<commit_message>
bloc 2 memory progress
</commit_message>
<xml_diff>
--- a/Referentiel_master_RNCP/MEMOIRE/BLOC2/_Bloc2 RNCP Ingenieur en science des donnees Gaetan Corin.docx
+++ b/Referentiel_master_RNCP/MEMOIRE/BLOC2/_Bloc2 RNCP Ingenieur en science des donnees Gaetan Corin.docx
@@ -28,12 +28,12 @@
             <wp:extent cx="1966913" cy="557501"/>
             <wp:effectExtent b="0" l="0" r="0" t="0"/>
             <wp:wrapNone/>
-            <wp:docPr id="4" name="image5.png"/>
+            <wp:docPr id="6" name="image4.png"/>
             <a:graphic>
               <a:graphicData uri="http://schemas.openxmlformats.org/drawingml/2006/picture">
                 <pic:pic>
                   <pic:nvPicPr>
-                    <pic:cNvPr id="0" name="image5.png"/>
+                    <pic:cNvPr id="0" name="image4.png"/>
                     <pic:cNvPicPr preferRelativeResize="0"/>
                   </pic:nvPicPr>
                   <pic:blipFill>
@@ -70,12 +70,12 @@
             <wp:extent cx="1230743" cy="1217462"/>
             <wp:effectExtent b="0" l="0" r="0" t="0"/>
             <wp:wrapNone/>
-            <wp:docPr id="3" name="image4.png"/>
+            <wp:docPr id="5" name="image9.png"/>
             <a:graphic>
               <a:graphicData uri="http://schemas.openxmlformats.org/drawingml/2006/picture">
                 <pic:pic>
                   <pic:nvPicPr>
-                    <pic:cNvPr id="0" name="image4.png"/>
+                    <pic:cNvPr id="0" name="image9.png"/>
                     <pic:cNvPicPr preferRelativeResize="0"/>
                   </pic:nvPicPr>
                   <pic:blipFill>
@@ -800,7 +800,7 @@
     </w:p>
     <w:sdt>
       <w:sdtPr>
-        <w:id w:val="-1872508601"/>
+        <w:id w:val="2084428528"/>
         <w:docPartObj>
           <w:docPartGallery w:val="Table of Contents"/>
           <w:docPartUnique w:val="1"/>
@@ -1832,7 +1832,7 @@
         <w:rPr>
           <w:rtl w:val="0"/>
         </w:rPr>
-        <w:t xml:space="preserve">Ils aimeraient aussi une vision plus fine des cours des différentes essences vendus en France, afin d'en tirer des conclusions et avoir une meilleure visibilité en terme journalière. Cet aperçu devra être mis à jour régulièrement.</w:t>
+        <w:t xml:space="preserve">Ils aimeraient aussi une vision plus fine des cours des différentes essences vendus en France, afin d'en tirer des conclusions et d’avoir une meilleure visibilité en terme journalière. Cet aperçu devra être mis à jour régulièrement.</w:t>
       </w:r>
     </w:p>
     <w:p>
@@ -1888,7 +1888,7 @@
         <w:rPr>
           <w:rtl w:val="0"/>
         </w:rPr>
-        <w:t xml:space="preserve">Il sera donc nécessaire de construire l’application de manière à être entièrement déployé sur des clouds réputés.</w:t>
+        <w:t xml:space="preserve">Il sera donc nécessaire de construire l’application de manière à pouvoir être entièrement déployé sur des clouds réputés.</w:t>
       </w:r>
     </w:p>
     <w:p>
@@ -2046,7 +2046,7 @@
         <w:rPr>
           <w:rtl w:val="0"/>
         </w:rPr>
-        <w:t xml:space="preserve">En effet, il faut éviter le surchargement inutile sur l'ensemble de l'historique des données chaque jour, dans une optique de préservation écologique.</w:t>
+        <w:t xml:space="preserve">En effet, il faut éviter le surchargement inutile sur l'ensemble de l'historique des données chaque jour, dans une optique de préservation écologique et économique.</w:t>
       </w:r>
     </w:p>
     <w:p>
@@ -2153,7 +2153,7 @@
       <w:pPr>
         <w:numPr>
           <w:ilvl w:val="0"/>
-          <w:numId w:val="2"/>
+          <w:numId w:val="4"/>
         </w:numPr>
         <w:ind w:left="720" w:hanging="360"/>
         <w:rPr>
@@ -2171,7 +2171,7 @@
       <w:pPr>
         <w:numPr>
           <w:ilvl w:val="0"/>
-          <w:numId w:val="2"/>
+          <w:numId w:val="4"/>
         </w:numPr>
         <w:ind w:left="720" w:hanging="360"/>
         <w:rPr>
@@ -2189,7 +2189,7 @@
       <w:pPr>
         <w:numPr>
           <w:ilvl w:val="0"/>
-          <w:numId w:val="2"/>
+          <w:numId w:val="4"/>
         </w:numPr>
         <w:ind w:left="720" w:hanging="360"/>
         <w:rPr>
@@ -2207,7 +2207,7 @@
       <w:pPr>
         <w:numPr>
           <w:ilvl w:val="0"/>
-          <w:numId w:val="2"/>
+          <w:numId w:val="4"/>
         </w:numPr>
         <w:ind w:left="720" w:hanging="360"/>
         <w:rPr>
@@ -2225,7 +2225,7 @@
       <w:pPr>
         <w:numPr>
           <w:ilvl w:val="0"/>
-          <w:numId w:val="2"/>
+          <w:numId w:val="4"/>
         </w:numPr>
         <w:ind w:left="720" w:hanging="360"/>
         <w:rPr>
@@ -2435,7 +2435,20 @@
         <w:rPr>
           <w:rtl w:val="0"/>
         </w:rPr>
-        <w:t xml:space="preserve">Avec les jeux de données nécessaires, les problématiques clients peuvent se reformuler en problématique numérique permettant d’avoir une vision claire sur comment traiter les données pour répondre aux différents besoins.</w:t>
+        <w:t xml:space="preserve">Avec les jeux de données nécessaires, les problématiques clients peuvent se reformuler en </w:t>
+      </w:r>
+      <w:r>
+        <w:rPr>
+          <w:b w:val="1"/>
+          <w:rtl w:val="0"/>
+        </w:rPr>
+        <w:t xml:space="preserve">problématiques numériques</w:t>
+      </w:r>
+      <w:r>
+        <w:rPr>
+          <w:rtl w:val="0"/>
+        </w:rPr>
+        <w:t xml:space="preserve"> permettant d’avoir une vision claire sur comment traiter les données pour répondre aux différents besoins.</w:t>
       </w:r>
     </w:p>
     <w:p>
@@ -2463,7 +2476,7 @@
       <w:pPr>
         <w:numPr>
           <w:ilvl w:val="0"/>
-          <w:numId w:val="1"/>
+          <w:numId w:val="2"/>
         </w:numPr>
         <w:ind w:left="720" w:hanging="360"/>
         <w:rPr>
@@ -2482,7 +2495,7 @@
       <w:pPr>
         <w:numPr>
           <w:ilvl w:val="0"/>
-          <w:numId w:val="1"/>
+          <w:numId w:val="2"/>
         </w:numPr>
         <w:ind w:left="720" w:hanging="360"/>
         <w:rPr>
@@ -2505,18 +2518,18 @@
         <w:rPr>
           <w:rtl w:val="0"/>
         </w:rPr>
-        <w:t xml:space="preserve">Ces objectifs semblent correspondre à un même besoin global qui pourrait nécessiter un plan d’analyse similaire.</w:t>
-      </w:r>
-    </w:p>
-    <w:p>
-      <w:pPr>
-        <w:rPr/>
-      </w:pPr>
-      <w:r>
-        <w:rPr>
-          <w:rtl w:val="0"/>
-        </w:rPr>
-        <w:t xml:space="preserve">Pour répondre à ces deux problématiques, les données nécessaires seront les deux jeux de données. Il faudra les données officielles ainsi que les données issus  des stations essences.</w:t>
+        <w:t xml:space="preserve">Ces objectifs semblent correspondre à un même besoin global qui pourrait être répondu par un plan d’analyse similaire.</w:t>
+      </w:r>
+    </w:p>
+    <w:p>
+      <w:pPr>
+        <w:rPr/>
+      </w:pPr>
+      <w:r>
+        <w:rPr>
+          <w:rtl w:val="0"/>
+        </w:rPr>
+        <w:t xml:space="preserve">Pour répondre à ces deux problématiques, les données nécessaires seront les deux jeux de données. Il faudra donc les données officielles ainsi que les données issus des stations essences.</w:t>
       </w:r>
     </w:p>
     <w:p>
@@ -2555,7 +2568,7 @@
       <w:pPr>
         <w:numPr>
           <w:ilvl w:val="0"/>
-          <w:numId w:val="1"/>
+          <w:numId w:val="2"/>
         </w:numPr>
         <w:ind w:left="720" w:hanging="360"/>
         <w:rPr>
@@ -2591,7 +2604,7 @@
         <w:rPr>
           <w:rtl w:val="0"/>
         </w:rPr>
-        <w:t xml:space="preserve">Les métriques nécessaires sur ce jeu de données seront le prix des essences, les types d’essences concernés ainsi que la date. Cela permettra là aussi de réaliser une visualisation sur l'évolution des prix des essences en courbe temporelle qui pourra facilement être analysée, et permettra d’en faire des hypothèses permettant de continuer l’analyse et en tirer des conclusions.</w:t>
+        <w:t xml:space="preserve">Les métriques nécessaires sur ce jeu de données seront le prix des essences, les types d’essences concernés ainsi que la date. Cela permettra là aussi de réaliser une visualisation sur l'évolution des prix des essences en courbe temporelle journalière qui pourra facilement être analysée, et permettra d’en faire des hypothèses permettant de continuer l’analyse et en tirer des conclusions.</w:t>
       </w:r>
     </w:p>
     <w:p>
@@ -2621,7 +2634,7 @@
       <w:pPr>
         <w:numPr>
           <w:ilvl w:val="0"/>
-          <w:numId w:val="4"/>
+          <w:numId w:val="6"/>
         </w:numPr>
         <w:ind w:left="720" w:hanging="360"/>
         <w:rPr>
@@ -2645,7 +2658,7 @@
         <w:rPr>
           <w:rtl w:val="0"/>
         </w:rPr>
-        <w:t xml:space="preserve">Cette objectif ne demande pas de métriques spécifiques. En revanche, il indique clairement que la solution a déployé devra permettre de se connecter aux données de manière autonome et récurrente pour récupérer les dernières informations, puis d’avoir la capacité de les afficher de manière automatique.</w:t>
+        <w:t xml:space="preserve">Cette objectif ne demande pas de métriques spécifiques. En revanche, il indique clairement que la solution a déployé devra permettre de se connecter aux données de manière autonome et récurrente pour récupérer les dernières informations, ainsi que d’avoir la capacité de les afficher de manière automatique.</w:t>
         <w:br w:type="textWrapping"/>
         <w:t xml:space="preserve">L’outil de visualisation devra donc être adapté à cette tâche.</w:t>
         <w:br w:type="textWrapping"/>
@@ -2745,7 +2758,7 @@
       <w:pPr>
         <w:numPr>
           <w:ilvl w:val="0"/>
-          <w:numId w:val="3"/>
+          <w:numId w:val="5"/>
         </w:numPr>
         <w:ind w:left="720" w:hanging="360"/>
         <w:rPr>
@@ -2851,7 +2864,6 @@
         <w:rPr>
           <w:rtl w:val="0"/>
         </w:rPr>
-        <w:t xml:space="preserve">En prenant en compte les métriques de données nécessaires que nous venons de voir et afin de répondre au mieux aux différentes problématiques, le travail de traitement de données a été réalisé par un serveur Flask avec des planificateurs de tâches permettant de récupérer les données les plus récentes chaque jour. </w:t>
       </w:r>
     </w:p>
     <w:p>
@@ -2863,19 +2875,29 @@
         <w:rPr>
           <w:rtl w:val="0"/>
         </w:rPr>
-        <w:t xml:space="preserve">Ces données ont été extraites, transformées, puis stockées sur une base de données MongoDB afin d’être disponible pour la visualisation.</w:t>
-      </w:r>
-    </w:p>
-    <w:p>
-      <w:pPr>
-        <w:ind w:left="0" w:firstLine="0"/>
-        <w:rPr/>
-      </w:pPr>
-      <w:r>
-        <w:rPr>
-          <w:rtl w:val="0"/>
-        </w:rPr>
-        <w:t xml:space="preserve">Tout ce travail de préparation de données a été décrit et analysé sur le Bloc 1 de ce titre RNCP.</w:t>
+        <w:t xml:space="preserve">Enfin, afin de joindre le travail réalisé dans le Bloc 1 de ce titre RNCP, le travail de traitement des données est réalisé par des ETLs en serveur Flask, avec des planificateurs de tâches permettant de récupérer les données les plus récentes chaque jour. </w:t>
+      </w:r>
+    </w:p>
+    <w:p>
+      <w:pPr>
+        <w:rPr/>
+      </w:pPr>
+      <w:r>
+        <w:rPr>
+          <w:rtl w:val="0"/>
+        </w:rPr>
+        <w:t xml:space="preserve">Ces données sont extraites, transformées, puis stockées sur une base de données MongoDB.</w:t>
+      </w:r>
+    </w:p>
+    <w:p>
+      <w:pPr>
+        <w:rPr/>
+      </w:pPr>
+      <w:r>
+        <w:rPr>
+          <w:rtl w:val="0"/>
+        </w:rPr>
+        <w:t xml:space="preserve">Ils sont donc directement disponibles pour répondre aux métriques nécessaires à la visualisation.</w:t>
       </w:r>
     </w:p>
     <w:p>
@@ -2937,7 +2959,7 @@
       <w:pPr>
         <w:numPr>
           <w:ilvl w:val="0"/>
-          <w:numId w:val="1"/>
+          <w:numId w:val="2"/>
         </w:numPr>
         <w:ind w:left="720" w:hanging="360"/>
         <w:rPr>
@@ -2956,7 +2978,7 @@
       <w:pPr>
         <w:numPr>
           <w:ilvl w:val="0"/>
-          <w:numId w:val="1"/>
+          <w:numId w:val="2"/>
         </w:numPr>
         <w:ind w:left="720" w:hanging="360"/>
         <w:rPr>
@@ -3062,12 +3084,12 @@
           <wp:inline distB="114300" distT="114300" distL="114300" distR="114300">
             <wp:extent cx="5731200" cy="3263900"/>
             <wp:effectExtent b="0" l="0" r="0" t="0"/>
-            <wp:docPr id="1" name="image3.png"/>
+            <wp:docPr id="3" name="image5.png"/>
             <a:graphic>
               <a:graphicData uri="http://schemas.openxmlformats.org/drawingml/2006/picture">
                 <pic:pic>
                   <pic:nvPicPr>
-                    <pic:cNvPr id="0" name="image3.png"/>
+                    <pic:cNvPr id="0" name="image5.png"/>
                     <pic:cNvPicPr preferRelativeResize="0"/>
                   </pic:nvPicPr>
                   <pic:blipFill>
@@ -3180,12 +3202,12 @@
           <wp:inline distB="114300" distT="114300" distL="114300" distR="114300">
             <wp:extent cx="5731200" cy="3352800"/>
             <wp:effectExtent b="0" l="0" r="0" t="0"/>
-            <wp:docPr id="6" name="image6.png"/>
+            <wp:docPr id="9" name="image10.png"/>
             <a:graphic>
               <a:graphicData uri="http://schemas.openxmlformats.org/drawingml/2006/picture">
                 <pic:pic>
                   <pic:nvPicPr>
-                    <pic:cNvPr id="0" name="image6.png"/>
+                    <pic:cNvPr id="0" name="image10.png"/>
                     <pic:cNvPicPr preferRelativeResize="0"/>
                   </pic:nvPicPr>
                   <pic:blipFill>
@@ -3279,7 +3301,7 @@
         <w:rPr>
           <w:rtl w:val="0"/>
         </w:rPr>
-        <w:t xml:space="preserve">Nous pouvons donc en conclure que les types d’essences sont les mêmes entre les deux jeux de données. De plus, de très nombreuses dates sont similaires entre les deux jeux de données, allant jusqu'à 18 ans pour le Gasoil ou le SP95 par exemple.</w:t>
+        <w:t xml:space="preserve">Nous pouvons donc en conclure que les types d’essences sont les mêmes entre les deux jeux de données. De plus, de très nombreuses dates sont similaires entre les deux jeux de données, allant jusqu'à un range de similarité de 18 ans pour le Gasoil ou le SP95 par exemple.</w:t>
       </w:r>
     </w:p>
     <w:p>
@@ -3311,7 +3333,7 @@
         <w:rPr>
           <w:rtl w:val="0"/>
         </w:rPr>
-        <w:t xml:space="preserve">Cette seconde visualisations des données des stations essences nous permet donc d’y voir un peu plus claire sur l’objectif de “</w:t>
+        <w:t xml:space="preserve">Cette seconde visualisations des données des stations essences nous permet donc d’y voir un peu plus claire sur l’objectif suivant: “</w:t>
       </w:r>
       <w:r>
         <w:rPr>
@@ -3324,7 +3346,7 @@
         <w:rPr>
           <w:rtl w:val="0"/>
         </w:rPr>
-        <w:t xml:space="preserve">” et sur les possibilités qu'offre ce jeux de données</w:t>
+        <w:t xml:space="preserve">”, ainsi que sur les possibilités qu'offre ce jeux de données</w:t>
         <w:br w:type="textWrapping"/>
       </w:r>
     </w:p>
@@ -3348,7 +3370,31 @@
         </w:rPr>
         <w:t xml:space="preserve">Afin d’approfondir ces analyses, et de pouvoir plus facilement jouer avec les jeux de données, une implémentation de ces données sur un docker Métabase va permettre de pouvoir plus facilement faire des comparaisons, ainsi que d’avoir une navigation simplifiée sur les courbes.</w:t>
         <w:br w:type="textWrapping"/>
-        <w:t xml:space="preserve">Pour réaliser cela, il faut connecter MongoDB a Métabase grâce à son connecteur intégré. Le travail de dénormalisation ayant déjà été réalisé lors du processus des ETLs sur le Bloc 1 de ce titre RNCP, l’ensemble des données officielles et des données des stations essences ont été rassemblés sur la même collection, et des variables pertinentes permettant de faciliter la visualisation ont été ajoutées.</w:t>
+        <w:t xml:space="preserve">Pour réaliser cela, il faut connecter MongoDB a Métabase grâce à son connecteur intégré. Le travail de dénormalisation ayant déjà été réalisé lors du processus des ETLs sur le Bloc 1 de ce titre RNCP, l’ensemble des données officielles et des données des stations essences ont été rassemblés sur la même collection sur la même date journalière.</w:t>
+        <w:br w:type="textWrapping"/>
+        <w:t xml:space="preserve">Étant donné que les données officielles sont uniquement hebdomadaires, elles seront donc en valeur “</w:t>
+      </w:r>
+      <w:r>
+        <w:rPr>
+          <w:rtl w:val="0"/>
+        </w:rPr>
+        <w:t xml:space="preserve">None</w:t>
+      </w:r>
+      <w:r>
+        <w:rPr>
+          <w:rtl w:val="0"/>
+        </w:rPr>
+        <w:t xml:space="preserve">” les 6 jours restants de la semaine.</w:t>
+      </w:r>
+    </w:p>
+    <w:p>
+      <w:pPr>
+        <w:rPr/>
+      </w:pPr>
+      <w:r>
+        <w:rPr>
+          <w:rtl w:val="0"/>
+        </w:rPr>
       </w:r>
     </w:p>
     <w:p>
@@ -3381,6 +3427,280 @@
     </w:p>
     <w:p>
       <w:pPr>
+        <w:rPr/>
+      </w:pPr>
+      <w:r>
+        <w:rPr>
+          <w:rtl w:val="0"/>
+        </w:rPr>
+        <w:t xml:space="preserve">{</w:t>
+      </w:r>
+    </w:p>
+    <w:p>
+      <w:pPr>
+        <w:rPr/>
+      </w:pPr>
+      <w:r>
+        <w:rPr>
+          <w:b w:val="1"/>
+          <w:rtl w:val="0"/>
+        </w:rPr>
+        <w:t xml:space="preserve">_id:</w:t>
+      </w:r>
+      <w:r>
+        <w:rPr>
+          <w:rtl w:val="0"/>
+        </w:rPr>
+        <w:t xml:space="preserve"> 685eaa1a984bc1281b199f01</w:t>
+      </w:r>
+    </w:p>
+    <w:p>
+      <w:pPr>
+        <w:rPr/>
+      </w:pPr>
+      <w:r>
+        <w:rPr>
+          <w:b w:val="1"/>
+          <w:rtl w:val="0"/>
+        </w:rPr>
+        <w:t xml:space="preserve">Date:</w:t>
+      </w:r>
+      <w:r>
+        <w:rPr>
+          <w:rtl w:val="0"/>
+        </w:rPr>
+        <w:t xml:space="preserve"> 2021-08-27T00:00:00.000+00:00</w:t>
+      </w:r>
+    </w:p>
+    <w:p>
+      <w:pPr>
+        <w:rPr/>
+      </w:pPr>
+      <w:r>
+        <w:rPr>
+          <w:b w:val="1"/>
+          <w:rtl w:val="0"/>
+        </w:rPr>
+        <w:t xml:space="preserve">official_ttc_GAZOLE_eur_liter:</w:t>
+      </w:r>
+      <w:r>
+        <w:rPr>
+          <w:rtl w:val="0"/>
+        </w:rPr>
+        <w:t xml:space="preserve"> 1.4252</w:t>
+      </w:r>
+    </w:p>
+    <w:p>
+      <w:pPr>
+        <w:rPr/>
+      </w:pPr>
+      <w:r>
+        <w:rPr>
+          <w:b w:val="1"/>
+          <w:rtl w:val="0"/>
+        </w:rPr>
+        <w:t xml:space="preserve">official_ttc_SP95_eur_liter:</w:t>
+      </w:r>
+      <w:r>
+        <w:rPr>
+          <w:rtl w:val="0"/>
+        </w:rPr>
+        <w:t xml:space="preserve"> 1.5692</w:t>
+      </w:r>
+    </w:p>
+    <w:p>
+      <w:pPr>
+        <w:rPr/>
+      </w:pPr>
+      <w:r>
+        <w:rPr>
+          <w:b w:val="1"/>
+          <w:rtl w:val="0"/>
+        </w:rPr>
+        <w:t xml:space="preserve">official_ttc_E10_eur_liter:</w:t>
+      </w:r>
+      <w:r>
+        <w:rPr>
+          <w:rtl w:val="0"/>
+        </w:rPr>
+        <w:t xml:space="preserve"> 1.5449</w:t>
+      </w:r>
+    </w:p>
+    <w:p>
+      <w:pPr>
+        <w:rPr/>
+      </w:pPr>
+      <w:r>
+        <w:rPr>
+          <w:b w:val="1"/>
+          <w:rtl w:val="0"/>
+        </w:rPr>
+        <w:t xml:space="preserve">official_ttc_SP98_eur_liter:</w:t>
+      </w:r>
+      <w:r>
+        <w:rPr>
+          <w:rtl w:val="0"/>
+        </w:rPr>
+        <w:t xml:space="preserve"> 1.6321</w:t>
+      </w:r>
+    </w:p>
+    <w:p>
+      <w:pPr>
+        <w:rPr/>
+      </w:pPr>
+      <w:r>
+        <w:rPr>
+          <w:b w:val="1"/>
+          <w:rtl w:val="0"/>
+        </w:rPr>
+        <w:t xml:space="preserve">official_ttc_E85_eur_liter:</w:t>
+      </w:r>
+      <w:r>
+        <w:rPr>
+          <w:rtl w:val="0"/>
+        </w:rPr>
+        <w:t xml:space="preserve"> 0.6765</w:t>
+      </w:r>
+    </w:p>
+    <w:p>
+      <w:pPr>
+        <w:rPr/>
+      </w:pPr>
+      <w:r>
+        <w:rPr>
+          <w:b w:val="1"/>
+          <w:rtl w:val="0"/>
+        </w:rPr>
+        <w:t xml:space="preserve">official_ttc_GPLC_eur_liter:</w:t>
+      </w:r>
+      <w:r>
+        <w:rPr>
+          <w:rtl w:val="0"/>
+        </w:rPr>
+        <w:t xml:space="preserve"> 0.8566</w:t>
+      </w:r>
+    </w:p>
+    <w:p>
+      <w:pPr>
+        <w:rPr/>
+      </w:pPr>
+      <w:r>
+        <w:rPr>
+          <w:b w:val="1"/>
+          <w:rtl w:val="0"/>
+        </w:rPr>
+        <w:t xml:space="preserve">station_ttc_GAZOLE_eur_liter:</w:t>
+      </w:r>
+      <w:r>
+        <w:rPr>
+          <w:rtl w:val="0"/>
+        </w:rPr>
+        <w:t xml:space="preserve"> 1.4192</w:t>
+      </w:r>
+    </w:p>
+    <w:p>
+      <w:pPr>
+        <w:rPr/>
+      </w:pPr>
+      <w:r>
+        <w:rPr>
+          <w:b w:val="1"/>
+          <w:rtl w:val="0"/>
+        </w:rPr>
+        <w:t xml:space="preserve">station_ttc_SP95_eur_liter:</w:t>
+      </w:r>
+      <w:r>
+        <w:rPr>
+          <w:rtl w:val="0"/>
+        </w:rPr>
+        <w:t xml:space="preserve"> 1.56399</w:t>
+      </w:r>
+    </w:p>
+    <w:p>
+      <w:pPr>
+        <w:rPr/>
+      </w:pPr>
+      <w:r>
+        <w:rPr>
+          <w:b w:val="1"/>
+          <w:rtl w:val="0"/>
+        </w:rPr>
+        <w:t xml:space="preserve">station_ttc_E10_eur_liter:</w:t>
+      </w:r>
+      <w:r>
+        <w:rPr>
+          <w:rtl w:val="0"/>
+        </w:rPr>
+        <w:t xml:space="preserve"> 1.5339</w:t>
+      </w:r>
+    </w:p>
+    <w:p>
+      <w:pPr>
+        <w:rPr/>
+      </w:pPr>
+      <w:r>
+        <w:rPr>
+          <w:b w:val="1"/>
+          <w:rtl w:val="0"/>
+        </w:rPr>
+        <w:t xml:space="preserve">station_ttc_SP98_eur_liter:</w:t>
+      </w:r>
+      <w:r>
+        <w:rPr>
+          <w:rtl w:val="0"/>
+        </w:rPr>
+        <w:t xml:space="preserve"> 1.62267</w:t>
+      </w:r>
+    </w:p>
+    <w:p>
+      <w:pPr>
+        <w:rPr/>
+      </w:pPr>
+      <w:r>
+        <w:rPr>
+          <w:b w:val="1"/>
+          <w:rtl w:val="0"/>
+        </w:rPr>
+        <w:t xml:space="preserve">station_ttc_E85_eur_liter:</w:t>
+      </w:r>
+      <w:r>
+        <w:rPr>
+          <w:rtl w:val="0"/>
+        </w:rPr>
+        <w:t xml:space="preserve"> 0.69809</w:t>
+      </w:r>
+    </w:p>
+    <w:p>
+      <w:pPr>
+        <w:rPr/>
+      </w:pPr>
+      <w:r>
+        <w:rPr>
+          <w:b w:val="1"/>
+          <w:rtl w:val="0"/>
+        </w:rPr>
+        <w:t xml:space="preserve">station_ttc_GPLC_eur_liter:</w:t>
+      </w:r>
+      <w:r>
+        <w:rPr>
+          <w:rtl w:val="0"/>
+        </w:rPr>
+        <w:t xml:space="preserve"> 0.86019</w:t>
+      </w:r>
+    </w:p>
+    <w:p>
+      <w:pPr>
+        <w:rPr/>
+      </w:pPr>
+      <w:r>
+        <w:rPr>
+          <w:rtl w:val="0"/>
+        </w:rPr>
+        <w:t xml:space="preserve">}</w:t>
+      </w:r>
+    </w:p>
+    <w:p>
+      <w:pPr>
         <w:rPr>
           <w:sz w:val="20"/>
           <w:szCs w:val="20"/>
@@ -3388,488 +3708,6 @@
       </w:pPr>
       <w:r>
         <w:rPr>
-          <w:sz w:val="20"/>
-          <w:szCs w:val="20"/>
-          <w:rtl w:val="0"/>
-        </w:rPr>
-        <w:t xml:space="preserve">{</w:t>
-      </w:r>
-    </w:p>
-    <w:p>
-      <w:pPr>
-        <w:rPr>
-          <w:sz w:val="20"/>
-          <w:szCs w:val="20"/>
-        </w:rPr>
-      </w:pPr>
-      <w:r>
-        <w:rPr>
-          <w:b w:val="1"/>
-          <w:sz w:val="20"/>
-          <w:szCs w:val="20"/>
-          <w:rtl w:val="0"/>
-        </w:rPr>
-        <w:t xml:space="preserve">_id:</w:t>
-      </w:r>
-      <w:r>
-        <w:rPr>
-          <w:sz w:val="20"/>
-          <w:szCs w:val="20"/>
-          <w:rtl w:val="0"/>
-        </w:rPr>
-        <w:t xml:space="preserve"> 685eaa1a984bc1281b199f01</w:t>
-      </w:r>
-    </w:p>
-    <w:p>
-      <w:pPr>
-        <w:rPr>
-          <w:sz w:val="20"/>
-          <w:szCs w:val="20"/>
-        </w:rPr>
-      </w:pPr>
-      <w:r>
-        <w:rPr>
-          <w:b w:val="1"/>
-          <w:sz w:val="20"/>
-          <w:szCs w:val="20"/>
-          <w:rtl w:val="0"/>
-        </w:rPr>
-        <w:t xml:space="preserve">Date:</w:t>
-      </w:r>
-      <w:r>
-        <w:rPr>
-          <w:sz w:val="20"/>
-          <w:szCs w:val="20"/>
-          <w:rtl w:val="0"/>
-        </w:rPr>
-        <w:t xml:space="preserve"> 2021-08-27T00:00:00.000+00:00</w:t>
-      </w:r>
-    </w:p>
-    <w:p>
-      <w:pPr>
-        <w:rPr>
-          <w:sz w:val="20"/>
-          <w:szCs w:val="20"/>
-        </w:rPr>
-      </w:pPr>
-      <w:r>
-        <w:rPr>
-          <w:b w:val="1"/>
-          <w:sz w:val="20"/>
-          <w:szCs w:val="20"/>
-          <w:rtl w:val="0"/>
-        </w:rPr>
-        <w:t xml:space="preserve">official_ttc_GAZOLE_eur_liter:</w:t>
-      </w:r>
-      <w:r>
-        <w:rPr>
-          <w:sz w:val="20"/>
-          <w:szCs w:val="20"/>
-          <w:rtl w:val="0"/>
-        </w:rPr>
-        <w:t xml:space="preserve"> 1.4252</w:t>
-      </w:r>
-    </w:p>
-    <w:p>
-      <w:pPr>
-        <w:rPr>
-          <w:sz w:val="20"/>
-          <w:szCs w:val="20"/>
-        </w:rPr>
-      </w:pPr>
-      <w:r>
-        <w:rPr>
-          <w:b w:val="1"/>
-          <w:sz w:val="20"/>
-          <w:szCs w:val="20"/>
-          <w:rtl w:val="0"/>
-        </w:rPr>
-        <w:t xml:space="preserve">official_ttc_SP95_eur_liter:</w:t>
-      </w:r>
-      <w:r>
-        <w:rPr>
-          <w:sz w:val="20"/>
-          <w:szCs w:val="20"/>
-          <w:rtl w:val="0"/>
-        </w:rPr>
-        <w:t xml:space="preserve"> 1.5692</w:t>
-      </w:r>
-    </w:p>
-    <w:p>
-      <w:pPr>
-        <w:rPr>
-          <w:sz w:val="20"/>
-          <w:szCs w:val="20"/>
-        </w:rPr>
-      </w:pPr>
-      <w:r>
-        <w:rPr>
-          <w:b w:val="1"/>
-          <w:sz w:val="20"/>
-          <w:szCs w:val="20"/>
-          <w:rtl w:val="0"/>
-        </w:rPr>
-        <w:t xml:space="preserve">official_ttc_E10_eur_liter:</w:t>
-      </w:r>
-      <w:r>
-        <w:rPr>
-          <w:sz w:val="20"/>
-          <w:szCs w:val="20"/>
-          <w:rtl w:val="0"/>
-        </w:rPr>
-        <w:t xml:space="preserve"> 1.5449</w:t>
-      </w:r>
-    </w:p>
-    <w:p>
-      <w:pPr>
-        <w:rPr>
-          <w:sz w:val="20"/>
-          <w:szCs w:val="20"/>
-        </w:rPr>
-      </w:pPr>
-      <w:r>
-        <w:rPr>
-          <w:b w:val="1"/>
-          <w:sz w:val="20"/>
-          <w:szCs w:val="20"/>
-          <w:rtl w:val="0"/>
-        </w:rPr>
-        <w:t xml:space="preserve">official_ttc_SP98_eur_liter:</w:t>
-      </w:r>
-      <w:r>
-        <w:rPr>
-          <w:sz w:val="20"/>
-          <w:szCs w:val="20"/>
-          <w:rtl w:val="0"/>
-        </w:rPr>
-        <w:t xml:space="preserve"> 1.6321</w:t>
-      </w:r>
-    </w:p>
-    <w:p>
-      <w:pPr>
-        <w:rPr>
-          <w:sz w:val="20"/>
-          <w:szCs w:val="20"/>
-        </w:rPr>
-      </w:pPr>
-      <w:r>
-        <w:rPr>
-          <w:b w:val="1"/>
-          <w:sz w:val="20"/>
-          <w:szCs w:val="20"/>
-          <w:rtl w:val="0"/>
-        </w:rPr>
-        <w:t xml:space="preserve">official_ttc_E85_eur_liter:</w:t>
-      </w:r>
-      <w:r>
-        <w:rPr>
-          <w:sz w:val="20"/>
-          <w:szCs w:val="20"/>
-          <w:rtl w:val="0"/>
-        </w:rPr>
-        <w:t xml:space="preserve"> 0.6765</w:t>
-      </w:r>
-    </w:p>
-    <w:p>
-      <w:pPr>
-        <w:rPr>
-          <w:sz w:val="20"/>
-          <w:szCs w:val="20"/>
-        </w:rPr>
-      </w:pPr>
-      <w:r>
-        <w:rPr>
-          <w:b w:val="1"/>
-          <w:sz w:val="20"/>
-          <w:szCs w:val="20"/>
-          <w:rtl w:val="0"/>
-        </w:rPr>
-        <w:t xml:space="preserve">official_ttc_GPLC_eur_liter:</w:t>
-      </w:r>
-      <w:r>
-        <w:rPr>
-          <w:sz w:val="20"/>
-          <w:szCs w:val="20"/>
-          <w:rtl w:val="0"/>
-        </w:rPr>
-        <w:t xml:space="preserve"> 0.8566</w:t>
-      </w:r>
-    </w:p>
-    <w:p>
-      <w:pPr>
-        <w:rPr>
-          <w:sz w:val="20"/>
-          <w:szCs w:val="20"/>
-        </w:rPr>
-      </w:pPr>
-      <w:r>
-        <w:rPr>
-          <w:b w:val="1"/>
-          <w:sz w:val="20"/>
-          <w:szCs w:val="20"/>
-          <w:rtl w:val="0"/>
-        </w:rPr>
-        <w:t xml:space="preserve">station_ttc_GAZOLE_eur_liter:</w:t>
-      </w:r>
-      <w:r>
-        <w:rPr>
-          <w:sz w:val="20"/>
-          <w:szCs w:val="20"/>
-          <w:rtl w:val="0"/>
-        </w:rPr>
-        <w:t xml:space="preserve"> 1.4192</w:t>
-      </w:r>
-    </w:p>
-    <w:p>
-      <w:pPr>
-        <w:rPr>
-          <w:sz w:val="20"/>
-          <w:szCs w:val="20"/>
-        </w:rPr>
-      </w:pPr>
-      <w:r>
-        <w:rPr>
-          <w:b w:val="1"/>
-          <w:sz w:val="20"/>
-          <w:szCs w:val="20"/>
-          <w:rtl w:val="0"/>
-        </w:rPr>
-        <w:t xml:space="preserve">station_ttc_SP95_eur_liter:</w:t>
-      </w:r>
-      <w:r>
-        <w:rPr>
-          <w:sz w:val="20"/>
-          <w:szCs w:val="20"/>
-          <w:rtl w:val="0"/>
-        </w:rPr>
-        <w:t xml:space="preserve"> 1.56399</w:t>
-      </w:r>
-    </w:p>
-    <w:p>
-      <w:pPr>
-        <w:rPr>
-          <w:sz w:val="20"/>
-          <w:szCs w:val="20"/>
-        </w:rPr>
-      </w:pPr>
-      <w:r>
-        <w:rPr>
-          <w:b w:val="1"/>
-          <w:sz w:val="20"/>
-          <w:szCs w:val="20"/>
-          <w:rtl w:val="0"/>
-        </w:rPr>
-        <w:t xml:space="preserve">station_ttc_E10_eur_liter:</w:t>
-      </w:r>
-      <w:r>
-        <w:rPr>
-          <w:sz w:val="20"/>
-          <w:szCs w:val="20"/>
-          <w:rtl w:val="0"/>
-        </w:rPr>
-        <w:t xml:space="preserve"> 1.5339</w:t>
-      </w:r>
-    </w:p>
-    <w:p>
-      <w:pPr>
-        <w:rPr>
-          <w:sz w:val="20"/>
-          <w:szCs w:val="20"/>
-        </w:rPr>
-      </w:pPr>
-      <w:r>
-        <w:rPr>
-          <w:b w:val="1"/>
-          <w:sz w:val="20"/>
-          <w:szCs w:val="20"/>
-          <w:rtl w:val="0"/>
-        </w:rPr>
-        <w:t xml:space="preserve">station_ttc_SP98_eur_liter:</w:t>
-      </w:r>
-      <w:r>
-        <w:rPr>
-          <w:sz w:val="20"/>
-          <w:szCs w:val="20"/>
-          <w:rtl w:val="0"/>
-        </w:rPr>
-        <w:t xml:space="preserve"> 1.62267</w:t>
-      </w:r>
-    </w:p>
-    <w:p>
-      <w:pPr>
-        <w:rPr>
-          <w:sz w:val="20"/>
-          <w:szCs w:val="20"/>
-        </w:rPr>
-      </w:pPr>
-      <w:r>
-        <w:rPr>
-          <w:b w:val="1"/>
-          <w:sz w:val="20"/>
-          <w:szCs w:val="20"/>
-          <w:rtl w:val="0"/>
-        </w:rPr>
-        <w:t xml:space="preserve">station_ttc_E85_eur_liter:</w:t>
-      </w:r>
-      <w:r>
-        <w:rPr>
-          <w:sz w:val="20"/>
-          <w:szCs w:val="20"/>
-          <w:rtl w:val="0"/>
-        </w:rPr>
-        <w:t xml:space="preserve"> 0.69809</w:t>
-      </w:r>
-    </w:p>
-    <w:p>
-      <w:pPr>
-        <w:rPr>
-          <w:sz w:val="20"/>
-          <w:szCs w:val="20"/>
-        </w:rPr>
-      </w:pPr>
-      <w:r>
-        <w:rPr>
-          <w:b w:val="1"/>
-          <w:sz w:val="20"/>
-          <w:szCs w:val="20"/>
-          <w:rtl w:val="0"/>
-        </w:rPr>
-        <w:t xml:space="preserve">station_ttc_GPLC_eur_liter:</w:t>
-      </w:r>
-      <w:r>
-        <w:rPr>
-          <w:sz w:val="20"/>
-          <w:szCs w:val="20"/>
-          <w:rtl w:val="0"/>
-        </w:rPr>
-        <w:t xml:space="preserve"> 0.86019</w:t>
-      </w:r>
-    </w:p>
-    <w:p>
-      <w:pPr>
-        <w:rPr>
-          <w:sz w:val="20"/>
-          <w:szCs w:val="20"/>
-        </w:rPr>
-      </w:pPr>
-      <w:r>
-        <w:rPr>
-          <w:b w:val="1"/>
-          <w:sz w:val="20"/>
-          <w:szCs w:val="20"/>
-          <w:rtl w:val="0"/>
-        </w:rPr>
-        <w:t xml:space="preserve">Day_of_week:</w:t>
-      </w:r>
-      <w:r>
-        <w:rPr>
-          <w:sz w:val="20"/>
-          <w:szCs w:val="20"/>
-          <w:rtl w:val="0"/>
-        </w:rPr>
-        <w:t xml:space="preserve"> "Friday"</w:t>
-      </w:r>
-    </w:p>
-    <w:p>
-      <w:pPr>
-        <w:rPr>
-          <w:sz w:val="20"/>
-          <w:szCs w:val="20"/>
-        </w:rPr>
-      </w:pPr>
-      <w:r>
-        <w:rPr>
-          <w:b w:val="1"/>
-          <w:sz w:val="20"/>
-          <w:szCs w:val="20"/>
-          <w:rtl w:val="0"/>
-        </w:rPr>
-        <w:t xml:space="preserve">Month:</w:t>
-      </w:r>
-      <w:r>
-        <w:rPr>
-          <w:sz w:val="20"/>
-          <w:szCs w:val="20"/>
-          <w:rtl w:val="0"/>
-        </w:rPr>
-        <w:t xml:space="preserve"> "August"</w:t>
-      </w:r>
-    </w:p>
-    <w:p>
-      <w:pPr>
-        <w:rPr>
-          <w:sz w:val="20"/>
-          <w:szCs w:val="20"/>
-        </w:rPr>
-      </w:pPr>
-      <w:r>
-        <w:rPr>
-          <w:b w:val="1"/>
-          <w:sz w:val="20"/>
-          <w:szCs w:val="20"/>
-          <w:rtl w:val="0"/>
-        </w:rPr>
-        <w:t xml:space="preserve">Year:</w:t>
-      </w:r>
-      <w:r>
-        <w:rPr>
-          <w:sz w:val="20"/>
-          <w:szCs w:val="20"/>
-          <w:rtl w:val="0"/>
-        </w:rPr>
-        <w:t xml:space="preserve"> "2021"</w:t>
-      </w:r>
-    </w:p>
-    <w:p>
-      <w:pPr>
-        <w:rPr>
-          <w:sz w:val="20"/>
-          <w:szCs w:val="20"/>
-        </w:rPr>
-      </w:pPr>
-      <w:r>
-        <w:rPr>
-          <w:b w:val="1"/>
-          <w:sz w:val="20"/>
-          <w:szCs w:val="20"/>
-          <w:rtl w:val="0"/>
-        </w:rPr>
-        <w:t xml:space="preserve">DayMonth:</w:t>
-      </w:r>
-      <w:r>
-        <w:rPr>
-          <w:sz w:val="20"/>
-          <w:szCs w:val="20"/>
-          <w:rtl w:val="0"/>
-        </w:rPr>
-        <w:t xml:space="preserve"> "27august"</w:t>
-      </w:r>
-    </w:p>
-    <w:p>
-      <w:pPr>
-        <w:rPr>
-          <w:sz w:val="20"/>
-          <w:szCs w:val="20"/>
-        </w:rPr>
-      </w:pPr>
-      <w:r>
-        <w:rPr>
-          <w:sz w:val="20"/>
-          <w:szCs w:val="20"/>
-          <w:rtl w:val="0"/>
-        </w:rPr>
-        <w:t xml:space="preserve">}</w:t>
-      </w:r>
-    </w:p>
-    <w:p>
-      <w:pPr>
-        <w:rPr>
-          <w:sz w:val="20"/>
-          <w:szCs w:val="20"/>
-        </w:rPr>
-      </w:pPr>
-      <w:r>
-        <w:rPr>
           <w:rtl w:val="0"/>
         </w:rPr>
       </w:r>
@@ -3914,7 +3752,7 @@
         <w:rPr>
           <w:rtl w:val="0"/>
         </w:rPr>
-        <w:t xml:space="preserve">Par exemple, pour le gazole, on va prendre les colonnes “Official Ttc Gazole Eur Liter” ainsi que “Station Ttc Gazole Eur Liter”, et séparer ces valeurs par jour. (La moyenne étant obligatoire sur les colonnes, cela n’impacte pas notre jeu de données car il n’y a déjà qu’une valeur par jour sur chaque colonne)</w:t>
+        <w:t xml:space="preserve">Par exemple, pour le gazole, on va prendre les colonnes “Official Ttc Gazole Eur Liter” ainsi que “Station Ttc Gazole Eur Liter”, et séparer ces valeurs par jour. (La moyenne étant obligatoire sur les colonnes, cela n’impacte pas notre jeu de données car il n’y a déjà au maximum qu’une valeur par jour sur chaque colonne)</w:t>
       </w:r>
     </w:p>
     <w:p>
@@ -3927,12 +3765,12 @@
           <wp:inline distB="114300" distT="114300" distL="114300" distR="114300">
             <wp:extent cx="5731200" cy="2184400"/>
             <wp:effectExtent b="0" l="0" r="0" t="0"/>
-            <wp:docPr id="8" name="image8.png"/>
+            <wp:docPr id="15" name="image6.png"/>
             <a:graphic>
               <a:graphicData uri="http://schemas.openxmlformats.org/drawingml/2006/picture">
                 <pic:pic>
                   <pic:nvPicPr>
-                    <pic:cNvPr id="0" name="image8.png"/>
+                    <pic:cNvPr id="0" name="image6.png"/>
                     <pic:cNvPicPr preferRelativeResize="0"/>
                   </pic:nvPicPr>
                   <pic:blipFill>
@@ -3984,12 +3822,12 @@
           <wp:inline distB="114300" distT="114300" distL="114300" distR="114300">
             <wp:extent cx="5731200" cy="2984500"/>
             <wp:effectExtent b="0" l="0" r="0" t="0"/>
-            <wp:docPr id="7" name="image7.png"/>
+            <wp:docPr id="14" name="image14.png"/>
             <a:graphic>
               <a:graphicData uri="http://schemas.openxmlformats.org/drawingml/2006/picture">
                 <pic:pic>
                   <pic:nvPicPr>
-                    <pic:cNvPr id="0" name="image7.png"/>
+                    <pic:cNvPr id="0" name="image14.png"/>
                     <pic:cNvPicPr preferRelativeResize="0"/>
                   </pic:nvPicPr>
                   <pic:blipFill>
@@ -4058,38 +3896,28 @@
         <w:rPr>
           <w:rtl w:val="0"/>
         </w:rPr>
-      </w:r>
-    </w:p>
-    <w:p>
-      <w:pPr>
-        <w:rPr/>
-      </w:pPr>
-      <w:r>
-        <w:rPr>
-          <w:rtl w:val="0"/>
-        </w:rPr>
-        <w:t xml:space="preserve">Le plus gros avantage de Métabase est que l’on peut zoomer dans les données.</w:t>
-      </w:r>
-    </w:p>
-    <w:p>
-      <w:pPr>
-        <w:rPr/>
-      </w:pPr>
-      <w:r>
-        <w:rPr>
-          <w:rtl w:val="0"/>
-        </w:rPr>
-      </w:r>
-    </w:p>
-    <w:p>
-      <w:pPr>
-        <w:rPr/>
-      </w:pPr>
-      <w:r>
-        <w:rPr>
-          <w:rtl w:val="0"/>
-        </w:rPr>
-        <w:t xml:space="preserve">En enquêtant sur les valeurs de manière plus minutieuse, on peut se rendre compte que les données officielles sont largement supérieures aux données des stations essences sur certaines années, mais pas sur d’autres.</w:t>
+        <w:t xml:space="preserve">Dans notre cas d'usage, le plus gros avantage de Métabase en comparaison à Matplotlib est que l’on peut zoomer dans les données.</w:t>
+      </w:r>
+    </w:p>
+    <w:p>
+      <w:pPr>
+        <w:rPr/>
+      </w:pPr>
+      <w:r>
+        <w:rPr>
+          <w:rtl w:val="0"/>
+        </w:rPr>
+      </w:r>
+    </w:p>
+    <w:p>
+      <w:pPr>
+        <w:rPr/>
+      </w:pPr>
+      <w:r>
+        <w:rPr>
+          <w:rtl w:val="0"/>
+        </w:rPr>
+        <w:t xml:space="preserve">En enquêtant sur les valeurs de manière plus minutieuse, on peut se rendre compte que les données officielles sont légèrement supérieures aux données des stations essences sur certaines années, mais pas sur d’autres.</w:t>
       </w:r>
     </w:p>
     <w:p>
@@ -4102,12 +3930,12 @@
           <wp:inline distB="114300" distT="114300" distL="114300" distR="114300">
             <wp:extent cx="5731200" cy="2984500"/>
             <wp:effectExtent b="0" l="0" r="0" t="0"/>
-            <wp:docPr id="2" name="image2.png"/>
+            <wp:docPr id="4" name="image3.png"/>
             <a:graphic>
               <a:graphicData uri="http://schemas.openxmlformats.org/drawingml/2006/picture">
                 <pic:pic>
                   <pic:nvPicPr>
-                    <pic:cNvPr id="0" name="image2.png"/>
+                    <pic:cNvPr id="0" name="image3.png"/>
                     <pic:cNvPicPr preferRelativeResize="0"/>
                   </pic:nvPicPr>
                   <pic:blipFill>
@@ -4199,12 +4027,12 @@
           <wp:inline distB="114300" distT="114300" distL="114300" distR="114300">
             <wp:extent cx="5731200" cy="2984500"/>
             <wp:effectExtent b="0" l="0" r="0" t="0"/>
-            <wp:docPr id="5" name="image1.png"/>
+            <wp:docPr id="8" name="image15.png"/>
             <a:graphic>
               <a:graphicData uri="http://schemas.openxmlformats.org/drawingml/2006/picture">
                 <pic:pic>
                   <pic:nvPicPr>
-                    <pic:cNvPr id="0" name="image1.png"/>
+                    <pic:cNvPr id="0" name="image15.png"/>
                     <pic:cNvPicPr preferRelativeResize="0"/>
                   </pic:nvPicPr>
                   <pic:blipFill>
@@ -4288,7 +4116,7 @@
         <w:rPr>
           <w:rtl w:val="0"/>
         </w:rPr>
-        <w:t xml:space="preserve">Des analyses similaires à celles ci-dessus sont ainsi effectués sur chacun des six types d’essences différents, afin de chercher des potentiels points à analyser plus en profondeur.</w:t>
+        <w:t xml:space="preserve">Des analyses similaires à celles présentées ci-dessus sont ainsi effectuées sur chacun des six types d’essences différents, et cela dans le but de chercher d’autres potentiels points à analyser plus en profondeur.</w:t>
       </w:r>
     </w:p>
     <w:p>
@@ -4345,27 +4173,987 @@
         <w:rPr>
           <w:rtl w:val="0"/>
         </w:rPr>
-        <w:t xml:space="preserve">test</w:t>
-      </w:r>
-    </w:p>
-    <w:p>
-      <w:pPr>
-        <w:rPr/>
-      </w:pPr>
-      <w:r>
-        <w:rPr>
-          <w:rtl w:val="0"/>
-        </w:rPr>
-      </w:r>
-    </w:p>
-    <w:p>
-      <w:pPr>
-        <w:rPr/>
-      </w:pPr>
-      <w:r>
-        <w:rPr>
-          <w:rtl w:val="0"/>
-        </w:rPr>
+        <w:t xml:space="preserve">D’après les premières analyses qui sont réalisées sur les données, on peut constater que les prix des données officielles hebdomadaires semblent légèrement supérieurs sur certains types d’essences en comparaisons des prix des stations essences journalières, et cela sur certaines années uniquement.</w:t>
+      </w:r>
+    </w:p>
+    <w:p>
+      <w:pPr>
+        <w:rPr/>
+      </w:pPr>
+      <w:r>
+        <w:rPr>
+          <w:rtl w:val="0"/>
+        </w:rPr>
+      </w:r>
+    </w:p>
+    <w:p>
+      <w:pPr>
+        <w:rPr/>
+      </w:pPr>
+      <w:r>
+        <w:rPr>
+          <w:rtl w:val="0"/>
+        </w:rPr>
+        <w:t xml:space="preserve">On peut donc faire l’</w:t>
+      </w:r>
+      <w:r>
+        <w:rPr>
+          <w:b w:val="1"/>
+          <w:rtl w:val="0"/>
+        </w:rPr>
+        <w:t xml:space="preserve">hypothèse</w:t>
+      </w:r>
+      <w:r>
+        <w:rPr>
+          <w:rtl w:val="0"/>
+        </w:rPr>
+        <w:t xml:space="preserve"> que cela n’est pas dû au hasard, et que probablement un schéma peut être trouvé parmi ces écarts de prix.</w:t>
+      </w:r>
+    </w:p>
+    <w:p>
+      <w:pPr>
+        <w:rPr/>
+      </w:pPr>
+      <w:r>
+        <w:rPr>
+          <w:rtl w:val="0"/>
+        </w:rPr>
+      </w:r>
+    </w:p>
+    <w:p>
+      <w:pPr>
+        <w:rPr/>
+      </w:pPr>
+      <w:r>
+        <w:rPr>
+          <w:rtl w:val="0"/>
+        </w:rPr>
+        <w:t xml:space="preserve">Les </w:t>
+      </w:r>
+      <w:r>
+        <w:rPr>
+          <w:b w:val="1"/>
+          <w:rtl w:val="0"/>
+        </w:rPr>
+        <w:t xml:space="preserve">tests associés</w:t>
+      </w:r>
+      <w:r>
+        <w:rPr>
+          <w:rtl w:val="0"/>
+        </w:rPr>
+        <w:t xml:space="preserve"> pour mieux comprendre cette différence de prix vont consister à réaliser des moyennes par années de ces écarts de prix, afin d’avoir une vision claire et globale de leurs évolutions, et de pouvoir répondre au mieux aux deux problématiques clients: </w:t>
+      </w:r>
+    </w:p>
+    <w:p>
+      <w:pPr>
+        <w:numPr>
+          <w:ilvl w:val="0"/>
+          <w:numId w:val="1"/>
+        </w:numPr>
+        <w:ind w:left="720" w:hanging="360"/>
+        <w:rPr>
+          <w:u w:val="none"/>
+        </w:rPr>
+      </w:pPr>
+      <w:r>
+        <w:rPr>
+          <w:rtl w:val="0"/>
+        </w:rPr>
+        <w:t xml:space="preserve">“l’audit entre les deux jeux de données”</w:t>
+      </w:r>
+    </w:p>
+    <w:p>
+      <w:pPr>
+        <w:numPr>
+          <w:ilvl w:val="0"/>
+          <w:numId w:val="1"/>
+        </w:numPr>
+        <w:ind w:left="720" w:hanging="360"/>
+        <w:rPr>
+          <w:u w:val="none"/>
+        </w:rPr>
+      </w:pPr>
+      <w:r>
+        <w:rPr>
+          <w:rtl w:val="0"/>
+        </w:rPr>
+        <w:t xml:space="preserve">“la recherche du décalage de prix sur des temps précis qui suggérerait un changement de méthode de calcul des moyennes hebdomadaires officielles”</w:t>
+      </w:r>
+    </w:p>
+    <w:p>
+      <w:pPr>
+        <w:rPr/>
+      </w:pPr>
+      <w:r>
+        <w:rPr>
+          <w:rtl w:val="0"/>
+        </w:rPr>
+      </w:r>
+    </w:p>
+    <w:p>
+      <w:pPr>
+        <w:rPr/>
+      </w:pPr>
+      <w:r>
+        <w:rPr>
+          <w:rtl w:val="0"/>
+        </w:rPr>
+        <w:t xml:space="preserve">Pour pouvoir réaliser ce nouveau test, on va devoir créer une nouvelle visualisation sur Métabase.</w:t>
+      </w:r>
+    </w:p>
+    <w:p>
+      <w:pPr>
+        <w:rPr>
+          <w:i w:val="1"/>
+        </w:rPr>
+      </w:pPr>
+      <w:r>
+        <w:rPr>
+          <w:rtl w:val="0"/>
+        </w:rPr>
+        <w:t xml:space="preserve">Afin de comparer le gasoil par exemple, la colonne “Official Ttc Gazole Eur Liter” ainsi que la colonne “Station Ttc Gazole Eur Liter” doivent être comparées. </w:t>
+        <w:br w:type="textWrapping"/>
+        <w:t xml:space="preserve">Il va donc falloir créer une “expression personnalisée” permettant de réaliser le calcul suivant pour chaque date:</w:t>
+        <w:br w:type="textWrapping"/>
+      </w:r>
+      <w:r>
+        <w:rPr>
+          <w:i w:val="1"/>
+          <w:rtl w:val="0"/>
+        </w:rPr>
+        <w:t xml:space="preserve">(moyenne de prix de gazole en données officielles) - (moyenne de prix de gazole en données de station)</w:t>
+      </w:r>
+    </w:p>
+    <w:p>
+      <w:pPr>
+        <w:rPr/>
+      </w:pPr>
+      <w:r>
+        <w:rPr>
+          <w:rtl w:val="0"/>
+        </w:rPr>
+        <w:t xml:space="preserve"> </w:t>
+      </w:r>
+      <w:r>
+        <w:rPr/>
+        <w:drawing>
+          <wp:inline distB="114300" distT="114300" distL="114300" distR="114300">
+            <wp:extent cx="3737867" cy="1161989"/>
+            <wp:effectExtent b="0" l="0" r="0" t="0"/>
+            <wp:docPr id="11" name="image13.png"/>
+            <a:graphic>
+              <a:graphicData uri="http://schemas.openxmlformats.org/drawingml/2006/picture">
+                <pic:pic>
+                  <pic:nvPicPr>
+                    <pic:cNvPr id="0" name="image13.png"/>
+                    <pic:cNvPicPr preferRelativeResize="0"/>
+                  </pic:nvPicPr>
+                  <pic:blipFill>
+                    <a:blip r:embed="rId17"/>
+                    <a:srcRect b="0" l="0" r="0" t="0"/>
+                    <a:stretch>
+                      <a:fillRect/>
+                    </a:stretch>
+                  </pic:blipFill>
+                  <pic:spPr>
+                    <a:xfrm>
+                      <a:off x="0" y="0"/>
+                      <a:ext cx="3737867" cy="1161989"/>
+                    </a:xfrm>
+                    <a:prstGeom prst="rect"/>
+                    <a:ln/>
+                  </pic:spPr>
+                </pic:pic>
+              </a:graphicData>
+            </a:graphic>
+          </wp:inline>
+        </w:drawing>
+      </w:r>
+      <w:r>
+        <w:rPr>
+          <w:rtl w:val="0"/>
+        </w:rPr>
+      </w:r>
+    </w:p>
+    <w:p>
+      <w:pPr>
+        <w:rPr/>
+      </w:pPr>
+      <w:r>
+        <w:rPr>
+          <w:rtl w:val="0"/>
+        </w:rPr>
+        <w:t xml:space="preserve">Puis de mettre ce résultat par année.</w:t>
+      </w:r>
+    </w:p>
+    <w:p>
+      <w:pPr>
+        <w:rPr/>
+      </w:pPr>
+      <w:r>
+        <w:rPr>
+          <w:rtl w:val="0"/>
+        </w:rPr>
+      </w:r>
+    </w:p>
+    <w:p>
+      <w:pPr>
+        <w:rPr/>
+      </w:pPr>
+      <w:r>
+        <w:rPr/>
+        <w:drawing>
+          <wp:inline distB="114300" distT="114300" distL="114300" distR="114300">
+            <wp:extent cx="5731200" cy="1854200"/>
+            <wp:effectExtent b="0" l="0" r="0" t="0"/>
+            <wp:docPr id="2" name="image12.png"/>
+            <a:graphic>
+              <a:graphicData uri="http://schemas.openxmlformats.org/drawingml/2006/picture">
+                <pic:pic>
+                  <pic:nvPicPr>
+                    <pic:cNvPr id="0" name="image12.png"/>
+                    <pic:cNvPicPr preferRelativeResize="0"/>
+                  </pic:nvPicPr>
+                  <pic:blipFill>
+                    <a:blip r:embed="rId18"/>
+                    <a:srcRect b="0" l="0" r="0" t="0"/>
+                    <a:stretch>
+                      <a:fillRect/>
+                    </a:stretch>
+                  </pic:blipFill>
+                  <pic:spPr>
+                    <a:xfrm>
+                      <a:off x="0" y="0"/>
+                      <a:ext cx="5731200" cy="1854200"/>
+                    </a:xfrm>
+                    <a:prstGeom prst="rect"/>
+                    <a:ln/>
+                  </pic:spPr>
+                </pic:pic>
+              </a:graphicData>
+            </a:graphic>
+          </wp:inline>
+        </w:drawing>
+      </w:r>
+      <w:r>
+        <w:rPr>
+          <w:rtl w:val="0"/>
+        </w:rPr>
+      </w:r>
+    </w:p>
+    <w:p>
+      <w:pPr>
+        <w:rPr/>
+      </w:pPr>
+      <w:r>
+        <w:rPr>
+          <w:rtl w:val="0"/>
+        </w:rPr>
+      </w:r>
+    </w:p>
+    <w:p>
+      <w:pPr>
+        <w:rPr/>
+      </w:pPr>
+      <w:r>
+        <w:rPr>
+          <w:rtl w:val="0"/>
+        </w:rPr>
+        <w:t xml:space="preserve">Le résultat permet de voir pour chaque année a combien de centimes supplémentaire ou inférieur les prix des données officielles sont en comparaison des prix des données des stations essences</w:t>
+      </w:r>
+    </w:p>
+    <w:p>
+      <w:pPr>
+        <w:rPr/>
+      </w:pPr>
+      <w:r>
+        <w:rPr>
+          <w:rtl w:val="0"/>
+        </w:rPr>
+        <w:t xml:space="preserve"> </w:t>
+      </w:r>
+      <w:r>
+        <w:rPr/>
+        <w:drawing>
+          <wp:inline distB="114300" distT="114300" distL="114300" distR="114300">
+            <wp:extent cx="5110163" cy="3565230"/>
+            <wp:effectExtent b="0" l="0" r="0" t="0"/>
+            <wp:docPr id="13" name="image2.png"/>
+            <a:graphic>
+              <a:graphicData uri="http://schemas.openxmlformats.org/drawingml/2006/picture">
+                <pic:pic>
+                  <pic:nvPicPr>
+                    <pic:cNvPr id="0" name="image2.png"/>
+                    <pic:cNvPicPr preferRelativeResize="0"/>
+                  </pic:nvPicPr>
+                  <pic:blipFill>
+                    <a:blip r:embed="rId19"/>
+                    <a:srcRect b="0" l="0" r="0" t="0"/>
+                    <a:stretch>
+                      <a:fillRect/>
+                    </a:stretch>
+                  </pic:blipFill>
+                  <pic:spPr>
+                    <a:xfrm>
+                      <a:off x="0" y="0"/>
+                      <a:ext cx="5110163" cy="3565230"/>
+                    </a:xfrm>
+                    <a:prstGeom prst="rect"/>
+                    <a:ln/>
+                  </pic:spPr>
+                </pic:pic>
+              </a:graphicData>
+            </a:graphic>
+          </wp:inline>
+        </w:drawing>
+      </w:r>
+      <w:r>
+        <w:rPr>
+          <w:rtl w:val="0"/>
+        </w:rPr>
+      </w:r>
+    </w:p>
+    <w:p>
+      <w:pPr>
+        <w:rPr/>
+      </w:pPr>
+      <w:r>
+        <w:rPr>
+          <w:rtl w:val="0"/>
+        </w:rPr>
+        <w:t xml:space="preserve">Sur les différences de prix du gasoil, nous pouvons en conclure que pour les années de 2007 à 2019, les prix entre les deux jeux de données sont d’un écart de environ 1.75 centimes. Nous pouvons donc considérer que l’écart est vraiment important, et que probablement des erreurs de calculs ont été réalisées lors de l'agrégation des données en hebdomadaire sur le jeu de données officiel durant ces années plus anciennes.</w:t>
+      </w:r>
+    </w:p>
+    <w:p>
+      <w:pPr>
+        <w:rPr/>
+      </w:pPr>
+      <w:r>
+        <w:rPr>
+          <w:rtl w:val="0"/>
+        </w:rPr>
+      </w:r>
+    </w:p>
+    <w:p>
+      <w:pPr>
+        <w:rPr/>
+      </w:pPr>
+      <w:r>
+        <w:rPr>
+          <w:rtl w:val="0"/>
+        </w:rPr>
+        <w:t xml:space="preserve">En revanche, pour les années de 2020 à 2025, l’écart moyen est inférieur à 0.6 centimes. On peut donc considérer que les résultats sont quasiment similaires pour cette seconde période, et que l’écart peut être expliqué par des erreurs d’arrondissement par exemple.</w:t>
+        <w:br w:type="textWrapping"/>
+      </w:r>
+    </w:p>
+    <w:p>
+      <w:pPr>
+        <w:rPr/>
+      </w:pPr>
+      <w:r>
+        <w:rPr>
+          <w:rtl w:val="0"/>
+        </w:rPr>
+      </w:r>
+    </w:p>
+    <w:p>
+      <w:pPr>
+        <w:rPr/>
+      </w:pPr>
+      <w:r>
+        <w:rPr>
+          <w:rtl w:val="0"/>
+        </w:rPr>
+        <w:t xml:space="preserve">En continuant ces comparaisons, nous pouvons trouver des écarts de prix similaire sur l’ essence SP98:</w:t>
+      </w:r>
+    </w:p>
+    <w:p>
+      <w:pPr>
+        <w:rPr/>
+      </w:pPr>
+      <w:r>
+        <w:rPr/>
+        <w:drawing>
+          <wp:inline distB="114300" distT="114300" distL="114300" distR="114300">
+            <wp:extent cx="5731200" cy="2921000"/>
+            <wp:effectExtent b="0" l="0" r="0" t="0"/>
+            <wp:docPr id="12" name="image7.png"/>
+            <a:graphic>
+              <a:graphicData uri="http://schemas.openxmlformats.org/drawingml/2006/picture">
+                <pic:pic>
+                  <pic:nvPicPr>
+                    <pic:cNvPr id="0" name="image7.png"/>
+                    <pic:cNvPicPr preferRelativeResize="0"/>
+                  </pic:nvPicPr>
+                  <pic:blipFill>
+                    <a:blip r:embed="rId20"/>
+                    <a:srcRect b="0" l="0" r="0" t="0"/>
+                    <a:stretch>
+                      <a:fillRect/>
+                    </a:stretch>
+                  </pic:blipFill>
+                  <pic:spPr>
+                    <a:xfrm>
+                      <a:off x="0" y="0"/>
+                      <a:ext cx="5731200" cy="2921000"/>
+                    </a:xfrm>
+                    <a:prstGeom prst="rect"/>
+                    <a:ln/>
+                  </pic:spPr>
+                </pic:pic>
+              </a:graphicData>
+            </a:graphic>
+          </wp:inline>
+        </w:drawing>
+      </w:r>
+      <w:r>
+        <w:rPr>
+          <w:rtl w:val="0"/>
+        </w:rPr>
+      </w:r>
+    </w:p>
+    <w:p>
+      <w:pPr>
+        <w:rPr/>
+      </w:pPr>
+      <w:r>
+        <w:rPr>
+          <w:rtl w:val="0"/>
+        </w:rPr>
+      </w:r>
+    </w:p>
+    <w:p>
+      <w:pPr>
+        <w:rPr/>
+      </w:pPr>
+      <w:r>
+        <w:rPr>
+          <w:rtl w:val="0"/>
+        </w:rPr>
+        <w:t xml:space="preserve">ainsi que sur l’essence SP95-E10:</w:t>
+      </w:r>
+    </w:p>
+    <w:p>
+      <w:pPr>
+        <w:rPr/>
+      </w:pPr>
+      <w:r>
+        <w:rPr/>
+        <w:drawing>
+          <wp:inline distB="114300" distT="114300" distL="114300" distR="114300">
+            <wp:extent cx="5731200" cy="2946400"/>
+            <wp:effectExtent b="0" l="0" r="0" t="0"/>
+            <wp:docPr id="7" name="image8.png"/>
+            <a:graphic>
+              <a:graphicData uri="http://schemas.openxmlformats.org/drawingml/2006/picture">
+                <pic:pic>
+                  <pic:nvPicPr>
+                    <pic:cNvPr id="0" name="image8.png"/>
+                    <pic:cNvPicPr preferRelativeResize="0"/>
+                  </pic:nvPicPr>
+                  <pic:blipFill>
+                    <a:blip r:embed="rId21"/>
+                    <a:srcRect b="0" l="0" r="0" t="0"/>
+                    <a:stretch>
+                      <a:fillRect/>
+                    </a:stretch>
+                  </pic:blipFill>
+                  <pic:spPr>
+                    <a:xfrm>
+                      <a:off x="0" y="0"/>
+                      <a:ext cx="5731200" cy="2946400"/>
+                    </a:xfrm>
+                    <a:prstGeom prst="rect"/>
+                    <a:ln/>
+                  </pic:spPr>
+                </pic:pic>
+              </a:graphicData>
+            </a:graphic>
+          </wp:inline>
+        </w:drawing>
+      </w:r>
+      <w:r>
+        <w:rPr>
+          <w:rtl w:val="0"/>
+        </w:rPr>
+      </w:r>
+    </w:p>
+    <w:p>
+      <w:pPr>
+        <w:rPr/>
+      </w:pPr>
+      <w:r>
+        <w:rPr>
+          <w:rtl w:val="0"/>
+        </w:rPr>
+      </w:r>
+    </w:p>
+    <w:p>
+      <w:pPr>
+        <w:rPr/>
+      </w:pPr>
+      <w:r>
+        <w:rPr>
+          <w:rtl w:val="0"/>
+        </w:rPr>
+        <w:t xml:space="preserve">Les faits étonnants sont que pour chacun de ces types d'essence, l’écart est élevé du début de l'historique jusqu'à l’année 2019. Par la suite, l’écart de prix diminue fortement de l’année 2020 jusqu'à aujourd'hui.</w:t>
+      </w:r>
+    </w:p>
+    <w:p>
+      <w:pPr>
+        <w:rPr/>
+      </w:pPr>
+      <w:r>
+        <w:rPr>
+          <w:rtl w:val="0"/>
+        </w:rPr>
+      </w:r>
+    </w:p>
+    <w:p>
+      <w:pPr>
+        <w:rPr/>
+      </w:pPr>
+      <w:r>
+        <w:rPr>
+          <w:rtl w:val="0"/>
+        </w:rPr>
+        <w:t xml:space="preserve">En prenant en compte les deux problématiques clients:</w:t>
+      </w:r>
+    </w:p>
+    <w:p>
+      <w:pPr>
+        <w:numPr>
+          <w:ilvl w:val="0"/>
+          <w:numId w:val="1"/>
+        </w:numPr>
+        <w:ind w:left="720" w:hanging="360"/>
+      </w:pPr>
+      <w:r>
+        <w:rPr>
+          <w:rtl w:val="0"/>
+        </w:rPr>
+        <w:t xml:space="preserve">“l’audit entre les deux jeux de données”</w:t>
+      </w:r>
+    </w:p>
+    <w:p>
+      <w:pPr>
+        <w:numPr>
+          <w:ilvl w:val="0"/>
+          <w:numId w:val="1"/>
+        </w:numPr>
+        <w:ind w:left="720" w:hanging="360"/>
+      </w:pPr>
+      <w:r>
+        <w:rPr>
+          <w:rtl w:val="0"/>
+        </w:rPr>
+        <w:t xml:space="preserve">“la recherche du décalage de prix sur des temps précis qui suggérerait un changement de méthode de calcul des moyennes hebdomadaires officielles”</w:t>
+      </w:r>
+    </w:p>
+    <w:p>
+      <w:pPr>
+        <w:rPr/>
+      </w:pPr>
+      <w:r>
+        <w:rPr>
+          <w:b w:val="1"/>
+          <w:rtl w:val="0"/>
+        </w:rPr>
+        <w:t xml:space="preserve">L'interprétation des résultats</w:t>
+      </w:r>
+      <w:r>
+        <w:rPr>
+          <w:rtl w:val="0"/>
+        </w:rPr>
+        <w:t xml:space="preserve"> permet donc de définir que les données sur les essences Gasoil, SP98 et SP95-E10 ont potentiellement subi une modification des méthodes de calcul sur l’année 2020 qui pourrait expliquer des écarts de prix passés qui ne sont quasiment plus existant aujourd’hui. Ces interprétations restent encore à être confirmé par le métier et les professionnels du milieu.</w:t>
+      </w:r>
+    </w:p>
+    <w:p>
+      <w:pPr>
+        <w:rPr/>
+      </w:pPr>
+      <w:r>
+        <w:rPr>
+          <w:rtl w:val="0"/>
+        </w:rPr>
+        <w:t xml:space="preserve">Les résultats réalisés sur les autres types d’essences nous permettent aussi d’interpréter que les essences SP95, </w:t>
+      </w:r>
+      <w:r>
+        <w:rPr>
+          <w:rtl w:val="0"/>
+        </w:rPr>
+        <w:t xml:space="preserve">GPLc</w:t>
+      </w:r>
+      <w:r>
+        <w:rPr>
+          <w:rtl w:val="0"/>
+        </w:rPr>
+        <w:t xml:space="preserve"> et E85 n’ont pas d’écart de prix significatif permettant d’imaginer un changement de méthode de calcul.</w:t>
+      </w:r>
+    </w:p>
+    <w:p>
+      <w:pPr>
+        <w:rPr/>
+      </w:pPr>
+      <w:r>
+        <w:rPr>
+          <w:rtl w:val="0"/>
+        </w:rPr>
+      </w:r>
+    </w:p>
+    <w:p>
+      <w:pPr>
+        <w:rPr/>
+      </w:pPr>
+      <w:r>
+        <w:rPr>
+          <w:rtl w:val="0"/>
+        </w:rPr>
+      </w:r>
+    </w:p>
+    <w:p>
+      <w:pPr>
+        <w:rPr/>
+      </w:pPr>
+      <w:r>
+        <w:rPr>
+          <w:rtl w:val="0"/>
+        </w:rPr>
+      </w:r>
+    </w:p>
+    <w:p>
+      <w:pPr>
+        <w:rPr/>
+      </w:pPr>
+      <w:r>
+        <w:rPr>
+          <w:rtl w:val="0"/>
+        </w:rPr>
+      </w:r>
+    </w:p>
+    <w:p>
+      <w:pPr>
+        <w:rPr/>
+      </w:pPr>
+      <w:r>
+        <w:rPr>
+          <w:rtl w:val="0"/>
+        </w:rPr>
+        <w:t xml:space="preserve">Lors des analyses préalables servant à rechercher des tests d’hypothèses, il a aussi été remarqué que sur les données journalier relevées par les stations essences, nous pouvons voir des pics et de creux à intervalle régulier, ainsi que des pics significatifs le dimanche.</w:t>
+        <w:br w:type="textWrapping"/>
+        <w:br w:type="textWrapping"/>
+        <w:t xml:space="preserve">La seconde </w:t>
+      </w:r>
+      <w:r>
+        <w:rPr>
+          <w:b w:val="1"/>
+          <w:rtl w:val="0"/>
+        </w:rPr>
+        <w:t xml:space="preserve">hypothèse </w:t>
+      </w:r>
+      <w:r>
+        <w:rPr>
+          <w:rtl w:val="0"/>
+        </w:rPr>
+        <w:t xml:space="preserve">que l’on va vérifier est qu'un pattern de prix est présent de manière cyclique suivant les jours de la semaine. </w:t>
+      </w:r>
+      <w:r>
+        <w:rPr>
+          <w:rtl w:val="0"/>
+        </w:rPr>
+      </w:r>
+    </w:p>
+    <w:p>
+      <w:pPr>
+        <w:rPr/>
+      </w:pPr>
+      <w:r>
+        <w:rPr>
+          <w:rtl w:val="0"/>
+        </w:rPr>
+      </w:r>
+    </w:p>
+    <w:p>
+      <w:pPr>
+        <w:rPr/>
+      </w:pPr>
+      <w:r>
+        <w:rPr>
+          <w:rtl w:val="0"/>
+        </w:rPr>
+        <w:t xml:space="preserve">Les </w:t>
+      </w:r>
+      <w:r>
+        <w:rPr>
+          <w:b w:val="1"/>
+          <w:rtl w:val="0"/>
+        </w:rPr>
+        <w:t xml:space="preserve">tests associés</w:t>
+      </w:r>
+      <w:r>
+        <w:rPr>
+          <w:rtl w:val="0"/>
+        </w:rPr>
+        <w:t xml:space="preserve"> pour pouvoir constater ce pattern consiste à réaliser des agrégations des prix par jour de la semaine, et cela pour chaque type d’essence du jeu de données des stations essences.</w:t>
+        <w:br w:type="textWrapping"/>
+        <w:t xml:space="preserve">Cela permettra de répondre au mieux à la problématique:</w:t>
+      </w:r>
+    </w:p>
+    <w:p>
+      <w:pPr>
+        <w:numPr>
+          <w:ilvl w:val="0"/>
+          <w:numId w:val="3"/>
+        </w:numPr>
+        <w:ind w:left="720" w:hanging="360"/>
+        <w:rPr/>
+      </w:pPr>
+      <w:r>
+        <w:rPr>
+          <w:rtl w:val="0"/>
+        </w:rPr>
+        <w:t xml:space="preserve">l’analyse sur une granulométrie temporelle plus fine qu'actuellement sur les prix des essences</w:t>
+      </w:r>
+      <w:r>
+        <w:rPr>
+          <w:rtl w:val="0"/>
+        </w:rPr>
+      </w:r>
+    </w:p>
+    <w:p>
+      <w:pPr>
+        <w:rPr/>
+      </w:pPr>
+      <w:r>
+        <w:rPr>
+          <w:rtl w:val="0"/>
+        </w:rPr>
+      </w:r>
+    </w:p>
+    <w:p>
+      <w:pPr>
+        <w:rPr/>
+      </w:pPr>
+      <w:r>
+        <w:rPr>
+          <w:rtl w:val="0"/>
+        </w:rPr>
+        <w:t xml:space="preserve">Pour pouvoir réaliser ce nouveau test, on va devoir la aussi créer une nouvelle visualisation sur Métabase pour chaque type d’essence.</w:t>
+      </w:r>
+    </w:p>
+    <w:p>
+      <w:pPr>
+        <w:ind w:left="0" w:firstLine="0"/>
+        <w:rPr/>
+      </w:pPr>
+      <w:r>
+        <w:rPr>
+          <w:rtl w:val="0"/>
+        </w:rPr>
+        <w:t xml:space="preserve">Pour rechercher un pattern sur le gasoil par exemple, on va réaliser une moyenne des prix du gasoil des stations essences par jour de la semaine.</w:t>
+        <w:br w:type="textWrapping"/>
+        <w:t xml:space="preserve">(Les données de la colonne “Date” étant formaté pour être reconnu par Métabase, l’outil permet directement de filtrer par jour de la semaine sans traitement supplémentaire à réaliser)</w:t>
+      </w:r>
+    </w:p>
+    <w:p>
+      <w:pPr>
+        <w:rPr/>
+      </w:pPr>
+      <w:r>
+        <w:rPr/>
+        <w:drawing>
+          <wp:inline distB="114300" distT="114300" distL="114300" distR="114300">
+            <wp:extent cx="5731200" cy="2527300"/>
+            <wp:effectExtent b="0" l="0" r="0" t="0"/>
+            <wp:docPr id="1" name="image11.png"/>
+            <a:graphic>
+              <a:graphicData uri="http://schemas.openxmlformats.org/drawingml/2006/picture">
+                <pic:pic>
+                  <pic:nvPicPr>
+                    <pic:cNvPr id="0" name="image11.png"/>
+                    <pic:cNvPicPr preferRelativeResize="0"/>
+                  </pic:nvPicPr>
+                  <pic:blipFill>
+                    <a:blip r:embed="rId22"/>
+                    <a:srcRect b="0" l="0" r="0" t="0"/>
+                    <a:stretch>
+                      <a:fillRect/>
+                    </a:stretch>
+                  </pic:blipFill>
+                  <pic:spPr>
+                    <a:xfrm>
+                      <a:off x="0" y="0"/>
+                      <a:ext cx="5731200" cy="2527300"/>
+                    </a:xfrm>
+                    <a:prstGeom prst="rect"/>
+                    <a:ln/>
+                  </pic:spPr>
+                </pic:pic>
+              </a:graphicData>
+            </a:graphic>
+          </wp:inline>
+        </w:drawing>
+      </w:r>
+      <w:r>
+        <w:rPr>
+          <w:rtl w:val="0"/>
+        </w:rPr>
+      </w:r>
+    </w:p>
+    <w:p>
+      <w:pPr>
+        <w:rPr/>
+      </w:pPr>
+      <w:r>
+        <w:rPr>
+          <w:rtl w:val="0"/>
+        </w:rPr>
+      </w:r>
+    </w:p>
+    <w:p>
+      <w:pPr>
+        <w:rPr/>
+      </w:pPr>
+      <w:r>
+        <w:rPr>
+          <w:rtl w:val="0"/>
+        </w:rPr>
+        <w:t xml:space="preserve">Voici le résultat des visualisations pour l’ensemble des essences</w:t>
+      </w:r>
+    </w:p>
+    <w:p>
+      <w:pPr>
+        <w:rPr/>
+      </w:pPr>
+      <w:r>
+        <w:rPr/>
+        <w:drawing>
+          <wp:inline distB="114300" distT="114300" distL="114300" distR="114300">
+            <wp:extent cx="5731200" cy="3784600"/>
+            <wp:effectExtent b="0" l="0" r="0" t="0"/>
+            <wp:docPr id="10" name="image1.png"/>
+            <a:graphic>
+              <a:graphicData uri="http://schemas.openxmlformats.org/drawingml/2006/picture">
+                <pic:pic>
+                  <pic:nvPicPr>
+                    <pic:cNvPr id="0" name="image1.png"/>
+                    <pic:cNvPicPr preferRelativeResize="0"/>
+                  </pic:nvPicPr>
+                  <pic:blipFill>
+                    <a:blip r:embed="rId23"/>
+                    <a:srcRect b="0" l="0" r="0" t="0"/>
+                    <a:stretch>
+                      <a:fillRect/>
+                    </a:stretch>
+                  </pic:blipFill>
+                  <pic:spPr>
+                    <a:xfrm>
+                      <a:off x="0" y="0"/>
+                      <a:ext cx="5731200" cy="3784600"/>
+                    </a:xfrm>
+                    <a:prstGeom prst="rect"/>
+                    <a:ln/>
+                  </pic:spPr>
+                </pic:pic>
+              </a:graphicData>
+            </a:graphic>
+          </wp:inline>
+        </w:drawing>
+      </w:r>
+      <w:r>
+        <w:rPr>
+          <w:rtl w:val="0"/>
+        </w:rPr>
+      </w:r>
+    </w:p>
+    <w:p>
+      <w:pPr>
+        <w:rPr/>
+      </w:pPr>
+      <w:r>
+        <w:rPr>
+          <w:rtl w:val="0"/>
+        </w:rPr>
+        <w:t xml:space="preserve">Nous pouvons constater que pour les essences Gasoil, SP95-E10, SP98, et GPLc, la différence de prix est très significative le dimanche, avec une net augmentation du prix pouvant aller jusqu'à plusieurs centimes.</w:t>
+      </w:r>
+    </w:p>
+    <w:p>
+      <w:pPr>
+        <w:rPr/>
+      </w:pPr>
+      <w:r>
+        <w:rPr>
+          <w:rtl w:val="0"/>
+        </w:rPr>
+        <w:t xml:space="preserve">Cette constatation est aussi visible sur l’essence E85, mais de manière un peu moins importante.</w:t>
+        <w:br w:type="textWrapping"/>
+        <w:t xml:space="preserve">En revanche, pour l’essence SP95, le dimanche ne semble pas avoir d’augmentation du prix significatif.</w:t>
+        <w:br w:type="textWrapping"/>
+        <w:br w:type="textWrapping"/>
+        <w:t xml:space="preserve">En prenant en compte la problématique clients:</w:t>
+      </w:r>
+    </w:p>
+    <w:p>
+      <w:pPr>
+        <w:numPr>
+          <w:ilvl w:val="0"/>
+          <w:numId w:val="1"/>
+        </w:numPr>
+        <w:ind w:left="720" w:hanging="360"/>
+      </w:pPr>
+      <w:r>
+        <w:rPr>
+          <w:rtl w:val="0"/>
+        </w:rPr>
+        <w:t xml:space="preserve">l’analyse sur une granulométrie temporelle plus fine qu'actuellement sur les prix des essences</w:t>
+      </w:r>
+    </w:p>
+    <w:p>
+      <w:pPr>
+        <w:rPr>
+          <w:b w:val="1"/>
+        </w:rPr>
+      </w:pPr>
+      <w:r>
+        <w:rPr>
+          <w:rtl w:val="0"/>
+        </w:rPr>
+      </w:r>
+    </w:p>
+    <w:p>
+      <w:pPr>
+        <w:rPr/>
+      </w:pPr>
+      <w:r>
+        <w:rPr>
+          <w:b w:val="1"/>
+          <w:rtl w:val="0"/>
+        </w:rPr>
+        <w:t xml:space="preserve">L'interprétation des résultats</w:t>
+      </w:r>
+      <w:r>
+        <w:rPr>
+          <w:rtl w:val="0"/>
+        </w:rPr>
+        <w:t xml:space="preserve"> permet donc de définir que les essences Gasoil, SP95-E10, SP98, et GPLc possèdent une augmentation très significative de leurs prix le dimanche.</w:t>
+      </w:r>
+      <w:r>
+        <w:rPr>
+          <w:rtl w:val="0"/>
+        </w:rPr>
+      </w:r>
+    </w:p>
+    <w:p>
+      <w:pPr>
+        <w:rPr/>
+      </w:pPr>
+      <w:r>
+        <w:rPr>
+          <w:rtl w:val="0"/>
+        </w:rPr>
+        <w:t xml:space="preserve">Cette hausse de prix est aussi présente sur l’essence E85 mais de manière moins significative, et elle est quasiment inexistante sur l’essence SP95.</w:t>
+        <w:br w:type="textWrapping"/>
+        <w:t xml:space="preserve">Enfin, les autres jours de la semaine ne semblent pas montrer de schéma particulier pour l'ensemble des essences.</w:t>
       </w:r>
     </w:p>
     <w:p>
@@ -4429,6 +5217,17 @@
         <w:rPr>
           <w:rtl w:val="0"/>
         </w:rPr>
+        <w:t xml:space="preserve">test</w:t>
+      </w:r>
+    </w:p>
+    <w:p>
+      <w:pPr>
+        <w:rPr/>
+      </w:pPr>
+      <w:r>
+        <w:rPr>
+          <w:rtl w:val="0"/>
+        </w:rPr>
       </w:r>
     </w:p>
     <w:p>
@@ -4617,7 +5416,7 @@
       </w:r>
     </w:p>
     <w:sectPr>
-      <w:footerReference r:id="rId17" w:type="default"/>
+      <w:footerReference r:id="rId24" w:type="default"/>
       <w:pgSz w:h="16834" w:w="11909" w:orient="portrait"/>
       <w:pgMar w:bottom="1440" w:top="1440" w:left="1440" w:right="1440" w:header="720" w:footer="720"/>
       <w:pgNumType w:start="1"/>
@@ -5112,6 +5911,226 @@
       </w:rPr>
     </w:lvl>
   </w:abstractNum>
+  <w:abstractNum w:abstractNumId="5">
+    <w:lvl w:ilvl="0">
+      <w:start w:val="1"/>
+      <w:numFmt w:val="bullet"/>
+      <w:lvlText w:val="-"/>
+      <w:lvlJc w:val="left"/>
+      <w:pPr>
+        <w:ind w:left="720" w:hanging="360"/>
+      </w:pPr>
+      <w:rPr>
+        <w:u w:val="none"/>
+      </w:rPr>
+    </w:lvl>
+    <w:lvl w:ilvl="1">
+      <w:start w:val="1"/>
+      <w:numFmt w:val="bullet"/>
+      <w:lvlText w:val="-"/>
+      <w:lvlJc w:val="left"/>
+      <w:pPr>
+        <w:ind w:left="1440" w:hanging="360"/>
+      </w:pPr>
+      <w:rPr>
+        <w:u w:val="none"/>
+      </w:rPr>
+    </w:lvl>
+    <w:lvl w:ilvl="2">
+      <w:start w:val="1"/>
+      <w:numFmt w:val="bullet"/>
+      <w:lvlText w:val="-"/>
+      <w:lvlJc w:val="left"/>
+      <w:pPr>
+        <w:ind w:left="2160" w:hanging="360"/>
+      </w:pPr>
+      <w:rPr>
+        <w:u w:val="none"/>
+      </w:rPr>
+    </w:lvl>
+    <w:lvl w:ilvl="3">
+      <w:start w:val="1"/>
+      <w:numFmt w:val="bullet"/>
+      <w:lvlText w:val="-"/>
+      <w:lvlJc w:val="left"/>
+      <w:pPr>
+        <w:ind w:left="2880" w:hanging="360"/>
+      </w:pPr>
+      <w:rPr>
+        <w:u w:val="none"/>
+      </w:rPr>
+    </w:lvl>
+    <w:lvl w:ilvl="4">
+      <w:start w:val="1"/>
+      <w:numFmt w:val="bullet"/>
+      <w:lvlText w:val="-"/>
+      <w:lvlJc w:val="left"/>
+      <w:pPr>
+        <w:ind w:left="3600" w:hanging="360"/>
+      </w:pPr>
+      <w:rPr>
+        <w:u w:val="none"/>
+      </w:rPr>
+    </w:lvl>
+    <w:lvl w:ilvl="5">
+      <w:start w:val="1"/>
+      <w:numFmt w:val="bullet"/>
+      <w:lvlText w:val="-"/>
+      <w:lvlJc w:val="left"/>
+      <w:pPr>
+        <w:ind w:left="4320" w:hanging="360"/>
+      </w:pPr>
+      <w:rPr>
+        <w:u w:val="none"/>
+      </w:rPr>
+    </w:lvl>
+    <w:lvl w:ilvl="6">
+      <w:start w:val="1"/>
+      <w:numFmt w:val="bullet"/>
+      <w:lvlText w:val="-"/>
+      <w:lvlJc w:val="left"/>
+      <w:pPr>
+        <w:ind w:left="5040" w:hanging="360"/>
+      </w:pPr>
+      <w:rPr>
+        <w:u w:val="none"/>
+      </w:rPr>
+    </w:lvl>
+    <w:lvl w:ilvl="7">
+      <w:start w:val="1"/>
+      <w:numFmt w:val="bullet"/>
+      <w:lvlText w:val="-"/>
+      <w:lvlJc w:val="left"/>
+      <w:pPr>
+        <w:ind w:left="5760" w:hanging="360"/>
+      </w:pPr>
+      <w:rPr>
+        <w:u w:val="none"/>
+      </w:rPr>
+    </w:lvl>
+    <w:lvl w:ilvl="8">
+      <w:start w:val="1"/>
+      <w:numFmt w:val="bullet"/>
+      <w:lvlText w:val="-"/>
+      <w:lvlJc w:val="left"/>
+      <w:pPr>
+        <w:ind w:left="6480" w:hanging="360"/>
+      </w:pPr>
+      <w:rPr>
+        <w:u w:val="none"/>
+      </w:rPr>
+    </w:lvl>
+  </w:abstractNum>
+  <w:abstractNum w:abstractNumId="6">
+    <w:lvl w:ilvl="0">
+      <w:start w:val="1"/>
+      <w:numFmt w:val="bullet"/>
+      <w:lvlText w:val="-"/>
+      <w:lvlJc w:val="left"/>
+      <w:pPr>
+        <w:ind w:left="720" w:hanging="360"/>
+      </w:pPr>
+      <w:rPr>
+        <w:u w:val="none"/>
+      </w:rPr>
+    </w:lvl>
+    <w:lvl w:ilvl="1">
+      <w:start w:val="1"/>
+      <w:numFmt w:val="bullet"/>
+      <w:lvlText w:val="-"/>
+      <w:lvlJc w:val="left"/>
+      <w:pPr>
+        <w:ind w:left="1440" w:hanging="360"/>
+      </w:pPr>
+      <w:rPr>
+        <w:u w:val="none"/>
+      </w:rPr>
+    </w:lvl>
+    <w:lvl w:ilvl="2">
+      <w:start w:val="1"/>
+      <w:numFmt w:val="bullet"/>
+      <w:lvlText w:val="-"/>
+      <w:lvlJc w:val="left"/>
+      <w:pPr>
+        <w:ind w:left="2160" w:hanging="360"/>
+      </w:pPr>
+      <w:rPr>
+        <w:u w:val="none"/>
+      </w:rPr>
+    </w:lvl>
+    <w:lvl w:ilvl="3">
+      <w:start w:val="1"/>
+      <w:numFmt w:val="bullet"/>
+      <w:lvlText w:val="-"/>
+      <w:lvlJc w:val="left"/>
+      <w:pPr>
+        <w:ind w:left="2880" w:hanging="360"/>
+      </w:pPr>
+      <w:rPr>
+        <w:u w:val="none"/>
+      </w:rPr>
+    </w:lvl>
+    <w:lvl w:ilvl="4">
+      <w:start w:val="1"/>
+      <w:numFmt w:val="bullet"/>
+      <w:lvlText w:val="-"/>
+      <w:lvlJc w:val="left"/>
+      <w:pPr>
+        <w:ind w:left="3600" w:hanging="360"/>
+      </w:pPr>
+      <w:rPr>
+        <w:u w:val="none"/>
+      </w:rPr>
+    </w:lvl>
+    <w:lvl w:ilvl="5">
+      <w:start w:val="1"/>
+      <w:numFmt w:val="bullet"/>
+      <w:lvlText w:val="-"/>
+      <w:lvlJc w:val="left"/>
+      <w:pPr>
+        <w:ind w:left="4320" w:hanging="360"/>
+      </w:pPr>
+      <w:rPr>
+        <w:u w:val="none"/>
+      </w:rPr>
+    </w:lvl>
+    <w:lvl w:ilvl="6">
+      <w:start w:val="1"/>
+      <w:numFmt w:val="bullet"/>
+      <w:lvlText w:val="-"/>
+      <w:lvlJc w:val="left"/>
+      <w:pPr>
+        <w:ind w:left="5040" w:hanging="360"/>
+      </w:pPr>
+      <w:rPr>
+        <w:u w:val="none"/>
+      </w:rPr>
+    </w:lvl>
+    <w:lvl w:ilvl="7">
+      <w:start w:val="1"/>
+      <w:numFmt w:val="bullet"/>
+      <w:lvlText w:val="-"/>
+      <w:lvlJc w:val="left"/>
+      <w:pPr>
+        <w:ind w:left="5760" w:hanging="360"/>
+      </w:pPr>
+      <w:rPr>
+        <w:u w:val="none"/>
+      </w:rPr>
+    </w:lvl>
+    <w:lvl w:ilvl="8">
+      <w:start w:val="1"/>
+      <w:numFmt w:val="bullet"/>
+      <w:lvlText w:val="-"/>
+      <w:lvlJc w:val="left"/>
+      <w:pPr>
+        <w:ind w:left="6480" w:hanging="360"/>
+      </w:pPr>
+      <w:rPr>
+        <w:u w:val="none"/>
+      </w:rPr>
+    </w:lvl>
+  </w:abstractNum>
   <w:num w:numId="1">
     <w:abstractNumId w:val="1"/>
   </w:num>
@@ -5123,6 +6142,12 @@
   </w:num>
   <w:num w:numId="4">
     <w:abstractNumId w:val="4"/>
+  </w:num>
+  <w:num w:numId="5">
+    <w:abstractNumId w:val="5"/>
+  </w:num>
+  <w:num w:numId="6">
+    <w:abstractNumId w:val="6"/>
   </w:num>
 </w:numbering>
 </file>

</xml_diff>

<commit_message>
add analysis visualisation section on bloc2 memory
</commit_message>
<xml_diff>
--- a/Referentiel_master_RNCP/MEMOIRE/BLOC2/_Bloc2 RNCP Ingenieur en science des donnees Gaetan Corin.docx
+++ b/Referentiel_master_RNCP/MEMOIRE/BLOC2/_Bloc2 RNCP Ingenieur en science des donnees Gaetan Corin.docx
@@ -28,12 +28,12 @@
             <wp:extent cx="1966913" cy="557501"/>
             <wp:effectExtent b="0" l="0" r="0" t="0"/>
             <wp:wrapNone/>
-            <wp:docPr id="6" name="image4.png"/>
+            <wp:docPr id="3" name="image17.png"/>
             <a:graphic>
               <a:graphicData uri="http://schemas.openxmlformats.org/drawingml/2006/picture">
                 <pic:pic>
                   <pic:nvPicPr>
-                    <pic:cNvPr id="0" name="image4.png"/>
+                    <pic:cNvPr id="0" name="image17.png"/>
                     <pic:cNvPicPr preferRelativeResize="0"/>
                   </pic:nvPicPr>
                   <pic:blipFill>
@@ -70,12 +70,12 @@
             <wp:extent cx="1230743" cy="1217462"/>
             <wp:effectExtent b="0" l="0" r="0" t="0"/>
             <wp:wrapNone/>
-            <wp:docPr id="5" name="image9.png"/>
+            <wp:docPr id="15" name="image16.png"/>
             <a:graphic>
               <a:graphicData uri="http://schemas.openxmlformats.org/drawingml/2006/picture">
                 <pic:pic>
                   <pic:nvPicPr>
-                    <pic:cNvPr id="0" name="image9.png"/>
+                    <pic:cNvPr id="0" name="image16.png"/>
                     <pic:cNvPicPr preferRelativeResize="0"/>
                   </pic:nvPicPr>
                   <pic:blipFill>
@@ -800,7 +800,7 @@
     </w:p>
     <w:sdt>
       <w:sdtPr>
-        <w:id w:val="2084428528"/>
+        <w:id w:val="-1345127116"/>
         <w:docPartObj>
           <w:docPartGallery w:val="Table of Contents"/>
           <w:docPartUnique w:val="1"/>
@@ -3084,12 +3084,12 @@
           <wp:inline distB="114300" distT="114300" distL="114300" distR="114300">
             <wp:extent cx="5731200" cy="3263900"/>
             <wp:effectExtent b="0" l="0" r="0" t="0"/>
-            <wp:docPr id="3" name="image5.png"/>
+            <wp:docPr id="12" name="image2.png"/>
             <a:graphic>
               <a:graphicData uri="http://schemas.openxmlformats.org/drawingml/2006/picture">
                 <pic:pic>
                   <pic:nvPicPr>
-                    <pic:cNvPr id="0" name="image5.png"/>
+                    <pic:cNvPr id="0" name="image2.png"/>
                     <pic:cNvPicPr preferRelativeResize="0"/>
                   </pic:nvPicPr>
                   <pic:blipFill>
@@ -3202,12 +3202,12 @@
           <wp:inline distB="114300" distT="114300" distL="114300" distR="114300">
             <wp:extent cx="5731200" cy="3352800"/>
             <wp:effectExtent b="0" l="0" r="0" t="0"/>
-            <wp:docPr id="9" name="image10.png"/>
+            <wp:docPr id="5" name="image15.png"/>
             <a:graphic>
               <a:graphicData uri="http://schemas.openxmlformats.org/drawingml/2006/picture">
                 <pic:pic>
                   <pic:nvPicPr>
-                    <pic:cNvPr id="0" name="image10.png"/>
+                    <pic:cNvPr id="0" name="image15.png"/>
                     <pic:cNvPicPr preferRelativeResize="0"/>
                   </pic:nvPicPr>
                   <pic:blipFill>
@@ -3765,12 +3765,12 @@
           <wp:inline distB="114300" distT="114300" distL="114300" distR="114300">
             <wp:extent cx="5731200" cy="2184400"/>
             <wp:effectExtent b="0" l="0" r="0" t="0"/>
-            <wp:docPr id="15" name="image6.png"/>
+            <wp:docPr id="9" name="image3.png"/>
             <a:graphic>
               <a:graphicData uri="http://schemas.openxmlformats.org/drawingml/2006/picture">
                 <pic:pic>
                   <pic:nvPicPr>
-                    <pic:cNvPr id="0" name="image6.png"/>
+                    <pic:cNvPr id="0" name="image3.png"/>
                     <pic:cNvPicPr preferRelativeResize="0"/>
                   </pic:nvPicPr>
                   <pic:blipFill>
@@ -3822,12 +3822,12 @@
           <wp:inline distB="114300" distT="114300" distL="114300" distR="114300">
             <wp:extent cx="5731200" cy="2984500"/>
             <wp:effectExtent b="0" l="0" r="0" t="0"/>
-            <wp:docPr id="14" name="image14.png"/>
+            <wp:docPr id="8" name="image9.png"/>
             <a:graphic>
               <a:graphicData uri="http://schemas.openxmlformats.org/drawingml/2006/picture">
                 <pic:pic>
                   <pic:nvPicPr>
-                    <pic:cNvPr id="0" name="image14.png"/>
+                    <pic:cNvPr id="0" name="image9.png"/>
                     <pic:cNvPicPr preferRelativeResize="0"/>
                   </pic:nvPicPr>
                   <pic:blipFill>
@@ -3865,7 +3865,7 @@
         <w:rPr>
           <w:rtl w:val="0"/>
         </w:rPr>
-        <w:t xml:space="preserve">On peut désormais bien voir la courbe des données officielles (en bleu foncé) qui commence en 1985, ainsi que la courbe des données des stations essence (en orange foncé), qui commence en 2007.</w:t>
+        <w:t xml:space="preserve">On peut désormais bien voir la courbe des données officielles (en bleu foncé) qui commence en 1985, ainsi que la courbe des données des stations essence (en orange clair), qui commence en 2007.</w:t>
       </w:r>
     </w:p>
     <w:p>
@@ -3930,12 +3930,12 @@
           <wp:inline distB="114300" distT="114300" distL="114300" distR="114300">
             <wp:extent cx="5731200" cy="2984500"/>
             <wp:effectExtent b="0" l="0" r="0" t="0"/>
-            <wp:docPr id="4" name="image3.png"/>
+            <wp:docPr id="14" name="image18.png"/>
             <a:graphic>
               <a:graphicData uri="http://schemas.openxmlformats.org/drawingml/2006/picture">
                 <pic:pic>
                   <pic:nvPicPr>
-                    <pic:cNvPr id="0" name="image3.png"/>
+                    <pic:cNvPr id="0" name="image18.png"/>
                     <pic:cNvPicPr preferRelativeResize="0"/>
                   </pic:nvPicPr>
                   <pic:blipFill>
@@ -4027,12 +4027,12 @@
           <wp:inline distB="114300" distT="114300" distL="114300" distR="114300">
             <wp:extent cx="5731200" cy="2984500"/>
             <wp:effectExtent b="0" l="0" r="0" t="0"/>
-            <wp:docPr id="8" name="image15.png"/>
+            <wp:docPr id="16" name="image11.png"/>
             <a:graphic>
               <a:graphicData uri="http://schemas.openxmlformats.org/drawingml/2006/picture">
                 <pic:pic>
                   <pic:nvPicPr>
-                    <pic:cNvPr id="0" name="image15.png"/>
+                    <pic:cNvPr id="0" name="image11.png"/>
                     <pic:cNvPicPr preferRelativeResize="0"/>
                   </pic:nvPicPr>
                   <pic:blipFill>
@@ -4241,7 +4241,7 @@
         <w:rPr>
           <w:rtl w:val="0"/>
         </w:rPr>
-        <w:t xml:space="preserve"> pour mieux comprendre cette différence de prix vont consister à réaliser des moyennes par années de ces écarts de prix, afin d’avoir une vision claire et globale de leurs évolutions, et de pouvoir répondre au mieux aux deux problématiques clients: </w:t>
+        <w:t xml:space="preserve"> pour mieux comprendre ces différences de prix vont consister à réaliser des moyennes par années de ces écarts de prix, afin d’avoir une vision claire et globale de leurs évolutions, et de pouvoir répondre au mieux aux deux problématiques clients: </w:t>
       </w:r>
     </w:p>
     <w:p>
@@ -4340,12 +4340,12 @@
           <wp:inline distB="114300" distT="114300" distL="114300" distR="114300">
             <wp:extent cx="3737867" cy="1161989"/>
             <wp:effectExtent b="0" l="0" r="0" t="0"/>
-            <wp:docPr id="11" name="image13.png"/>
+            <wp:docPr id="17" name="image4.png"/>
             <a:graphic>
               <a:graphicData uri="http://schemas.openxmlformats.org/drawingml/2006/picture">
                 <pic:pic>
                   <pic:nvPicPr>
-                    <pic:cNvPr id="0" name="image13.png"/>
+                    <pic:cNvPr id="0" name="image4.png"/>
                     <pic:cNvPicPr preferRelativeResize="0"/>
                   </pic:nvPicPr>
                   <pic:blipFill>
@@ -4406,12 +4406,12 @@
           <wp:inline distB="114300" distT="114300" distL="114300" distR="114300">
             <wp:extent cx="5731200" cy="1854200"/>
             <wp:effectExtent b="0" l="0" r="0" t="0"/>
-            <wp:docPr id="2" name="image12.png"/>
+            <wp:docPr id="11" name="image14.png"/>
             <a:graphic>
               <a:graphicData uri="http://schemas.openxmlformats.org/drawingml/2006/picture">
                 <pic:pic>
                   <pic:nvPicPr>
-                    <pic:cNvPr id="0" name="image12.png"/>
+                    <pic:cNvPr id="0" name="image14.png"/>
                     <pic:cNvPicPr preferRelativeResize="0"/>
                   </pic:nvPicPr>
                   <pic:blipFill>
@@ -4478,12 +4478,12 @@
           <wp:inline distB="114300" distT="114300" distL="114300" distR="114300">
             <wp:extent cx="5110163" cy="3565230"/>
             <wp:effectExtent b="0" l="0" r="0" t="0"/>
-            <wp:docPr id="13" name="image2.png"/>
+            <wp:docPr id="7" name="image13.png"/>
             <a:graphic>
               <a:graphicData uri="http://schemas.openxmlformats.org/drawingml/2006/picture">
                 <pic:pic>
                   <pic:nvPicPr>
-                    <pic:cNvPr id="0" name="image2.png"/>
+                    <pic:cNvPr id="0" name="image13.png"/>
                     <pic:cNvPicPr preferRelativeResize="0"/>
                   </pic:nvPicPr>
                   <pic:blipFill>
@@ -4577,12 +4577,12 @@
           <wp:inline distB="114300" distT="114300" distL="114300" distR="114300">
             <wp:extent cx="5731200" cy="2921000"/>
             <wp:effectExtent b="0" l="0" r="0" t="0"/>
-            <wp:docPr id="12" name="image7.png"/>
+            <wp:docPr id="18" name="image10.png"/>
             <a:graphic>
               <a:graphicData uri="http://schemas.openxmlformats.org/drawingml/2006/picture">
                 <pic:pic>
                   <pic:nvPicPr>
-                    <pic:cNvPr id="0" name="image7.png"/>
+                    <pic:cNvPr id="0" name="image10.png"/>
                     <pic:cNvPicPr preferRelativeResize="0"/>
                   </pic:nvPicPr>
                   <pic:blipFill>
@@ -4643,12 +4643,12 @@
           <wp:inline distB="114300" distT="114300" distL="114300" distR="114300">
             <wp:extent cx="5731200" cy="2946400"/>
             <wp:effectExtent b="0" l="0" r="0" t="0"/>
-            <wp:docPr id="7" name="image8.png"/>
+            <wp:docPr id="4" name="image5.png"/>
             <a:graphic>
               <a:graphicData uri="http://schemas.openxmlformats.org/drawingml/2006/picture">
                 <pic:pic>
                   <pic:nvPicPr>
-                    <pic:cNvPr id="0" name="image8.png"/>
+                    <pic:cNvPr id="0" name="image5.png"/>
                     <pic:cNvPicPr preferRelativeResize="0"/>
                   </pic:nvPicPr>
                   <pic:blipFill>
@@ -4696,7 +4696,7 @@
         <w:rPr>
           <w:rtl w:val="0"/>
         </w:rPr>
-        <w:t xml:space="preserve">Les faits étonnants sont que pour chacun de ces types d'essence, l’écart est élevé du début de l'historique jusqu'à l’année 2019. Par la suite, l’écart de prix diminue fortement de l’année 2020 jusqu'à aujourd'hui.</w:t>
+        <w:t xml:space="preserve">Les faits étonnants sont que pour chacun de ces types d'essence, l’écart est important du début de l'historique jusqu'à l’année 2019. Par la suite, l’écart de prix diminue fortement de l’année 2020 jusqu'à aujourd'hui.</w:t>
       </w:r>
     </w:p>
     <w:p>
@@ -4894,9 +4894,9 @@
         <w:rPr>
           <w:rtl w:val="0"/>
         </w:rPr>
-        <w:t xml:space="preserve"> pour pouvoir constater ce pattern consiste à réaliser des agrégations des prix par jour de la semaine, et cela pour chaque type d’essence du jeu de données des stations essences.</w:t>
+        <w:t xml:space="preserve"> pour pouvoir constater ce pattern consiste à réaliser des agrégations des prix par jour de la semaine, et cela pour chaque type d’essence du jeu de données des relevés de stations essences.</w:t>
         <w:br w:type="textWrapping"/>
-        <w:t xml:space="preserve">Cela permettra de répondre au mieux à la problématique:</w:t>
+        <w:t xml:space="preserve">Cela permettra de répondre à la problématique:</w:t>
       </w:r>
     </w:p>
     <w:p>
@@ -4950,7 +4950,7 @@
         <w:rPr>
           <w:rtl w:val="0"/>
         </w:rPr>
-        <w:t xml:space="preserve">Pour rechercher un pattern sur le gasoil par exemple, on va réaliser une moyenne des prix du gasoil des stations essences par jour de la semaine.</w:t>
+        <w:t xml:space="preserve">Pour rechercher un comportement cyclique de prix sur le gasoil par exemple, on va réaliser une moyenne des prix des relevés de stations essences par jour de la semaine sur le gasoil.</w:t>
         <w:br w:type="textWrapping"/>
         <w:t xml:space="preserve">(Les données de la colonne “Date” étant formaté pour être reconnu par Métabase, l’outil permet directement de filtrer par jour de la semaine sans traitement supplémentaire à réaliser)</w:t>
       </w:r>
@@ -4965,12 +4965,12 @@
           <wp:inline distB="114300" distT="114300" distL="114300" distR="114300">
             <wp:extent cx="5731200" cy="2527300"/>
             <wp:effectExtent b="0" l="0" r="0" t="0"/>
-            <wp:docPr id="1" name="image11.png"/>
+            <wp:docPr id="1" name="image12.png"/>
             <a:graphic>
               <a:graphicData uri="http://schemas.openxmlformats.org/drawingml/2006/picture">
                 <pic:pic>
                   <pic:nvPicPr>
-                    <pic:cNvPr id="0" name="image11.png"/>
+                    <pic:cNvPr id="0" name="image12.png"/>
                     <pic:cNvPicPr preferRelativeResize="0"/>
                   </pic:nvPicPr>
                   <pic:blipFill>
@@ -5031,12 +5031,12 @@
           <wp:inline distB="114300" distT="114300" distL="114300" distR="114300">
             <wp:extent cx="5731200" cy="3784600"/>
             <wp:effectExtent b="0" l="0" r="0" t="0"/>
-            <wp:docPr id="10" name="image1.png"/>
+            <wp:docPr id="6" name="image7.png"/>
             <a:graphic>
               <a:graphicData uri="http://schemas.openxmlformats.org/drawingml/2006/picture">
                 <pic:pic>
                   <pic:nvPicPr>
-                    <pic:cNvPr id="0" name="image1.png"/>
+                    <pic:cNvPr id="0" name="image7.png"/>
                     <pic:cNvPicPr preferRelativeResize="0"/>
                   </pic:nvPicPr>
                   <pic:blipFill>
@@ -5217,17 +5217,602 @@
         <w:rPr>
           <w:rtl w:val="0"/>
         </w:rPr>
-        <w:t xml:space="preserve">test</w:t>
-      </w:r>
-    </w:p>
-    <w:p>
-      <w:pPr>
-        <w:rPr/>
-      </w:pPr>
-      <w:r>
-        <w:rPr>
-          <w:rtl w:val="0"/>
-        </w:rPr>
+        <w:t xml:space="preserve">Afin que les résultats des analyses réalisés soient impactant et compris par le client, il est important de définir comment les présenter pour que les informations soient correctement transmises.</w:t>
+      </w:r>
+    </w:p>
+    <w:p>
+      <w:pPr>
+        <w:rPr/>
+      </w:pPr>
+      <w:r>
+        <w:rPr>
+          <w:rtl w:val="0"/>
+        </w:rPr>
+      </w:r>
+    </w:p>
+    <w:p>
+      <w:pPr>
+        <w:rPr/>
+      </w:pPr>
+      <w:r>
+        <w:rPr>
+          <w:rtl w:val="0"/>
+        </w:rPr>
+        <w:t xml:space="preserve">La </w:t>
+      </w:r>
+      <w:r>
+        <w:rPr>
+          <w:b w:val="1"/>
+          <w:rtl w:val="0"/>
+        </w:rPr>
+        <w:t xml:space="preserve">première page</w:t>
+      </w:r>
+      <w:r>
+        <w:rPr>
+          <w:rtl w:val="0"/>
+        </w:rPr>
+        <w:t xml:space="preserve"> s’appelle “Différences de résultat sur le Gasoil”.</w:t>
+        <w:br w:type="textWrapping"/>
+        <w:t xml:space="preserve">Elle a comme objectif de présenter au client le décalage de prix significatif du Gasoil sur des dates précises entre les données officielles données par le client, et les données relevées par les stations essences.</w:t>
+        <w:br w:type="textWrapping"/>
+      </w:r>
+    </w:p>
+    <w:p>
+      <w:pPr>
+        <w:rPr/>
+      </w:pPr>
+      <w:r>
+        <w:rPr>
+          <w:rtl w:val="0"/>
+        </w:rPr>
+        <w:t xml:space="preserve">Sur cette page, il y a trois représentations de données.</w:t>
+        <w:br w:type="textWrapping"/>
+        <w:br w:type="textWrapping"/>
+        <w:t xml:space="preserve">La première ainsi que la deuxième représentations de données sont des graphiques temporels similaires représentant simplement des dates différentes.</w:t>
+        <w:br w:type="textWrapping"/>
+        <w:t xml:space="preserve">Le premier représente les date 2007 à 2019 ont l’on vois les différences de prix entre les jeux de données, tandis que le second graphique représente les date 2020 à 2025 ou il n’y en a pas.</w:t>
+      </w:r>
+    </w:p>
+    <w:p>
+      <w:pPr>
+        <w:rPr/>
+      </w:pPr>
+      <w:r>
+        <w:rPr>
+          <w:rtl w:val="0"/>
+        </w:rPr>
+      </w:r>
+    </w:p>
+    <w:p>
+      <w:pPr>
+        <w:rPr/>
+      </w:pPr>
+      <w:r>
+        <w:rPr/>
+        <w:drawing>
+          <wp:inline distB="114300" distT="114300" distL="114300" distR="114300">
+            <wp:extent cx="5731200" cy="2006600"/>
+            <wp:effectExtent b="0" l="0" r="0" t="0"/>
+            <wp:docPr id="13" name="image6.png"/>
+            <a:graphic>
+              <a:graphicData uri="http://schemas.openxmlformats.org/drawingml/2006/picture">
+                <pic:pic>
+                  <pic:nvPicPr>
+                    <pic:cNvPr id="0" name="image6.png"/>
+                    <pic:cNvPicPr preferRelativeResize="0"/>
+                  </pic:nvPicPr>
+                  <pic:blipFill>
+                    <a:blip r:embed="rId24"/>
+                    <a:srcRect b="0" l="0" r="0" t="0"/>
+                    <a:stretch>
+                      <a:fillRect/>
+                    </a:stretch>
+                  </pic:blipFill>
+                  <pic:spPr>
+                    <a:xfrm>
+                      <a:off x="0" y="0"/>
+                      <a:ext cx="5731200" cy="2006600"/>
+                    </a:xfrm>
+                    <a:prstGeom prst="rect"/>
+                    <a:ln/>
+                  </pic:spPr>
+                </pic:pic>
+              </a:graphicData>
+            </a:graphic>
+          </wp:inline>
+        </w:drawing>
+      </w:r>
+      <w:r>
+        <w:rPr>
+          <w:rtl w:val="0"/>
+        </w:rPr>
+      </w:r>
+    </w:p>
+    <w:p>
+      <w:pPr>
+        <w:rPr/>
+      </w:pPr>
+      <w:r>
+        <w:rPr>
+          <w:rtl w:val="0"/>
+        </w:rPr>
+        <w:t xml:space="preserve">Sur ce graphique de 2007 à 2019, on souhaite montrer la différence des valeurs de prix sur une temporalité.</w:t>
+        <w:br w:type="textWrapping"/>
+        <w:t xml:space="preserve">L’objectif ici étant de créer une visualisation de la comparaison des deux jeux de données sur leurs prix au sein de leurs évolutions temporelles.</w:t>
+        <w:br w:type="textWrapping"/>
+        <w:t xml:space="preserve">Il est donc nécessaire de présenter les données en graphique temporelle ayant un axe horizontal en temps et un axe vertical en prix.</w:t>
+      </w:r>
+    </w:p>
+    <w:p>
+      <w:pPr>
+        <w:rPr/>
+      </w:pPr>
+      <w:r>
+        <w:rPr>
+          <w:rtl w:val="0"/>
+        </w:rPr>
+        <w:t xml:space="preserve">Le découpage de l’axe horizontal uniquement de 2007 à 2019 représente les dates exactes ou cette différence de prix est présente. Elle est un peu moins visible sur les dernières années de 2016 à 2019 a cause de la volatilité qui augmente et cela cache malheureusement un peu la courbe bleu foncé.</w:t>
+      </w:r>
+    </w:p>
+    <w:p>
+      <w:pPr>
+        <w:rPr/>
+      </w:pPr>
+      <w:r>
+        <w:rPr>
+          <w:rtl w:val="0"/>
+        </w:rPr>
+      </w:r>
+    </w:p>
+    <w:p>
+      <w:pPr>
+        <w:rPr/>
+      </w:pPr>
+      <w:r>
+        <w:rPr>
+          <w:rtl w:val="0"/>
+        </w:rPr>
+        <w:t xml:space="preserve">L’axe vertical, représentant les prix, ne commence pas au 0 absolu. En effet, les informations pertinentes ici ne sont pas les valeurs du prix de l'essence pour chacun des jeux de données, mais bien la différence de valeurs entre ces données. Le fait d' améliorer l’amplitude de la courbe en ne commençant pas a 0 permet d’améliorer cette visibilité de comparaison, qui est le but recherché dans ce graphique.</w:t>
+      </w:r>
+    </w:p>
+    <w:p>
+      <w:pPr>
+        <w:rPr/>
+      </w:pPr>
+      <w:r>
+        <w:rPr>
+          <w:rtl w:val="0"/>
+        </w:rPr>
+      </w:r>
+    </w:p>
+    <w:p>
+      <w:pPr>
+        <w:rPr/>
+      </w:pPr>
+      <w:r>
+        <w:rPr>
+          <w:rtl w:val="0"/>
+        </w:rPr>
+        <w:t xml:space="preserve">Les légendes des deux courbes “Prix de Gazole Officiel en TTC euros/litre” et “Prix de Gazole Stations Essences en TTC euros/litre” permettent de fournir toutes les informations essentiels des données que l’on compare. Cela indique le type d’essence, s' il est hors taxe ou avec taxe, en quelle valeur monétaire et pour quel quantité d’essence.</w:t>
+      </w:r>
+    </w:p>
+    <w:p>
+      <w:pPr>
+        <w:rPr/>
+      </w:pPr>
+      <w:r>
+        <w:rPr>
+          <w:rtl w:val="0"/>
+        </w:rPr>
+      </w:r>
+    </w:p>
+    <w:p>
+      <w:pPr>
+        <w:rPr/>
+      </w:pPr>
+      <w:r>
+        <w:rPr>
+          <w:rtl w:val="0"/>
+        </w:rPr>
+        <w:t xml:space="preserve">Enfin, les couleurs orange clair et bleu foncé ont été choisies car elles sont facilement distinguables pour les personnes atteintes de daltonisme. Cela permet d’améliorer l’inclusion des personnes souffrant de ce type de handicap, en leur offrant la possibilité d’accéder aux informations.</w:t>
+      </w:r>
+    </w:p>
+    <w:p>
+      <w:pPr>
+        <w:rPr/>
+      </w:pPr>
+      <w:r>
+        <w:rPr>
+          <w:rtl w:val="0"/>
+        </w:rPr>
+      </w:r>
+    </w:p>
+    <w:p>
+      <w:pPr>
+        <w:rPr/>
+      </w:pPr>
+      <w:r>
+        <w:rPr>
+          <w:rtl w:val="0"/>
+        </w:rPr>
+      </w:r>
+    </w:p>
+    <w:p>
+      <w:pPr>
+        <w:rPr/>
+      </w:pPr>
+      <w:r>
+        <w:rPr>
+          <w:rtl w:val="0"/>
+        </w:rPr>
+        <w:t xml:space="preserve">Le troisième graphique représente les différences de prix sur les données officielles par rapport aux données relevées par les stations essences, mais cette fois ci présenté en moyenne annuel.</w:t>
+      </w:r>
+    </w:p>
+    <w:p>
+      <w:pPr>
+        <w:rPr/>
+      </w:pPr>
+      <w:r>
+        <w:rPr/>
+        <w:drawing>
+          <wp:inline distB="114300" distT="114300" distL="114300" distR="114300">
+            <wp:extent cx="5731200" cy="2984500"/>
+            <wp:effectExtent b="0" l="0" r="0" t="0"/>
+            <wp:docPr id="2" name="image1.png"/>
+            <a:graphic>
+              <a:graphicData uri="http://schemas.openxmlformats.org/drawingml/2006/picture">
+                <pic:pic>
+                  <pic:nvPicPr>
+                    <pic:cNvPr id="0" name="image1.png"/>
+                    <pic:cNvPicPr preferRelativeResize="0"/>
+                  </pic:nvPicPr>
+                  <pic:blipFill>
+                    <a:blip r:embed="rId25"/>
+                    <a:srcRect b="0" l="0" r="0" t="0"/>
+                    <a:stretch>
+                      <a:fillRect/>
+                    </a:stretch>
+                  </pic:blipFill>
+                  <pic:spPr>
+                    <a:xfrm>
+                      <a:off x="0" y="0"/>
+                      <a:ext cx="5731200" cy="2984500"/>
+                    </a:xfrm>
+                    <a:prstGeom prst="rect"/>
+                    <a:ln/>
+                  </pic:spPr>
+                </pic:pic>
+              </a:graphicData>
+            </a:graphic>
+          </wp:inline>
+        </w:drawing>
+      </w:r>
+      <w:r>
+        <w:rPr>
+          <w:rtl w:val="0"/>
+        </w:rPr>
+      </w:r>
+    </w:p>
+    <w:p>
+      <w:pPr>
+        <w:rPr/>
+      </w:pPr>
+      <w:r>
+        <w:rPr>
+          <w:rtl w:val="0"/>
+        </w:rPr>
+        <w:t xml:space="preserve">Cette fois ci, la temporalité est sur l’axe vertical et les différences en centimes est sur l’axe horizontal.</w:t>
+      </w:r>
+    </w:p>
+    <w:p>
+      <w:pPr>
+        <w:rPr/>
+      </w:pPr>
+      <w:r>
+        <w:rPr>
+          <w:rtl w:val="0"/>
+        </w:rPr>
+        <w:t xml:space="preserve">Un trait en pointillé a été placé sur l’axe vertical. Il permet de délimiter l’année 2020 ou un changement semble avoir eu lieu (en lien avec les deux autres graphiques temporels).</w:t>
+        <w:br w:type="textWrapping"/>
+        <w:t xml:space="preserve">Cela permet de clairement distinguer les années à fortes différences de prix ainsi que les années à faibles différences.</w:t>
+      </w:r>
+    </w:p>
+    <w:p>
+      <w:pPr>
+        <w:rPr/>
+      </w:pPr>
+      <w:r>
+        <w:rPr>
+          <w:rtl w:val="0"/>
+        </w:rPr>
+        <w:t xml:space="preserve">La couleur violet foncé est choisie pour être en accord avec les données officielles sur les deux premiers graphiques, présentés aussi en violet foncé.</w:t>
+      </w:r>
+    </w:p>
+    <w:p>
+      <w:pPr>
+        <w:rPr/>
+      </w:pPr>
+      <w:r>
+        <w:rPr>
+          <w:rtl w:val="0"/>
+        </w:rPr>
+        <w:t xml:space="preserve">Le diagramme en barre horizontal est choisi sur ce graphique car il est bien adapté pour faciliter la comparaison visuelle sur notre cas d’usage de différence de prix, et il permet de facilement distinguer ces deux périodes temporelles.</w:t>
+      </w:r>
+    </w:p>
+    <w:p>
+      <w:pPr>
+        <w:rPr/>
+      </w:pPr>
+      <w:r>
+        <w:rPr>
+          <w:rtl w:val="0"/>
+        </w:rPr>
+        <w:t xml:space="preserve">De plus, il met bien en valeur la valeur 0 qui est le résultat le plus important puisque celui espéré lors d’une comparaison d’une même essence a une même date.</w:t>
+        <w:br w:type="textWrapping"/>
+      </w:r>
+    </w:p>
+    <w:p>
+      <w:pPr>
+        <w:rPr/>
+      </w:pPr>
+      <w:r>
+        <w:rPr>
+          <w:rtl w:val="0"/>
+        </w:rPr>
+      </w:r>
+    </w:p>
+    <w:p>
+      <w:pPr>
+        <w:rPr/>
+      </w:pPr>
+      <w:r>
+        <w:rPr>
+          <w:rtl w:val="0"/>
+        </w:rPr>
+        <w:t xml:space="preserve">La deuxième page s’appelle “Prix par jour de la semaine”</w:t>
+      </w:r>
+    </w:p>
+    <w:p>
+      <w:pPr>
+        <w:rPr/>
+      </w:pPr>
+      <w:r>
+        <w:rPr>
+          <w:rtl w:val="0"/>
+        </w:rPr>
+        <w:t xml:space="preserve">Elle a comme objectif de présenter au client les réactions des prix de chaque type d’essences des relevés des stations essences, suivant les jours de la semaine.</w:t>
+      </w:r>
+    </w:p>
+    <w:p>
+      <w:pPr>
+        <w:rPr/>
+      </w:pPr>
+      <w:r>
+        <w:rPr/>
+        <w:drawing>
+          <wp:inline distB="114300" distT="114300" distL="114300" distR="114300">
+            <wp:extent cx="5731200" cy="3937000"/>
+            <wp:effectExtent b="0" l="0" r="0" t="0"/>
+            <wp:docPr id="10" name="image8.png"/>
+            <a:graphic>
+              <a:graphicData uri="http://schemas.openxmlformats.org/drawingml/2006/picture">
+                <pic:pic>
+                  <pic:nvPicPr>
+                    <pic:cNvPr id="0" name="image8.png"/>
+                    <pic:cNvPicPr preferRelativeResize="0"/>
+                  </pic:nvPicPr>
+                  <pic:blipFill>
+                    <a:blip r:embed="rId26"/>
+                    <a:srcRect b="0" l="0" r="0" t="0"/>
+                    <a:stretch>
+                      <a:fillRect/>
+                    </a:stretch>
+                  </pic:blipFill>
+                  <pic:spPr>
+                    <a:xfrm>
+                      <a:off x="0" y="0"/>
+                      <a:ext cx="5731200" cy="3937000"/>
+                    </a:xfrm>
+                    <a:prstGeom prst="rect"/>
+                    <a:ln/>
+                  </pic:spPr>
+                </pic:pic>
+              </a:graphicData>
+            </a:graphic>
+          </wp:inline>
+        </w:drawing>
+      </w:r>
+      <w:r>
+        <w:rPr>
+          <w:rtl w:val="0"/>
+        </w:rPr>
+      </w:r>
+    </w:p>
+    <w:p>
+      <w:pPr>
+        <w:rPr/>
+      </w:pPr>
+      <w:r>
+        <w:rPr>
+          <w:rtl w:val="0"/>
+        </w:rPr>
+        <w:t xml:space="preserve">Un graphique est réalisé pour chaque type d’essence afin de pouvoir les comparer ensemble.</w:t>
+        <w:br w:type="textWrapping"/>
+        <w:br w:type="textWrapping"/>
+        <w:t xml:space="preserve">Pour chaque graphique, l’axe horizontal représente les jours de la semaine, et l’axe vertical représente les prix des essences.</w:t>
+        <w:br w:type="textWrapping"/>
+        <w:t xml:space="preserve">Le diagramme en barre vertical est choisi sur ces graphiques car il est bien adapté pour </w:t>
+      </w:r>
+    </w:p>
+    <w:p>
+      <w:pPr>
+        <w:rPr/>
+      </w:pPr>
+      <w:r>
+        <w:rPr>
+          <w:rtl w:val="0"/>
+        </w:rPr>
+        <w:t xml:space="preserve">présenter des données agrégées par type (comme pour ici les jours de la semaine). Cela permet de faciliter la comparaison et de voir immédiatement les données différentes, comme on peut le voir sur les dimanches.</w:t>
+      </w:r>
+    </w:p>
+    <w:p>
+      <w:pPr>
+        <w:rPr/>
+      </w:pPr>
+      <w:r>
+        <w:rPr>
+          <w:rtl w:val="0"/>
+        </w:rPr>
+      </w:r>
+    </w:p>
+    <w:p>
+      <w:pPr>
+        <w:rPr/>
+      </w:pPr>
+      <w:r>
+        <w:rPr>
+          <w:rtl w:val="0"/>
+        </w:rPr>
+        <w:t xml:space="preserve">L’axe horizontal représente les jours </w:t>
+      </w:r>
+      <w:r>
+        <w:rPr>
+          <w:rtl w:val="0"/>
+        </w:rPr>
+        <w:t xml:space="preserve">de la</w:t>
+      </w:r>
+      <w:r>
+        <w:rPr>
+          <w:rtl w:val="0"/>
+        </w:rPr>
+        <w:t xml:space="preserve"> semaine présentés de manière chronologique, afin de faciliter la lecture et la logique temporelle.</w:t>
+      </w:r>
+    </w:p>
+    <w:p>
+      <w:pPr>
+        <w:rPr/>
+      </w:pPr>
+      <w:r>
+        <w:rPr>
+          <w:rtl w:val="0"/>
+        </w:rPr>
+      </w:r>
+    </w:p>
+    <w:p>
+      <w:pPr>
+        <w:rPr/>
+      </w:pPr>
+      <w:r>
+        <w:rPr>
+          <w:rtl w:val="0"/>
+        </w:rPr>
+        <w:t xml:space="preserve">L’axe vertical ne commence pas sur le zéro absolu, car là aussi, les informations pertinentes ici ne sont pas les valeurs du prix de l'essence pour chacun des jours de la semaine, mais bien la différence de valeurs entre ces jours. Le fait d' améliorer l’amplitude de la courbe en ne commençant pas a 0 permet d’améliorer et d’étendre cette visibilité de comparaison, qui est le but recherché dans ces diagrammes.</w:t>
+      </w:r>
+    </w:p>
+    <w:p>
+      <w:pPr>
+        <w:rPr/>
+      </w:pPr>
+      <w:r>
+        <w:rPr>
+          <w:rtl w:val="0"/>
+        </w:rPr>
+        <w:t xml:space="preserve">Afin de ne pas prendre une amplitude arbitraire différentes sur l’axe vertical sur chacun d’eux, qui pourrait détériorer la comparaison entre les différents types d’essences, une fourchette de 0.03 centimes a été choisie entre la valeur la plus haute et la valeur la plus basse de l’axe. Ainsi, les tailles de barres verticales sont cohérentes entre les différentes essences.</w:t>
+      </w:r>
+    </w:p>
+    <w:p>
+      <w:pPr>
+        <w:rPr/>
+      </w:pPr>
+      <w:r>
+        <w:rPr>
+          <w:rtl w:val="0"/>
+        </w:rPr>
+      </w:r>
+    </w:p>
+    <w:p>
+      <w:pPr>
+        <w:rPr/>
+      </w:pPr>
+      <w:r>
+        <w:rPr>
+          <w:rtl w:val="0"/>
+        </w:rPr>
+        <w:t xml:space="preserve">La couleur orange clair est choisie pour être en raccord avec les autres visualisations. En effet, c’est la couleur choisie pour représenter les données de relevés de stations essences.</w:t>
+      </w:r>
+    </w:p>
+    <w:p>
+      <w:pPr>
+        <w:rPr/>
+      </w:pPr>
+      <w:r>
+        <w:rPr>
+          <w:rtl w:val="0"/>
+        </w:rPr>
+      </w:r>
+    </w:p>
+    <w:p>
+      <w:pPr>
+        <w:rPr/>
+      </w:pPr>
+      <w:r>
+        <w:rPr>
+          <w:rtl w:val="0"/>
+        </w:rPr>
+        <w:t xml:space="preserve">Pour ce qui est des légendes, l’axe horizontal est assez évident avec les jours de la semaine. En revanche, la légende de l’axe vertical “Moyenne prix eur/liter” permet de donner l’information que nous sommes sur des moyennes de prix pour chaque jour de la semaine, de connaître la devise utilisée et la quantité que l’on mesure.</w:t>
+      </w:r>
+    </w:p>
+    <w:p>
+      <w:pPr>
+        <w:rPr/>
+      </w:pPr>
+      <w:r>
+        <w:rPr>
+          <w:rtl w:val="0"/>
+        </w:rPr>
+        <w:t xml:space="preserve"> </w:t>
+      </w:r>
+    </w:p>
+    <w:p>
+      <w:pPr>
+        <w:rPr/>
+      </w:pPr>
+      <w:r>
+        <w:rPr>
+          <w:rtl w:val="0"/>
+        </w:rPr>
+        <w:t xml:space="preserve">Enfin, le titre sur chaque graphique permet de bien définir quel est le type d’essence que nous sommes en train de visualiser.</w:t>
+      </w:r>
+    </w:p>
+    <w:p>
+      <w:pPr>
+        <w:rPr/>
+      </w:pPr>
+      <w:r>
+        <w:rPr>
+          <w:rtl w:val="0"/>
+        </w:rPr>
+      </w:r>
+    </w:p>
+    <w:p>
+      <w:pPr>
+        <w:rPr/>
+      </w:pPr>
+      <w:r>
+        <w:rPr>
+          <w:rtl w:val="0"/>
+        </w:rPr>
+      </w:r>
+    </w:p>
+    <w:p>
+      <w:pPr>
+        <w:rPr/>
+      </w:pPr>
+      <w:r>
+        <w:rPr>
+          <w:rtl w:val="0"/>
+        </w:rPr>
+        <w:t xml:space="preserve">Sur l’ensemble des visualisations, une attention est apportée à avoir une bonne visibilité typographique ainsi que des contrastes élevés afin d’être accessible aux personnes ayant des handicaps visuels.</w:t>
       </w:r>
     </w:p>
     <w:p>
@@ -5284,6 +5869,27 @@
         <w:rPr>
           <w:rtl w:val="0"/>
         </w:rPr>
+        <w:t xml:space="preserve">ecriture</w:t>
+      </w:r>
+    </w:p>
+    <w:p>
+      <w:pPr>
+        <w:rPr/>
+      </w:pPr>
+      <w:r>
+        <w:rPr>
+          <w:rtl w:val="0"/>
+        </w:rPr>
+      </w:r>
+    </w:p>
+    <w:p>
+      <w:pPr>
+        <w:rPr/>
+      </w:pPr>
+      <w:r>
+        <w:rPr>
+          <w:rtl w:val="0"/>
+        </w:rPr>
       </w:r>
     </w:p>
     <w:p>
@@ -5416,7 +6022,7 @@
       </w:r>
     </w:p>
     <w:sectPr>
-      <w:footerReference r:id="rId24" w:type="default"/>
+      <w:footerReference r:id="rId27" w:type="default"/>
       <w:pgSz w:h="16834" w:w="11909" w:orient="portrait"/>
       <w:pgMar w:bottom="1440" w:top="1440" w:left="1440" w:right="1440" w:header="720" w:footer="720"/>
       <w:pgNumType w:start="1"/>

</xml_diff>

<commit_message>
add section recommandation on bloc2 memory
</commit_message>
<xml_diff>
--- a/Referentiel_master_RNCP/MEMOIRE/BLOC2/_Bloc2 RNCP Ingenieur en science des donnees Gaetan Corin.docx
+++ b/Referentiel_master_RNCP/MEMOIRE/BLOC2/_Bloc2 RNCP Ingenieur en science des donnees Gaetan Corin.docx
@@ -28,12 +28,12 @@
             <wp:extent cx="1966913" cy="557501"/>
             <wp:effectExtent b="0" l="0" r="0" t="0"/>
             <wp:wrapNone/>
-            <wp:docPr id="3" name="image17.png"/>
+            <wp:docPr id="4" name="image9.png"/>
             <a:graphic>
               <a:graphicData uri="http://schemas.openxmlformats.org/drawingml/2006/picture">
                 <pic:pic>
                   <pic:nvPicPr>
-                    <pic:cNvPr id="0" name="image17.png"/>
+                    <pic:cNvPr id="0" name="image9.png"/>
                     <pic:cNvPicPr preferRelativeResize="0"/>
                   </pic:nvPicPr>
                   <pic:blipFill>
@@ -70,7 +70,7 @@
             <wp:extent cx="1230743" cy="1217462"/>
             <wp:effectExtent b="0" l="0" r="0" t="0"/>
             <wp:wrapNone/>
-            <wp:docPr id="15" name="image16.png"/>
+            <wp:docPr id="22" name="image16.png"/>
             <a:graphic>
               <a:graphicData uri="http://schemas.openxmlformats.org/drawingml/2006/picture">
                 <pic:pic>
@@ -800,7 +800,7 @@
     </w:p>
     <w:sdt>
       <w:sdtPr>
-        <w:id w:val="-1345127116"/>
+        <w:id w:val="1662352685"/>
         <w:docPartObj>
           <w:docPartGallery w:val="Table of Contents"/>
           <w:docPartUnique w:val="1"/>
@@ -2153,7 +2153,7 @@
       <w:pPr>
         <w:numPr>
           <w:ilvl w:val="0"/>
-          <w:numId w:val="4"/>
+          <w:numId w:val="7"/>
         </w:numPr>
         <w:ind w:left="720" w:hanging="360"/>
         <w:rPr>
@@ -2171,7 +2171,7 @@
       <w:pPr>
         <w:numPr>
           <w:ilvl w:val="0"/>
-          <w:numId w:val="4"/>
+          <w:numId w:val="7"/>
         </w:numPr>
         <w:ind w:left="720" w:hanging="360"/>
         <w:rPr>
@@ -2189,7 +2189,7 @@
       <w:pPr>
         <w:numPr>
           <w:ilvl w:val="0"/>
-          <w:numId w:val="4"/>
+          <w:numId w:val="7"/>
         </w:numPr>
         <w:ind w:left="720" w:hanging="360"/>
         <w:rPr>
@@ -2207,7 +2207,7 @@
       <w:pPr>
         <w:numPr>
           <w:ilvl w:val="0"/>
-          <w:numId w:val="4"/>
+          <w:numId w:val="7"/>
         </w:numPr>
         <w:ind w:left="720" w:hanging="360"/>
         <w:rPr>
@@ -2225,7 +2225,7 @@
       <w:pPr>
         <w:numPr>
           <w:ilvl w:val="0"/>
-          <w:numId w:val="4"/>
+          <w:numId w:val="7"/>
         </w:numPr>
         <w:ind w:left="720" w:hanging="360"/>
         <w:rPr>
@@ -2476,7 +2476,7 @@
       <w:pPr>
         <w:numPr>
           <w:ilvl w:val="0"/>
-          <w:numId w:val="2"/>
+          <w:numId w:val="3"/>
         </w:numPr>
         <w:ind w:left="720" w:hanging="360"/>
         <w:rPr>
@@ -2495,7 +2495,7 @@
       <w:pPr>
         <w:numPr>
           <w:ilvl w:val="0"/>
-          <w:numId w:val="2"/>
+          <w:numId w:val="3"/>
         </w:numPr>
         <w:ind w:left="720" w:hanging="360"/>
         <w:rPr>
@@ -2568,7 +2568,7 @@
       <w:pPr>
         <w:numPr>
           <w:ilvl w:val="0"/>
-          <w:numId w:val="2"/>
+          <w:numId w:val="3"/>
         </w:numPr>
         <w:ind w:left="720" w:hanging="360"/>
         <w:rPr>
@@ -2634,7 +2634,7 @@
       <w:pPr>
         <w:numPr>
           <w:ilvl w:val="0"/>
-          <w:numId w:val="6"/>
+          <w:numId w:val="10"/>
         </w:numPr>
         <w:ind w:left="720" w:hanging="360"/>
         <w:rPr>
@@ -2758,7 +2758,7 @@
       <w:pPr>
         <w:numPr>
           <w:ilvl w:val="0"/>
-          <w:numId w:val="5"/>
+          <w:numId w:val="8"/>
         </w:numPr>
         <w:ind w:left="720" w:hanging="360"/>
         <w:rPr>
@@ -2959,7 +2959,7 @@
       <w:pPr>
         <w:numPr>
           <w:ilvl w:val="0"/>
-          <w:numId w:val="2"/>
+          <w:numId w:val="3"/>
         </w:numPr>
         <w:ind w:left="720" w:hanging="360"/>
         <w:rPr>
@@ -2978,7 +2978,7 @@
       <w:pPr>
         <w:numPr>
           <w:ilvl w:val="0"/>
-          <w:numId w:val="2"/>
+          <w:numId w:val="3"/>
         </w:numPr>
         <w:ind w:left="720" w:hanging="360"/>
         <w:rPr>
@@ -3084,12 +3084,12 @@
           <wp:inline distB="114300" distT="114300" distL="114300" distR="114300">
             <wp:extent cx="5731200" cy="3263900"/>
             <wp:effectExtent b="0" l="0" r="0" t="0"/>
-            <wp:docPr id="12" name="image2.png"/>
+            <wp:docPr id="19" name="image18.png"/>
             <a:graphic>
               <a:graphicData uri="http://schemas.openxmlformats.org/drawingml/2006/picture">
                 <pic:pic>
                   <pic:nvPicPr>
-                    <pic:cNvPr id="0" name="image2.png"/>
+                    <pic:cNvPr id="0" name="image18.png"/>
                     <pic:cNvPicPr preferRelativeResize="0"/>
                   </pic:nvPicPr>
                   <pic:blipFill>
@@ -3202,12 +3202,12 @@
           <wp:inline distB="114300" distT="114300" distL="114300" distR="114300">
             <wp:extent cx="5731200" cy="3352800"/>
             <wp:effectExtent b="0" l="0" r="0" t="0"/>
-            <wp:docPr id="5" name="image15.png"/>
+            <wp:docPr id="7" name="image4.png"/>
             <a:graphic>
               <a:graphicData uri="http://schemas.openxmlformats.org/drawingml/2006/picture">
                 <pic:pic>
                   <pic:nvPicPr>
-                    <pic:cNvPr id="0" name="image15.png"/>
+                    <pic:cNvPr id="0" name="image4.png"/>
                     <pic:cNvPicPr preferRelativeResize="0"/>
                   </pic:nvPicPr>
                   <pic:blipFill>
@@ -3765,12 +3765,12 @@
           <wp:inline distB="114300" distT="114300" distL="114300" distR="114300">
             <wp:extent cx="5731200" cy="2184400"/>
             <wp:effectExtent b="0" l="0" r="0" t="0"/>
-            <wp:docPr id="9" name="image3.png"/>
+            <wp:docPr id="13" name="image6.png"/>
             <a:graphic>
               <a:graphicData uri="http://schemas.openxmlformats.org/drawingml/2006/picture">
                 <pic:pic>
                   <pic:nvPicPr>
-                    <pic:cNvPr id="0" name="image3.png"/>
+                    <pic:cNvPr id="0" name="image6.png"/>
                     <pic:cNvPicPr preferRelativeResize="0"/>
                   </pic:nvPicPr>
                   <pic:blipFill>
@@ -3822,12 +3822,12 @@
           <wp:inline distB="114300" distT="114300" distL="114300" distR="114300">
             <wp:extent cx="5731200" cy="2984500"/>
             <wp:effectExtent b="0" l="0" r="0" t="0"/>
-            <wp:docPr id="8" name="image9.png"/>
+            <wp:docPr id="12" name="image11.png"/>
             <a:graphic>
               <a:graphicData uri="http://schemas.openxmlformats.org/drawingml/2006/picture">
                 <pic:pic>
                   <pic:nvPicPr>
-                    <pic:cNvPr id="0" name="image9.png"/>
+                    <pic:cNvPr id="0" name="image11.png"/>
                     <pic:cNvPicPr preferRelativeResize="0"/>
                   </pic:nvPicPr>
                   <pic:blipFill>
@@ -3930,12 +3930,12 @@
           <wp:inline distB="114300" distT="114300" distL="114300" distR="114300">
             <wp:extent cx="5731200" cy="2984500"/>
             <wp:effectExtent b="0" l="0" r="0" t="0"/>
-            <wp:docPr id="14" name="image18.png"/>
+            <wp:docPr id="21" name="image27.png"/>
             <a:graphic>
               <a:graphicData uri="http://schemas.openxmlformats.org/drawingml/2006/picture">
                 <pic:pic>
                   <pic:nvPicPr>
-                    <pic:cNvPr id="0" name="image18.png"/>
+                    <pic:cNvPr id="0" name="image27.png"/>
                     <pic:cNvPicPr preferRelativeResize="0"/>
                   </pic:nvPicPr>
                   <pic:blipFill>
@@ -4027,12 +4027,12 @@
           <wp:inline distB="114300" distT="114300" distL="114300" distR="114300">
             <wp:extent cx="5731200" cy="2984500"/>
             <wp:effectExtent b="0" l="0" r="0" t="0"/>
-            <wp:docPr id="16" name="image11.png"/>
+            <wp:docPr id="24" name="image23.png"/>
             <a:graphic>
               <a:graphicData uri="http://schemas.openxmlformats.org/drawingml/2006/picture">
                 <pic:pic>
                   <pic:nvPicPr>
-                    <pic:cNvPr id="0" name="image11.png"/>
+                    <pic:cNvPr id="0" name="image23.png"/>
                     <pic:cNvPicPr preferRelativeResize="0"/>
                   </pic:nvPicPr>
                   <pic:blipFill>
@@ -4248,7 +4248,7 @@
       <w:pPr>
         <w:numPr>
           <w:ilvl w:val="0"/>
-          <w:numId w:val="1"/>
+          <w:numId w:val="2"/>
         </w:numPr>
         <w:ind w:left="720" w:hanging="360"/>
         <w:rPr>
@@ -4266,7 +4266,7 @@
       <w:pPr>
         <w:numPr>
           <w:ilvl w:val="0"/>
-          <w:numId w:val="1"/>
+          <w:numId w:val="2"/>
         </w:numPr>
         <w:ind w:left="720" w:hanging="360"/>
         <w:rPr>
@@ -4340,12 +4340,12 @@
           <wp:inline distB="114300" distT="114300" distL="114300" distR="114300">
             <wp:extent cx="3737867" cy="1161989"/>
             <wp:effectExtent b="0" l="0" r="0" t="0"/>
-            <wp:docPr id="17" name="image4.png"/>
+            <wp:docPr id="25" name="image20.png"/>
             <a:graphic>
               <a:graphicData uri="http://schemas.openxmlformats.org/drawingml/2006/picture">
                 <pic:pic>
                   <pic:nvPicPr>
-                    <pic:cNvPr id="0" name="image4.png"/>
+                    <pic:cNvPr id="0" name="image20.png"/>
                     <pic:cNvPicPr preferRelativeResize="0"/>
                   </pic:nvPicPr>
                   <pic:blipFill>
@@ -4406,12 +4406,12 @@
           <wp:inline distB="114300" distT="114300" distL="114300" distR="114300">
             <wp:extent cx="5731200" cy="1854200"/>
             <wp:effectExtent b="0" l="0" r="0" t="0"/>
-            <wp:docPr id="11" name="image14.png"/>
+            <wp:docPr id="16" name="image13.png"/>
             <a:graphic>
               <a:graphicData uri="http://schemas.openxmlformats.org/drawingml/2006/picture">
                 <pic:pic>
                   <pic:nvPicPr>
-                    <pic:cNvPr id="0" name="image14.png"/>
+                    <pic:cNvPr id="0" name="image13.png"/>
                     <pic:cNvPicPr preferRelativeResize="0"/>
                   </pic:nvPicPr>
                   <pic:blipFill>
@@ -4478,12 +4478,12 @@
           <wp:inline distB="114300" distT="114300" distL="114300" distR="114300">
             <wp:extent cx="5110163" cy="3565230"/>
             <wp:effectExtent b="0" l="0" r="0" t="0"/>
-            <wp:docPr id="7" name="image13.png"/>
+            <wp:docPr id="11" name="image3.png"/>
             <a:graphic>
               <a:graphicData uri="http://schemas.openxmlformats.org/drawingml/2006/picture">
                 <pic:pic>
                   <pic:nvPicPr>
-                    <pic:cNvPr id="0" name="image13.png"/>
+                    <pic:cNvPr id="0" name="image3.png"/>
                     <pic:cNvPicPr preferRelativeResize="0"/>
                   </pic:nvPicPr>
                   <pic:blipFill>
@@ -4577,12 +4577,12 @@
           <wp:inline distB="114300" distT="114300" distL="114300" distR="114300">
             <wp:extent cx="5731200" cy="2921000"/>
             <wp:effectExtent b="0" l="0" r="0" t="0"/>
-            <wp:docPr id="18" name="image10.png"/>
+            <wp:docPr id="26" name="image14.png"/>
             <a:graphic>
               <a:graphicData uri="http://schemas.openxmlformats.org/drawingml/2006/picture">
                 <pic:pic>
                   <pic:nvPicPr>
-                    <pic:cNvPr id="0" name="image10.png"/>
+                    <pic:cNvPr id="0" name="image14.png"/>
                     <pic:cNvPicPr preferRelativeResize="0"/>
                   </pic:nvPicPr>
                   <pic:blipFill>
@@ -4643,12 +4643,12 @@
           <wp:inline distB="114300" distT="114300" distL="114300" distR="114300">
             <wp:extent cx="5731200" cy="2946400"/>
             <wp:effectExtent b="0" l="0" r="0" t="0"/>
-            <wp:docPr id="4" name="image5.png"/>
+            <wp:docPr id="6" name="image7.png"/>
             <a:graphic>
               <a:graphicData uri="http://schemas.openxmlformats.org/drawingml/2006/picture">
                 <pic:pic>
                   <pic:nvPicPr>
-                    <pic:cNvPr id="0" name="image5.png"/>
+                    <pic:cNvPr id="0" name="image7.png"/>
                     <pic:cNvPicPr preferRelativeResize="0"/>
                   </pic:nvPicPr>
                   <pic:blipFill>
@@ -4724,7 +4724,7 @@
       <w:pPr>
         <w:numPr>
           <w:ilvl w:val="0"/>
-          <w:numId w:val="1"/>
+          <w:numId w:val="2"/>
         </w:numPr>
         <w:ind w:left="720" w:hanging="360"/>
       </w:pPr>
@@ -4739,7 +4739,7 @@
       <w:pPr>
         <w:numPr>
           <w:ilvl w:val="0"/>
-          <w:numId w:val="1"/>
+          <w:numId w:val="2"/>
         </w:numPr>
         <w:ind w:left="720" w:hanging="360"/>
       </w:pPr>
@@ -4903,7 +4903,7 @@
       <w:pPr>
         <w:numPr>
           <w:ilvl w:val="0"/>
-          <w:numId w:val="3"/>
+          <w:numId w:val="6"/>
         </w:numPr>
         <w:ind w:left="720" w:hanging="360"/>
         <w:rPr/>
@@ -5031,12 +5031,12 @@
           <wp:inline distB="114300" distT="114300" distL="114300" distR="114300">
             <wp:extent cx="5731200" cy="3784600"/>
             <wp:effectExtent b="0" l="0" r="0" t="0"/>
-            <wp:docPr id="6" name="image7.png"/>
+            <wp:docPr id="8" name="image17.png"/>
             <a:graphic>
               <a:graphicData uri="http://schemas.openxmlformats.org/drawingml/2006/picture">
                 <pic:pic>
                   <pic:nvPicPr>
-                    <pic:cNvPr id="0" name="image7.png"/>
+                    <pic:cNvPr id="0" name="image17.png"/>
                     <pic:cNvPicPr preferRelativeResize="0"/>
                   </pic:nvPicPr>
                   <pic:blipFill>
@@ -5097,7 +5097,7 @@
       <w:pPr>
         <w:numPr>
           <w:ilvl w:val="0"/>
-          <w:numId w:val="1"/>
+          <w:numId w:val="2"/>
         </w:numPr>
         <w:ind w:left="720" w:hanging="360"/>
       </w:pPr>
@@ -5293,12 +5293,12 @@
           <wp:inline distB="114300" distT="114300" distL="114300" distR="114300">
             <wp:extent cx="5731200" cy="2006600"/>
             <wp:effectExtent b="0" l="0" r="0" t="0"/>
-            <wp:docPr id="13" name="image6.png"/>
+            <wp:docPr id="20" name="image22.png"/>
             <a:graphic>
               <a:graphicData uri="http://schemas.openxmlformats.org/drawingml/2006/picture">
                 <pic:pic>
                   <pic:nvPicPr>
-                    <pic:cNvPr id="0" name="image6.png"/>
+                    <pic:cNvPr id="0" name="image22.png"/>
                     <pic:cNvPicPr preferRelativeResize="0"/>
                   </pic:nvPicPr>
                   <pic:blipFill>
@@ -5458,12 +5458,12 @@
           <wp:inline distB="114300" distT="114300" distL="114300" distR="114300">
             <wp:extent cx="5731200" cy="2984500"/>
             <wp:effectExtent b="0" l="0" r="0" t="0"/>
-            <wp:docPr id="2" name="image1.png"/>
+            <wp:docPr id="2" name="image10.png"/>
             <a:graphic>
               <a:graphicData uri="http://schemas.openxmlformats.org/drawingml/2006/picture">
                 <pic:pic>
                   <pic:nvPicPr>
-                    <pic:cNvPr id="0" name="image1.png"/>
+                    <pic:cNvPr id="0" name="image10.png"/>
                     <pic:cNvPicPr preferRelativeResize="0"/>
                   </pic:nvPicPr>
                   <pic:blipFill>
@@ -5593,12 +5593,12 @@
           <wp:inline distB="114300" distT="114300" distL="114300" distR="114300">
             <wp:extent cx="5731200" cy="3937000"/>
             <wp:effectExtent b="0" l="0" r="0" t="0"/>
-            <wp:docPr id="10" name="image8.png"/>
+            <wp:docPr id="15" name="image2.png"/>
             <a:graphic>
               <a:graphicData uri="http://schemas.openxmlformats.org/drawingml/2006/picture">
                 <pic:pic>
                   <pic:nvPicPr>
-                    <pic:cNvPr id="0" name="image8.png"/>
+                    <pic:cNvPr id="0" name="image2.png"/>
                     <pic:cNvPicPr preferRelativeResize="0"/>
                   </pic:nvPicPr>
                   <pic:blipFill>
@@ -5869,17 +5869,740 @@
         <w:rPr>
           <w:rtl w:val="0"/>
         </w:rPr>
-        <w:t xml:space="preserve">ecriture</w:t>
-      </w:r>
-    </w:p>
-    <w:p>
-      <w:pPr>
-        <w:rPr/>
-      </w:pPr>
-      <w:r>
-        <w:rPr>
-          <w:rtl w:val="0"/>
-        </w:rPr>
+        <w:t xml:space="preserve">Afin de présenter les recommandations structurées, simples et impactantes, l’ensemble des recommandations ont été rassemblés sur une seule page afin d’être très facile à lire et à comprendre pour le client.</w:t>
+      </w:r>
+    </w:p>
+    <w:p>
+      <w:pPr>
+        <w:rPr/>
+      </w:pPr>
+      <w:r>
+        <w:rPr>
+          <w:rtl w:val="0"/>
+        </w:rPr>
+      </w:r>
+    </w:p>
+    <w:p>
+      <w:pPr>
+        <w:rPr/>
+      </w:pPr>
+      <w:r>
+        <w:rPr>
+          <w:rtl w:val="0"/>
+        </w:rPr>
+        <w:t xml:space="preserve">La page se compose de trois grandes sections :</w:t>
+      </w:r>
+    </w:p>
+    <w:p>
+      <w:pPr>
+        <w:rPr/>
+      </w:pPr>
+      <w:r>
+        <w:rPr>
+          <w:rtl w:val="0"/>
+        </w:rPr>
+        <w:t xml:space="preserve">La </w:t>
+      </w:r>
+      <w:r>
+        <w:rPr>
+          <w:rtl w:val="0"/>
+        </w:rPr>
+        <w:t xml:space="preserve">première section</w:t>
+      </w:r>
+      <w:r>
+        <w:rPr>
+          <w:rtl w:val="0"/>
+        </w:rPr>
+        <w:t xml:space="preserve"> est une explication du contexte global de ce qui a été analysé.</w:t>
+      </w:r>
+    </w:p>
+    <w:p>
+      <w:pPr>
+        <w:rPr/>
+      </w:pPr>
+      <w:r>
+        <w:rPr>
+          <w:rtl w:val="0"/>
+        </w:rPr>
+        <w:t xml:space="preserve">La seconde et troisième section sont uniques pour chaque type d’analyse.</w:t>
+      </w:r>
+    </w:p>
+    <w:p>
+      <w:pPr>
+        <w:rPr/>
+      </w:pPr>
+      <w:r>
+        <w:rPr>
+          <w:rtl w:val="0"/>
+        </w:rPr>
+      </w:r>
+    </w:p>
+    <w:p>
+      <w:pPr>
+        <w:rPr/>
+      </w:pPr>
+      <w:r>
+        <w:rPr>
+          <w:rtl w:val="0"/>
+        </w:rPr>
+      </w:r>
+    </w:p>
+    <w:p>
+      <w:pPr>
+        <w:rPr/>
+      </w:pPr>
+      <w:r>
+        <w:rPr>
+          <w:rtl w:val="0"/>
+        </w:rPr>
+        <w:t xml:space="preserve">Voici </w:t>
+      </w:r>
+      <w:r>
+        <w:rPr>
+          <w:b w:val="1"/>
+          <w:rtl w:val="0"/>
+        </w:rPr>
+        <w:t xml:space="preserve">la première section</w:t>
+      </w:r>
+      <w:r>
+        <w:rPr>
+          <w:rtl w:val="0"/>
+        </w:rPr>
+        <w:t xml:space="preserve"> rappelant le contexte global</w:t>
+      </w:r>
+    </w:p>
+    <w:p>
+      <w:pPr>
+        <w:rPr/>
+      </w:pPr>
+      <w:r>
+        <w:rPr>
+          <w:rtl w:val="0"/>
+        </w:rPr>
+      </w:r>
+    </w:p>
+    <w:p>
+      <w:pPr>
+        <w:rPr/>
+      </w:pPr>
+      <w:r>
+        <w:rPr/>
+        <w:drawing>
+          <wp:inline distB="114300" distT="114300" distL="114300" distR="114300">
+            <wp:extent cx="5734050" cy="782127"/>
+            <wp:effectExtent b="0" l="0" r="0" t="0"/>
+            <wp:docPr id="17" name="image5.png"/>
+            <a:graphic>
+              <a:graphicData uri="http://schemas.openxmlformats.org/drawingml/2006/picture">
+                <pic:pic>
+                  <pic:nvPicPr>
+                    <pic:cNvPr id="0" name="image5.png"/>
+                    <pic:cNvPicPr preferRelativeResize="0"/>
+                  </pic:nvPicPr>
+                  <pic:blipFill>
+                    <a:blip r:embed="rId27"/>
+                    <a:srcRect b="0" l="0" r="0" t="0"/>
+                    <a:stretch>
+                      <a:fillRect/>
+                    </a:stretch>
+                  </pic:blipFill>
+                  <pic:spPr>
+                    <a:xfrm>
+                      <a:off x="0" y="0"/>
+                      <a:ext cx="5734050" cy="782127"/>
+                    </a:xfrm>
+                    <a:prstGeom prst="rect"/>
+                    <a:ln/>
+                  </pic:spPr>
+                </pic:pic>
+              </a:graphicData>
+            </a:graphic>
+          </wp:inline>
+        </w:drawing>
+      </w:r>
+      <w:r>
+        <w:rPr>
+          <w:rtl w:val="0"/>
+        </w:rPr>
+      </w:r>
+    </w:p>
+    <w:p>
+      <w:pPr>
+        <w:rPr/>
+      </w:pPr>
+      <w:r>
+        <w:rPr>
+          <w:rtl w:val="0"/>
+        </w:rPr>
+      </w:r>
+    </w:p>
+    <w:p>
+      <w:pPr>
+        <w:rPr/>
+      </w:pPr>
+      <w:r>
+        <w:rPr>
+          <w:rtl w:val="0"/>
+        </w:rPr>
+        <w:t xml:space="preserve">Il s’agit des différents jeux de données qui sont analysés ainsi que les types d'essence disponible et analysés dans ces données.</w:t>
+      </w:r>
+    </w:p>
+    <w:p>
+      <w:pPr>
+        <w:rPr/>
+      </w:pPr>
+      <w:r>
+        <w:rPr>
+          <w:rtl w:val="0"/>
+        </w:rPr>
+      </w:r>
+    </w:p>
+    <w:p>
+      <w:pPr>
+        <w:rPr/>
+      </w:pPr>
+      <w:r>
+        <w:rPr>
+          <w:rtl w:val="0"/>
+        </w:rPr>
+      </w:r>
+    </w:p>
+    <w:p>
+      <w:pPr>
+        <w:rPr/>
+      </w:pPr>
+      <w:r>
+        <w:rPr>
+          <w:rtl w:val="0"/>
+        </w:rPr>
+      </w:r>
+    </w:p>
+    <w:p>
+      <w:pPr>
+        <w:rPr/>
+      </w:pPr>
+      <w:r>
+        <w:rPr>
+          <w:rtl w:val="0"/>
+        </w:rPr>
+      </w:r>
+    </w:p>
+    <w:p>
+      <w:pPr>
+        <w:rPr/>
+      </w:pPr>
+      <w:r>
+        <w:rPr>
+          <w:rtl w:val="0"/>
+        </w:rPr>
+      </w:r>
+    </w:p>
+    <w:p>
+      <w:pPr>
+        <w:rPr/>
+      </w:pPr>
+      <w:r>
+        <w:rPr>
+          <w:rtl w:val="0"/>
+        </w:rPr>
+        <w:t xml:space="preserve">Pour </w:t>
+      </w:r>
+      <w:r>
+        <w:rPr>
+          <w:b w:val="1"/>
+          <w:rtl w:val="0"/>
+        </w:rPr>
+        <w:t xml:space="preserve">la seconde section</w:t>
+      </w:r>
+      <w:r>
+        <w:rPr>
+          <w:rtl w:val="0"/>
+        </w:rPr>
+        <w:t xml:space="preserve">, on </w:t>
+      </w:r>
+      <w:r>
+        <w:rPr>
+          <w:rtl w:val="0"/>
+        </w:rPr>
+        <w:t xml:space="preserve">détai</w:t>
+      </w:r>
+      <w:r>
+        <w:rPr>
+          <w:rtl w:val="0"/>
+        </w:rPr>
+        <w:t xml:space="preserve">l les résultat d’analyses des écarts de prix des données officielles et celles relevés des stations essences, tout en se basant sur les visualisations des courbes de prix en graphiques temporelles journalier que l’on a réaliser.</w:t>
+      </w:r>
+    </w:p>
+    <w:p>
+      <w:pPr>
+        <w:rPr/>
+      </w:pPr>
+      <w:r>
+        <w:rPr>
+          <w:rtl w:val="0"/>
+        </w:rPr>
+      </w:r>
+    </w:p>
+    <w:p>
+      <w:pPr>
+        <w:rPr/>
+      </w:pPr>
+      <w:r>
+        <w:rPr/>
+        <w:drawing>
+          <wp:inline distB="114300" distT="114300" distL="114300" distR="114300">
+            <wp:extent cx="3514958" cy="2633900"/>
+            <wp:effectExtent b="0" l="0" r="0" t="0"/>
+            <wp:docPr id="3" name="image8.png"/>
+            <a:graphic>
+              <a:graphicData uri="http://schemas.openxmlformats.org/drawingml/2006/picture">
+                <pic:pic>
+                  <pic:nvPicPr>
+                    <pic:cNvPr id="0" name="image8.png"/>
+                    <pic:cNvPicPr preferRelativeResize="0"/>
+                  </pic:nvPicPr>
+                  <pic:blipFill>
+                    <a:blip r:embed="rId28"/>
+                    <a:srcRect b="0" l="0" r="0" t="0"/>
+                    <a:stretch>
+                      <a:fillRect/>
+                    </a:stretch>
+                  </pic:blipFill>
+                  <pic:spPr>
+                    <a:xfrm>
+                      <a:off x="0" y="0"/>
+                      <a:ext cx="3514958" cy="2633900"/>
+                    </a:xfrm>
+                    <a:prstGeom prst="rect"/>
+                    <a:ln/>
+                  </pic:spPr>
+                </pic:pic>
+              </a:graphicData>
+            </a:graphic>
+          </wp:inline>
+        </w:drawing>
+      </w:r>
+      <w:r>
+        <w:rPr>
+          <w:rtl w:val="0"/>
+        </w:rPr>
+      </w:r>
+    </w:p>
+    <w:p>
+      <w:pPr>
+        <w:rPr/>
+      </w:pPr>
+      <w:r>
+        <w:rPr>
+          <w:rtl w:val="0"/>
+        </w:rPr>
+      </w:r>
+    </w:p>
+    <w:p>
+      <w:pPr>
+        <w:rPr/>
+      </w:pPr>
+      <w:r>
+        <w:rPr>
+          <w:rtl w:val="0"/>
+        </w:rPr>
+        <w:t xml:space="preserve">L’objectif est de présenter ici les analyses effectuées, les résultats trouvés, ainsi que l’interprétation de ces analyses, et cela de manière très synthétique.</w:t>
+      </w:r>
+    </w:p>
+    <w:p>
+      <w:pPr>
+        <w:rPr/>
+      </w:pPr>
+      <w:r>
+        <w:rPr>
+          <w:rtl w:val="0"/>
+        </w:rPr>
+      </w:r>
+    </w:p>
+    <w:p>
+      <w:pPr>
+        <w:rPr/>
+      </w:pPr>
+      <w:r>
+        <w:rPr>
+          <w:rtl w:val="0"/>
+        </w:rPr>
+      </w:r>
+    </w:p>
+    <w:p>
+      <w:pPr>
+        <w:rPr/>
+      </w:pPr>
+      <w:r>
+        <w:rPr>
+          <w:rtl w:val="0"/>
+        </w:rPr>
+      </w:r>
+    </w:p>
+    <w:p>
+      <w:pPr>
+        <w:rPr/>
+      </w:pPr>
+      <w:r>
+        <w:rPr>
+          <w:b w:val="1"/>
+          <w:rtl w:val="0"/>
+        </w:rPr>
+        <w:t xml:space="preserve">La troisième section</w:t>
+      </w:r>
+      <w:r>
+        <w:rPr>
+          <w:rtl w:val="0"/>
+        </w:rPr>
+        <w:t xml:space="preserve"> est directement à la suite de la deuxième section. Elle indique les suggestions de mise en pratiques a réalisées suivant les interprétations d’analyses de la seconde section.</w:t>
+      </w:r>
+    </w:p>
+    <w:p>
+      <w:pPr>
+        <w:rPr/>
+      </w:pPr>
+      <w:r>
+        <w:rPr>
+          <w:rtl w:val="0"/>
+        </w:rPr>
+      </w:r>
+    </w:p>
+    <w:p>
+      <w:pPr>
+        <w:rPr/>
+      </w:pPr>
+      <w:r>
+        <w:rPr/>
+        <w:drawing>
+          <wp:inline distB="114300" distT="114300" distL="114300" distR="114300">
+            <wp:extent cx="3340577" cy="2323498"/>
+            <wp:effectExtent b="0" l="0" r="0" t="0"/>
+            <wp:docPr id="23" name="image24.png"/>
+            <a:graphic>
+              <a:graphicData uri="http://schemas.openxmlformats.org/drawingml/2006/picture">
+                <pic:pic>
+                  <pic:nvPicPr>
+                    <pic:cNvPr id="0" name="image24.png"/>
+                    <pic:cNvPicPr preferRelativeResize="0"/>
+                  </pic:nvPicPr>
+                  <pic:blipFill>
+                    <a:blip r:embed="rId29"/>
+                    <a:srcRect b="0" l="0" r="0" t="0"/>
+                    <a:stretch>
+                      <a:fillRect/>
+                    </a:stretch>
+                  </pic:blipFill>
+                  <pic:spPr>
+                    <a:xfrm>
+                      <a:off x="0" y="0"/>
+                      <a:ext cx="3340577" cy="2323498"/>
+                    </a:xfrm>
+                    <a:prstGeom prst="rect"/>
+                    <a:ln/>
+                  </pic:spPr>
+                </pic:pic>
+              </a:graphicData>
+            </a:graphic>
+          </wp:inline>
+        </w:drawing>
+      </w:r>
+      <w:r>
+        <w:rPr>
+          <w:rtl w:val="0"/>
+        </w:rPr>
+      </w:r>
+    </w:p>
+    <w:p>
+      <w:pPr>
+        <w:rPr/>
+      </w:pPr>
+      <w:r>
+        <w:rPr>
+          <w:rtl w:val="0"/>
+        </w:rPr>
+      </w:r>
+    </w:p>
+    <w:p>
+      <w:pPr>
+        <w:rPr/>
+      </w:pPr>
+      <w:r>
+        <w:rPr>
+          <w:rtl w:val="0"/>
+        </w:rPr>
+        <w:t xml:space="preserve">On peut y voir les suggestions des différentes actions à réaliser, afin d’orienter les stratégies qui peuvent être déployées.</w:t>
+      </w:r>
+    </w:p>
+    <w:p>
+      <w:pPr>
+        <w:rPr/>
+      </w:pPr>
+      <w:r>
+        <w:rPr>
+          <w:rtl w:val="0"/>
+        </w:rPr>
+        <w:t xml:space="preserve">Les arguments qui justifient ces suggestions sont les informations fournies sur la section d’analyses, ainsi que les visualisations que l’on a conçues et qui sont fournies au client.</w:t>
+      </w:r>
+    </w:p>
+    <w:p>
+      <w:pPr>
+        <w:rPr/>
+      </w:pPr>
+      <w:r>
+        <w:rPr>
+          <w:rtl w:val="0"/>
+        </w:rPr>
+      </w:r>
+    </w:p>
+    <w:p>
+      <w:pPr>
+        <w:rPr/>
+      </w:pPr>
+      <w:r>
+        <w:rPr>
+          <w:rtl w:val="0"/>
+        </w:rPr>
+      </w:r>
+    </w:p>
+    <w:p>
+      <w:pPr>
+        <w:rPr/>
+      </w:pPr>
+      <w:r>
+        <w:rPr>
+          <w:rtl w:val="0"/>
+        </w:rPr>
+      </w:r>
+    </w:p>
+    <w:p>
+      <w:pPr>
+        <w:rPr/>
+      </w:pPr>
+      <w:r>
+        <w:rPr>
+          <w:rtl w:val="0"/>
+        </w:rPr>
+      </w:r>
+    </w:p>
+    <w:p>
+      <w:pPr>
+        <w:rPr/>
+      </w:pPr>
+      <w:r>
+        <w:rPr>
+          <w:rtl w:val="0"/>
+        </w:rPr>
+      </w:r>
+    </w:p>
+    <w:p>
+      <w:pPr>
+        <w:rPr/>
+      </w:pPr>
+      <w:r>
+        <w:rPr>
+          <w:rtl w:val="0"/>
+        </w:rPr>
+        <w:t xml:space="preserve">Pour présenter au client les résultats des analyses de l’impact temporelle des jours de la semaine sur le prix des relevés des stations essences, on réalise à nouveau une section 2 ainsi qu’une section 3</w:t>
+      </w:r>
+    </w:p>
+    <w:p>
+      <w:pPr>
+        <w:rPr/>
+      </w:pPr>
+      <w:r>
+        <w:rPr>
+          <w:rtl w:val="0"/>
+        </w:rPr>
+      </w:r>
+    </w:p>
+    <w:p>
+      <w:pPr>
+        <w:rPr/>
+      </w:pPr>
+      <w:r>
+        <w:rPr/>
+        <w:drawing>
+          <wp:inline distB="114300" distT="114300" distL="114300" distR="114300">
+            <wp:extent cx="3388614" cy="4864750"/>
+            <wp:effectExtent b="0" l="0" r="0" t="0"/>
+            <wp:docPr id="28" name="image19.png"/>
+            <a:graphic>
+              <a:graphicData uri="http://schemas.openxmlformats.org/drawingml/2006/picture">
+                <pic:pic>
+                  <pic:nvPicPr>
+                    <pic:cNvPr id="0" name="image19.png"/>
+                    <pic:cNvPicPr preferRelativeResize="0"/>
+                  </pic:nvPicPr>
+                  <pic:blipFill>
+                    <a:blip r:embed="rId30"/>
+                    <a:srcRect b="0" l="0" r="0" t="0"/>
+                    <a:stretch>
+                      <a:fillRect/>
+                    </a:stretch>
+                  </pic:blipFill>
+                  <pic:spPr>
+                    <a:xfrm>
+                      <a:off x="0" y="0"/>
+                      <a:ext cx="3388614" cy="4864750"/>
+                    </a:xfrm>
+                    <a:prstGeom prst="rect"/>
+                    <a:ln/>
+                  </pic:spPr>
+                </pic:pic>
+              </a:graphicData>
+            </a:graphic>
+          </wp:inline>
+        </w:drawing>
+      </w:r>
+      <w:r>
+        <w:rPr>
+          <w:rtl w:val="0"/>
+        </w:rPr>
+      </w:r>
+    </w:p>
+    <w:p>
+      <w:pPr>
+        <w:rPr/>
+      </w:pPr>
+      <w:r>
+        <w:rPr>
+          <w:rtl w:val="0"/>
+        </w:rPr>
+      </w:r>
+    </w:p>
+    <w:p>
+      <w:pPr>
+        <w:rPr/>
+      </w:pPr>
+      <w:r>
+        <w:rPr>
+          <w:rtl w:val="0"/>
+        </w:rPr>
+        <w:t xml:space="preserve">Dans </w:t>
+      </w:r>
+      <w:r>
+        <w:rPr>
+          <w:b w:val="1"/>
+          <w:rtl w:val="0"/>
+        </w:rPr>
+        <w:t xml:space="preserve">la section des analyses</w:t>
+      </w:r>
+      <w:r>
+        <w:rPr>
+          <w:rtl w:val="0"/>
+        </w:rPr>
+        <w:t xml:space="preserve">, on peut y voir la constatation d’écart de prix sur les dimanches par rapport aux autres jours de la semaine, les essences fortement impactés ainsi que ceux faiblement impactés. Les diagrammes sont là aussi disponibles pour le client sur une autre page afin d’appuyer ces analyses.</w:t>
+      </w:r>
+    </w:p>
+    <w:p>
+      <w:pPr>
+        <w:rPr/>
+      </w:pPr>
+      <w:r>
+        <w:rPr>
+          <w:rtl w:val="0"/>
+        </w:rPr>
+      </w:r>
+    </w:p>
+    <w:p>
+      <w:pPr>
+        <w:rPr/>
+      </w:pPr>
+      <w:r>
+        <w:rPr>
+          <w:rtl w:val="0"/>
+        </w:rPr>
+        <w:t xml:space="preserve">Dans</w:t>
+      </w:r>
+      <w:r>
+        <w:rPr>
+          <w:b w:val="1"/>
+          <w:rtl w:val="0"/>
+        </w:rPr>
+        <w:t xml:space="preserve"> la section des suggestions</w:t>
+      </w:r>
+      <w:r>
+        <w:rPr>
+          <w:rtl w:val="0"/>
+        </w:rPr>
+        <w:t xml:space="preserve">, on développe plusieurs propositions en lien avec les résultats des analyses sur ce sujet, comme par exemple mener une enquête terrain pour comprendre pourquoi les essences sont plus chères le dimanche, ou encore chercher à identifier si cette différence de prix sur le dimanche vient de choix commerciaux ou de contraintes logistiques.</w:t>
+      </w:r>
+    </w:p>
+    <w:p>
+      <w:pPr>
+        <w:rPr/>
+      </w:pPr>
+      <w:r>
+        <w:rPr>
+          <w:rtl w:val="0"/>
+        </w:rPr>
+      </w:r>
+    </w:p>
+    <w:p>
+      <w:pPr>
+        <w:rPr/>
+      </w:pPr>
+      <w:r>
+        <w:rPr>
+          <w:rtl w:val="0"/>
+        </w:rPr>
+      </w:r>
+    </w:p>
+    <w:p>
+      <w:pPr>
+        <w:rPr/>
+      </w:pPr>
+      <w:r>
+        <w:rPr>
+          <w:rtl w:val="0"/>
+        </w:rPr>
+        <w:t xml:space="preserve">Enfin, sur l’architecture de rendu global qui sera fourni au client, le dashboard Métabase est constitué de plusieurs pages ayant pour chacune d’elle un type d’analyse, avec des textes explicatifs permettant de mieux comprendre le pourquoi de ces analyses.</w:t>
+      </w:r>
+    </w:p>
+    <w:p>
+      <w:pPr>
+        <w:rPr/>
+      </w:pPr>
+      <w:r>
+        <w:rPr>
+          <w:rtl w:val="0"/>
+        </w:rPr>
+        <w:t xml:space="preserve">La page de bilan et recommandation est donc à la fin de ce dashboard, pour finir sur les recommandations une fois que le client </w:t>
+      </w:r>
+      <w:r>
+        <w:rPr>
+          <w:rtl w:val="0"/>
+        </w:rPr>
+        <w:t xml:space="preserve">ait terminé</w:t>
+      </w:r>
+      <w:r>
+        <w:rPr>
+          <w:rtl w:val="0"/>
+        </w:rPr>
+        <w:t xml:space="preserve"> de voir l’ensemble des analyses.</w:t>
+      </w:r>
+    </w:p>
+    <w:p>
+      <w:pPr>
+        <w:rPr/>
+      </w:pPr>
+      <w:r>
+        <w:rPr>
+          <w:rtl w:val="0"/>
+        </w:rPr>
+        <w:t xml:space="preserve">Le fait </w:t>
+      </w:r>
+      <w:r>
+        <w:rPr>
+          <w:rtl w:val="0"/>
+        </w:rPr>
+        <w:t xml:space="preserve">de tout rassembler</w:t>
+      </w:r>
+      <w:r>
+        <w:rPr>
+          <w:rtl w:val="0"/>
+        </w:rPr>
+        <w:t xml:space="preserve"> sur un même dashboard Métabase permet de centraliser les informations, et de permettre qu’elle soit facilement partagé à travers les équipes du pôle data du gouvernement.</w:t>
       </w:r>
     </w:p>
     <w:p>
@@ -5907,8 +6630,501 @@
           <w:u w:val="single"/>
           <w:rtl w:val="0"/>
         </w:rPr>
-        <w:t xml:space="preserve">C2.3.1 : Former les utilisateurs à l’utilisation des données et des outils de visualisation en analysant le besoin de montée en compétences et en élaborant des supports de formation et de sensibilisation adaptés afin de permettre aux utilisateur de maitriser l’exploitation des données. </w:t>
-      </w:r>
+        <w:t xml:space="preserve">C2.3.1 : Former les utilisateurs à l’utilisation des données et des outils de visualisation en analysant le besoin de montée en compétences et en élaborant des supports de formation et de sensibilisation adaptés afin de permettre aux utilisateurs de maîtriser l’exploitation des données. </w:t>
+      </w:r>
+      <w:r>
+        <w:rPr>
+          <w:rtl w:val="0"/>
+        </w:rPr>
+      </w:r>
+    </w:p>
+    <w:p>
+      <w:pPr>
+        <w:rPr/>
+      </w:pPr>
+      <w:r>
+        <w:rPr>
+          <w:rtl w:val="0"/>
+        </w:rPr>
+      </w:r>
+    </w:p>
+    <w:p>
+      <w:pPr>
+        <w:rPr/>
+      </w:pPr>
+      <w:r>
+        <w:rPr>
+          <w:rtl w:val="0"/>
+        </w:rPr>
+        <w:t xml:space="preserve">Il a été remonté l'information que de nombreuses personnes du pôle data du gouvernement n’ont jamais utilisé Métabase.</w:t>
+      </w:r>
+    </w:p>
+    <w:p>
+      <w:pPr>
+        <w:rPr>
+          <w:sz w:val="16"/>
+          <w:szCs w:val="16"/>
+        </w:rPr>
+      </w:pPr>
+      <w:r>
+        <w:rPr>
+          <w:rtl w:val="0"/>
+        </w:rPr>
+        <w:t xml:space="preserve">Un besoin de formation est donc nécessaire pour répondre à la situation.</w:t>
+      </w:r>
+      <w:r>
+        <w:rPr>
+          <w:rtl w:val="0"/>
+        </w:rPr>
+      </w:r>
+    </w:p>
+    <w:p>
+      <w:pPr>
+        <w:rPr/>
+      </w:pPr>
+      <w:r>
+        <w:rPr>
+          <w:rtl w:val="0"/>
+        </w:rPr>
+      </w:r>
+    </w:p>
+    <w:p>
+      <w:pPr>
+        <w:rPr/>
+      </w:pPr>
+      <w:r>
+        <w:rPr>
+          <w:rtl w:val="0"/>
+        </w:rPr>
+        <w:t xml:space="preserve">Afin d’être disponible pour le plus grand nombres, un support de formation est donc créée et sera accessible sur un espace de stockage cloud S3 à cette adresse: </w:t>
+      </w:r>
+    </w:p>
+    <w:p>
+      <w:pPr>
+        <w:rPr>
+          <w:color w:val="ff00ff"/>
+          <w:sz w:val="18"/>
+          <w:szCs w:val="18"/>
+          <w:vertAlign w:val="superscript"/>
+        </w:rPr>
+      </w:pPr>
+      <w:hyperlink r:id="rId31">
+        <w:r>
+          <w:rPr>
+            <w:color w:val="1155cc"/>
+            <w:sz w:val="18"/>
+            <w:szCs w:val="18"/>
+            <w:u w:val="single"/>
+            <w:rtl w:val="0"/>
+          </w:rPr>
+          <w:t xml:space="preserve">https://open-documentations.s3.eu-west-3.amazonaws.com/Support+de+formation+Metabase.pdf</w:t>
+        </w:r>
+      </w:hyperlink>
+      <w:r>
+        <w:rPr>
+          <w:rtl w:val="0"/>
+        </w:rPr>
+      </w:r>
+    </w:p>
+    <w:p>
+      <w:pPr>
+        <w:rPr>
+          <w:color w:val="ff00ff"/>
+          <w:sz w:val="18"/>
+          <w:szCs w:val="18"/>
+          <w:vertAlign w:val="superscript"/>
+        </w:rPr>
+      </w:pPr>
+      <w:r>
+        <w:rPr>
+          <w:rtl w:val="0"/>
+        </w:rPr>
+        <w:t xml:space="preserve">Ce document est la suite logique du fichier “readme.md” du répertoire “project_master_METABASE” permettant de lancer l’application sur la partie Métabase.</w:t>
+      </w:r>
+      <w:r>
+        <w:rPr>
+          <w:rtl w:val="0"/>
+        </w:rPr>
+      </w:r>
+    </w:p>
+    <w:p>
+      <w:pPr>
+        <w:rPr/>
+      </w:pPr>
+      <w:r>
+        <w:rPr>
+          <w:rtl w:val="0"/>
+        </w:rPr>
+      </w:r>
+    </w:p>
+    <w:p>
+      <w:pPr>
+        <w:rPr/>
+      </w:pPr>
+      <w:r>
+        <w:rPr>
+          <w:rtl w:val="0"/>
+        </w:rPr>
+        <w:t xml:space="preserve">Ce support de formation est destiné aux data-analystes, et éventuellement à certains data-engineers de l’équipe data du gouvernement.</w:t>
+      </w:r>
+    </w:p>
+    <w:p>
+      <w:pPr>
+        <w:rPr/>
+      </w:pPr>
+      <w:r>
+        <w:rPr>
+          <w:rtl w:val="0"/>
+        </w:rPr>
+        <w:t xml:space="preserve">Il s’agit d’un support de formation dédiés spécifiquement sur les données mise en place, et permet d’apprendre comment utiliser le logiciel sans connaissances préalable sur ces données ou sur cet outil.</w:t>
+      </w:r>
+    </w:p>
+    <w:p>
+      <w:pPr>
+        <w:rPr/>
+      </w:pPr>
+      <w:r>
+        <w:rPr>
+          <w:rtl w:val="0"/>
+        </w:rPr>
+      </w:r>
+    </w:p>
+    <w:p>
+      <w:pPr>
+        <w:rPr/>
+      </w:pPr>
+      <w:r>
+        <w:rPr>
+          <w:rtl w:val="0"/>
+        </w:rPr>
+      </w:r>
+    </w:p>
+    <w:p>
+      <w:pPr>
+        <w:rPr/>
+      </w:pPr>
+      <w:r>
+        <w:rPr>
+          <w:rtl w:val="0"/>
+        </w:rPr>
+        <w:t xml:space="preserve">Cette formation commence en tout premier lieu par inviter les gens à lire le fichier “</w:t>
+      </w:r>
+      <w:r>
+        <w:rPr>
+          <w:rtl w:val="0"/>
+        </w:rPr>
+        <w:t xml:space="preserve">readme.md”</w:t>
+      </w:r>
+      <w:r>
+        <w:rPr>
+          <w:rtl w:val="0"/>
+        </w:rPr>
+        <w:t xml:space="preserve">, afin d’être certain que leurs installations sont bien réalisées.</w:t>
+        <w:br w:type="textWrapping"/>
+        <w:br w:type="textWrapping"/>
+        <w:t xml:space="preserve">Ensuite, il leur est demandé d' </w:t>
+      </w:r>
+      <w:r>
+        <w:rPr>
+          <w:b w:val="1"/>
+          <w:rtl w:val="0"/>
+        </w:rPr>
+        <w:t xml:space="preserve">importer les appels APIs sur Postman</w:t>
+      </w:r>
+      <w:r>
+        <w:rPr>
+          <w:rtl w:val="0"/>
+        </w:rPr>
+        <w:t xml:space="preserve"> afin d’avoir directement accès à l'ensemble des APIs ainsi que leurs paramètres associés.</w:t>
+      </w:r>
+    </w:p>
+    <w:p>
+      <w:pPr>
+        <w:rPr/>
+      </w:pPr>
+      <w:r>
+        <w:rPr>
+          <w:rtl w:val="0"/>
+        </w:rPr>
+      </w:r>
+    </w:p>
+    <w:p>
+      <w:pPr>
+        <w:rPr/>
+      </w:pPr>
+      <w:r>
+        <w:rPr>
+          <w:rtl w:val="0"/>
+        </w:rPr>
+        <w:t xml:space="preserve">Il leur est ensuite demandé de lancé l’API ‘/utils/restore_metabase_db_from_S3’ avec le paramètre de base de données d'exemple ‘"</w:t>
+      </w:r>
+      <w:r>
+        <w:rPr>
+          <w:rtl w:val="0"/>
+        </w:rPr>
+        <w:t xml:space="preserve">zipname</w:t>
+      </w:r>
+      <w:r>
+        <w:rPr>
+          <w:rtl w:val="0"/>
+        </w:rPr>
+        <w:t xml:space="preserve">": "</w:t>
+      </w:r>
+      <w:r>
+        <w:rPr>
+          <w:rtl w:val="0"/>
+        </w:rPr>
+        <w:t xml:space="preserve">metabase_db_example</w:t>
+      </w:r>
+      <w:r>
+        <w:rPr>
+          <w:rtl w:val="0"/>
+        </w:rPr>
+        <w:t xml:space="preserve">".</w:t>
+      </w:r>
+    </w:p>
+    <w:p>
+      <w:pPr>
+        <w:rPr/>
+      </w:pPr>
+      <w:r>
+        <w:rPr>
+          <w:rtl w:val="0"/>
+        </w:rPr>
+        <w:t xml:space="preserve">Cela va automatiquement modifier la base de données native de Métabase, en </w:t>
+      </w:r>
+      <w:r>
+        <w:rPr>
+          <w:b w:val="1"/>
+          <w:rtl w:val="0"/>
+        </w:rPr>
+        <w:t xml:space="preserve">installant une nouvelle base contenant l’ensemble des visualisations générées durant l’analyse des jeux de données</w:t>
+      </w:r>
+      <w:r>
+        <w:rPr>
+          <w:rtl w:val="0"/>
+        </w:rPr>
+        <w:t xml:space="preserve"> qui nous intéressent ainsi que la présentation finale. </w:t>
+      </w:r>
+    </w:p>
+    <w:p>
+      <w:pPr>
+        <w:rPr/>
+      </w:pPr>
+      <w:r>
+        <w:rPr>
+          <w:rtl w:val="0"/>
+        </w:rPr>
+        <w:t xml:space="preserve">Cela va aussi créer l’ensemble des connexions vers la base de données MongoDB cloud, afin d’accéder aux données.</w:t>
+      </w:r>
+    </w:p>
+    <w:p>
+      <w:pPr>
+        <w:rPr/>
+      </w:pPr>
+      <w:r>
+        <w:rPr>
+          <w:rtl w:val="0"/>
+        </w:rPr>
+      </w:r>
+    </w:p>
+    <w:p>
+      <w:pPr>
+        <w:rPr/>
+      </w:pPr>
+      <w:r>
+        <w:rPr>
+          <w:rtl w:val="0"/>
+        </w:rPr>
+        <w:t xml:space="preserve">Enfin, ils peuvent se connecter sur le port 3000 avec toutes les installations réalisées.</w:t>
+        <w:br w:type="textWrapping"/>
+        <w:br w:type="textWrapping"/>
+      </w:r>
+    </w:p>
+    <w:p>
+      <w:pPr>
+        <w:rPr/>
+      </w:pPr>
+      <w:r>
+        <w:rPr>
+          <w:rtl w:val="0"/>
+        </w:rPr>
+        <w:t xml:space="preserve">Sur la seconde partie du tutoriel qui est la découverte de l’outil de </w:t>
+      </w:r>
+      <w:r>
+        <w:rPr>
+          <w:rtl w:val="0"/>
+        </w:rPr>
+        <w:t xml:space="preserve">Métabase</w:t>
+      </w:r>
+      <w:r>
+        <w:rPr>
+          <w:rtl w:val="0"/>
+        </w:rPr>
+        <w:t xml:space="preserve">, </w:t>
+      </w:r>
+      <w:r>
+        <w:rPr>
+          <w:b w:val="1"/>
+          <w:rtl w:val="0"/>
+        </w:rPr>
+        <w:t xml:space="preserve">un parcours avec des screens et des flèches rouges</w:t>
+      </w:r>
+      <w:r>
+        <w:rPr>
+          <w:rtl w:val="0"/>
+        </w:rPr>
+        <w:t xml:space="preserve"> aux endroit où il faut cliquer permettent à l'utilisateur de monter en compétences petit à petit sur l’outil, sur les jeux de données et les graphiques des données qui nous concernent, tout en étant accompagné pas à pas.</w:t>
+      </w:r>
+    </w:p>
+    <w:p>
+      <w:pPr>
+        <w:rPr/>
+      </w:pPr>
+      <w:r>
+        <w:rPr/>
+        <w:drawing>
+          <wp:inline distB="114300" distT="114300" distL="114300" distR="114300">
+            <wp:extent cx="4519613" cy="2402452"/>
+            <wp:effectExtent b="0" l="0" r="0" t="0"/>
+            <wp:docPr id="10" name="image15.png"/>
+            <a:graphic>
+              <a:graphicData uri="http://schemas.openxmlformats.org/drawingml/2006/picture">
+                <pic:pic>
+                  <pic:nvPicPr>
+                    <pic:cNvPr id="0" name="image15.png"/>
+                    <pic:cNvPicPr preferRelativeResize="0"/>
+                  </pic:nvPicPr>
+                  <pic:blipFill>
+                    <a:blip r:embed="rId32"/>
+                    <a:srcRect b="0" l="0" r="0" t="0"/>
+                    <a:stretch>
+                      <a:fillRect/>
+                    </a:stretch>
+                  </pic:blipFill>
+                  <pic:spPr>
+                    <a:xfrm>
+                      <a:off x="0" y="0"/>
+                      <a:ext cx="4519613" cy="2402452"/>
+                    </a:xfrm>
+                    <a:prstGeom prst="rect"/>
+                    <a:ln/>
+                  </pic:spPr>
+                </pic:pic>
+              </a:graphicData>
+            </a:graphic>
+          </wp:inline>
+        </w:drawing>
+      </w:r>
+      <w:r>
+        <w:rPr>
+          <w:rtl w:val="0"/>
+        </w:rPr>
+      </w:r>
+    </w:p>
+    <w:p>
+      <w:pPr>
+        <w:rPr/>
+      </w:pPr>
+      <w:r>
+        <w:rPr>
+          <w:rtl w:val="0"/>
+        </w:rPr>
+      </w:r>
+    </w:p>
+    <w:p>
+      <w:pPr>
+        <w:rPr/>
+      </w:pPr>
+      <w:r>
+        <w:rPr>
+          <w:rtl w:val="0"/>
+        </w:rPr>
+        <w:t xml:space="preserve">Durant ce parcours, l’utilisateur va apprendre comment accéder à un dashboard, comment voir une visualisation et zoomer dedans et comment voir la méthode de calcul et les données utilisées lors de la création de cette visualisation.</w:t>
+      </w:r>
+    </w:p>
+    <w:p>
+      <w:pPr>
+        <w:rPr/>
+      </w:pPr>
+      <w:r>
+        <w:rPr>
+          <w:rtl w:val="0"/>
+        </w:rPr>
+        <w:br w:type="textWrapping"/>
+        <w:t xml:space="preserve">Enfin, il va apprendre à créer ses propres visualisations.</w:t>
+      </w:r>
+    </w:p>
+    <w:p>
+      <w:pPr>
+        <w:rPr/>
+      </w:pPr>
+      <w:r>
+        <w:rPr>
+          <w:rtl w:val="0"/>
+        </w:rPr>
+        <w:t xml:space="preserve">Pour aider l’utilisateur à naviguer sur les jeux de données a utilisé, une explication détaillée des données ainsi que de leurs correspondances est fournis dans ce tutoriel.</w:t>
+      </w:r>
+    </w:p>
+    <w:p>
+      <w:pPr>
+        <w:rPr/>
+      </w:pPr>
+      <w:r>
+        <w:rPr/>
+        <w:drawing>
+          <wp:inline distB="114300" distT="114300" distL="114300" distR="114300">
+            <wp:extent cx="4452248" cy="3424238"/>
+            <wp:effectExtent b="0" l="0" r="0" t="0"/>
+            <wp:docPr id="14" name="image26.png"/>
+            <a:graphic>
+              <a:graphicData uri="http://schemas.openxmlformats.org/drawingml/2006/picture">
+                <pic:pic>
+                  <pic:nvPicPr>
+                    <pic:cNvPr id="0" name="image26.png"/>
+                    <pic:cNvPicPr preferRelativeResize="0"/>
+                  </pic:nvPicPr>
+                  <pic:blipFill>
+                    <a:blip r:embed="rId33"/>
+                    <a:srcRect b="0" l="0" r="0" t="0"/>
+                    <a:stretch>
+                      <a:fillRect/>
+                    </a:stretch>
+                  </pic:blipFill>
+                  <pic:spPr>
+                    <a:xfrm>
+                      <a:off x="0" y="0"/>
+                      <a:ext cx="4452248" cy="3424238"/>
+                    </a:xfrm>
+                    <a:prstGeom prst="rect"/>
+                    <a:ln/>
+                  </pic:spPr>
+                </pic:pic>
+              </a:graphicData>
+            </a:graphic>
+          </wp:inline>
+        </w:drawing>
+      </w:r>
+      <w:r>
+        <w:rPr>
+          <w:rtl w:val="0"/>
+        </w:rPr>
+      </w:r>
+    </w:p>
+    <w:p>
+      <w:pPr>
+        <w:rPr/>
+      </w:pPr>
+      <w:r>
+        <w:rPr>
+          <w:rtl w:val="0"/>
+        </w:rPr>
+      </w:r>
+    </w:p>
+    <w:p>
+      <w:pPr>
+        <w:rPr/>
+      </w:pPr>
       <w:r>
         <w:rPr>
           <w:rtl w:val="0"/>
@@ -5976,6 +7192,806 @@
         <w:rPr>
           <w:rtl w:val="0"/>
         </w:rPr>
+        <w:t xml:space="preserve">Il est important que les Data-Engineers et les Data-Analystes du pôle data du gouvernement puissent comprendre en détail le fonctionnement et les transformations des données de l’application développée.</w:t>
+      </w:r>
+    </w:p>
+    <w:p>
+      <w:pPr>
+        <w:rPr/>
+      </w:pPr>
+      <w:r>
+        <w:rPr>
+          <w:rtl w:val="0"/>
+        </w:rPr>
+      </w:r>
+    </w:p>
+    <w:p>
+      <w:pPr>
+        <w:rPr/>
+      </w:pPr>
+      <w:r>
+        <w:rPr>
+          <w:rtl w:val="0"/>
+        </w:rPr>
+        <w:t xml:space="preserve">Une documentation a donc été créée pour rassembler l'ensemble des informations techniques en lien avec cette application.</w:t>
+      </w:r>
+    </w:p>
+    <w:p>
+      <w:pPr>
+        <w:rPr/>
+      </w:pPr>
+      <w:r>
+        <w:rPr>
+          <w:rtl w:val="0"/>
+        </w:rPr>
+      </w:r>
+    </w:p>
+    <w:p>
+      <w:pPr>
+        <w:rPr/>
+      </w:pPr>
+      <w:r>
+        <w:rPr>
+          <w:rtl w:val="0"/>
+        </w:rPr>
+        <w:t xml:space="preserve">Afin d’être disponible par toutes les personnes concernées, ce fichier sera stocké sur un espace de stockage cloud S3 et disponible à cette adresse: </w:t>
+      </w:r>
+    </w:p>
+    <w:p>
+      <w:pPr>
+        <w:rPr>
+          <w:sz w:val="18"/>
+          <w:szCs w:val="18"/>
+        </w:rPr>
+      </w:pPr>
+      <w:hyperlink r:id="rId34">
+        <w:r>
+          <w:rPr>
+            <w:color w:val="1155cc"/>
+            <w:sz w:val="18"/>
+            <w:szCs w:val="18"/>
+            <w:u w:val="single"/>
+            <w:rtl w:val="0"/>
+          </w:rPr>
+          <w:t xml:space="preserve">https://open-documentations.s3.eu-west-3.amazonaws.com/Documentation+technique+Datapipeline_comparaison.pdf</w:t>
+        </w:r>
+      </w:hyperlink>
+      <w:r>
+        <w:rPr>
+          <w:rtl w:val="0"/>
+        </w:rPr>
+      </w:r>
+    </w:p>
+    <w:p>
+      <w:pPr>
+        <w:rPr/>
+      </w:pPr>
+      <w:r>
+        <w:rPr>
+          <w:rtl w:val="0"/>
+        </w:rPr>
+        <w:t xml:space="preserve">Ce document est la suite logique du fichier “readme.md” du répertoire “project_master_ETL” permettant de lancer l’application sur la partie des ETLs.</w:t>
+      </w:r>
+    </w:p>
+    <w:p>
+      <w:pPr>
+        <w:rPr/>
+      </w:pPr>
+      <w:r>
+        <w:rPr>
+          <w:rtl w:val="0"/>
+        </w:rPr>
+      </w:r>
+    </w:p>
+    <w:p>
+      <w:pPr>
+        <w:rPr/>
+      </w:pPr>
+      <w:r>
+        <w:rPr>
+          <w:rtl w:val="0"/>
+        </w:rPr>
+        <w:t xml:space="preserve">Ce document est constitué de plusieurs sections:</w:t>
+      </w:r>
+    </w:p>
+    <w:p>
+      <w:pPr>
+        <w:rPr/>
+      </w:pPr>
+      <w:r>
+        <w:rPr>
+          <w:rtl w:val="0"/>
+        </w:rPr>
+      </w:r>
+    </w:p>
+    <w:p>
+      <w:pPr>
+        <w:numPr>
+          <w:ilvl w:val="0"/>
+          <w:numId w:val="9"/>
+        </w:numPr>
+        <w:ind w:left="720" w:hanging="360"/>
+        <w:rPr>
+          <w:u w:val="none"/>
+        </w:rPr>
+      </w:pPr>
+      <w:r>
+        <w:rPr>
+          <w:rtl w:val="0"/>
+        </w:rPr>
+        <w:t xml:space="preserve">L’introduction</w:t>
+      </w:r>
+    </w:p>
+    <w:p>
+      <w:pPr>
+        <w:ind w:left="720" w:firstLine="0"/>
+        <w:rPr/>
+      </w:pPr>
+      <w:r>
+        <w:rPr>
+          <w:rtl w:val="0"/>
+        </w:rPr>
+      </w:r>
+    </w:p>
+    <w:p>
+      <w:pPr>
+        <w:ind w:left="0" w:firstLine="0"/>
+        <w:rPr/>
+      </w:pPr>
+      <w:r>
+        <w:rPr>
+          <w:rtl w:val="0"/>
+        </w:rPr>
+        <w:t xml:space="preserve">C’est dans cette section qu’il est expliqué quels sont les destinataires de cette documentation et l’information qu’il n’y a pas besoin d’être un expert dans le domaine pétrolier pour comprendre et pouvoir travailler sur cette application.</w:t>
+      </w:r>
+    </w:p>
+    <w:p>
+      <w:pPr>
+        <w:rPr/>
+      </w:pPr>
+      <w:r>
+        <w:rPr>
+          <w:rtl w:val="0"/>
+        </w:rPr>
+      </w:r>
+    </w:p>
+    <w:p>
+      <w:pPr>
+        <w:numPr>
+          <w:ilvl w:val="0"/>
+          <w:numId w:val="1"/>
+        </w:numPr>
+        <w:ind w:left="720" w:hanging="360"/>
+        <w:rPr>
+          <w:u w:val="none"/>
+        </w:rPr>
+      </w:pPr>
+      <w:r>
+        <w:rPr>
+          <w:rtl w:val="0"/>
+        </w:rPr>
+        <w:t xml:space="preserve">Résumé du projet</w:t>
+      </w:r>
+    </w:p>
+    <w:p>
+      <w:pPr>
+        <w:ind w:left="0" w:firstLine="0"/>
+        <w:rPr/>
+      </w:pPr>
+      <w:r>
+        <w:rPr>
+          <w:rtl w:val="0"/>
+        </w:rPr>
+      </w:r>
+    </w:p>
+    <w:p>
+      <w:pPr>
+        <w:ind w:left="0" w:firstLine="0"/>
+        <w:rPr/>
+      </w:pPr>
+      <w:r>
+        <w:rPr>
+          <w:rtl w:val="0"/>
+        </w:rPr>
+        <w:t xml:space="preserve">Cette section consiste à expliquer de manière synthétique l’objectif du projet, c'est-à-dire de comparer les données officielles avec les données relevées par les stations essences sur six types d’essences différents, afin de comparer les résultats.  </w:t>
+      </w:r>
+    </w:p>
+    <w:p>
+      <w:pPr>
+        <w:ind w:left="0" w:firstLine="0"/>
+        <w:rPr/>
+      </w:pPr>
+      <w:r>
+        <w:rPr>
+          <w:rtl w:val="0"/>
+        </w:rPr>
+      </w:r>
+    </w:p>
+    <w:p>
+      <w:pPr>
+        <w:numPr>
+          <w:ilvl w:val="0"/>
+          <w:numId w:val="5"/>
+        </w:numPr>
+        <w:ind w:left="720" w:hanging="360"/>
+        <w:rPr>
+          <w:u w:val="none"/>
+        </w:rPr>
+      </w:pPr>
+      <w:r>
+        <w:rPr>
+          <w:rtl w:val="0"/>
+        </w:rPr>
+        <w:t xml:space="preserve">Les données</w:t>
+      </w:r>
+    </w:p>
+    <w:p>
+      <w:pPr>
+        <w:ind w:left="0" w:firstLine="0"/>
+        <w:rPr/>
+      </w:pPr>
+      <w:r>
+        <w:rPr>
+          <w:rtl w:val="0"/>
+        </w:rPr>
+      </w:r>
+    </w:p>
+    <w:p>
+      <w:pPr>
+        <w:ind w:left="0" w:firstLine="0"/>
+        <w:rPr/>
+      </w:pPr>
+      <w:r>
+        <w:rPr>
+          <w:rtl w:val="0"/>
+        </w:rPr>
+        <w:t xml:space="preserve">Cette section est constituée de deux parties.</w:t>
+      </w:r>
+    </w:p>
+    <w:p>
+      <w:pPr>
+        <w:ind w:left="0" w:firstLine="0"/>
+        <w:rPr/>
+      </w:pPr>
+      <w:r>
+        <w:rPr>
+          <w:rtl w:val="0"/>
+        </w:rPr>
+        <w:br w:type="textWrapping"/>
+        <w:t xml:space="preserve">La première partie consiste à expliquer la provenance des jeux de données, avec des liens permettant d’accéder aux données sources et aux explications des sites fournissant ces données. Il est aussi expliqué comment les extraire ainsi qu’une petite explication du contenue des données.</w:t>
+      </w:r>
+    </w:p>
+    <w:p>
+      <w:pPr>
+        <w:rPr/>
+      </w:pPr>
+      <w:r>
+        <w:rPr>
+          <w:rtl w:val="0"/>
+        </w:rPr>
+      </w:r>
+    </w:p>
+    <w:p>
+      <w:pPr>
+        <w:rPr/>
+      </w:pPr>
+      <w:r>
+        <w:rPr/>
+        <w:drawing>
+          <wp:inline distB="114300" distT="114300" distL="114300" distR="114300">
+            <wp:extent cx="4194485" cy="3065737"/>
+            <wp:effectExtent b="0" l="0" r="0" t="0"/>
+            <wp:docPr id="18" name="image25.png"/>
+            <a:graphic>
+              <a:graphicData uri="http://schemas.openxmlformats.org/drawingml/2006/picture">
+                <pic:pic>
+                  <pic:nvPicPr>
+                    <pic:cNvPr id="0" name="image25.png"/>
+                    <pic:cNvPicPr preferRelativeResize="0"/>
+                  </pic:nvPicPr>
+                  <pic:blipFill>
+                    <a:blip r:embed="rId35"/>
+                    <a:srcRect b="0" l="0" r="0" t="0"/>
+                    <a:stretch>
+                      <a:fillRect/>
+                    </a:stretch>
+                  </pic:blipFill>
+                  <pic:spPr>
+                    <a:xfrm>
+                      <a:off x="0" y="0"/>
+                      <a:ext cx="4194485" cy="3065737"/>
+                    </a:xfrm>
+                    <a:prstGeom prst="rect"/>
+                    <a:ln/>
+                  </pic:spPr>
+                </pic:pic>
+              </a:graphicData>
+            </a:graphic>
+          </wp:inline>
+        </w:drawing>
+      </w:r>
+      <w:r>
+        <w:rPr>
+          <w:rtl w:val="0"/>
+        </w:rPr>
+      </w:r>
+    </w:p>
+    <w:p>
+      <w:pPr>
+        <w:rPr/>
+      </w:pPr>
+      <w:r>
+        <w:rPr>
+          <w:rtl w:val="0"/>
+        </w:rPr>
+      </w:r>
+    </w:p>
+    <w:p>
+      <w:pPr>
+        <w:rPr/>
+      </w:pPr>
+      <w:r>
+        <w:rPr>
+          <w:rtl w:val="0"/>
+        </w:rPr>
+        <w:t xml:space="preserve">La seconde partie consiste à expliquer les transformations réalisées sur les </w:t>
+      </w:r>
+      <w:r>
+        <w:rPr>
+          <w:rtl w:val="0"/>
+        </w:rPr>
+        <w:t xml:space="preserve">ETLs</w:t>
+      </w:r>
+      <w:r>
+        <w:rPr>
+          <w:rtl w:val="0"/>
+        </w:rPr>
+        <w:t xml:space="preserve"> pour chacune des ces données sources.</w:t>
+      </w:r>
+    </w:p>
+    <w:p>
+      <w:pPr>
+        <w:rPr/>
+      </w:pPr>
+      <w:r>
+        <w:rPr>
+          <w:rtl w:val="0"/>
+        </w:rPr>
+        <w:t xml:space="preserve">On y retrouve les étapes d’extraction, de transformations et de chargement en base de données dans le </w:t>
+      </w:r>
+      <w:r>
+        <w:rPr>
+          <w:rtl w:val="0"/>
+        </w:rPr>
+        <w:t xml:space="preserve">datalake</w:t>
+      </w:r>
+      <w:r>
+        <w:rPr>
+          <w:rtl w:val="0"/>
+        </w:rPr>
+        <w:t xml:space="preserve">, avec pour chacune d’elles des explications détaillées.</w:t>
+      </w:r>
+    </w:p>
+    <w:p>
+      <w:pPr>
+        <w:rPr/>
+      </w:pPr>
+      <w:r>
+        <w:rPr>
+          <w:rtl w:val="0"/>
+        </w:rPr>
+      </w:r>
+    </w:p>
+    <w:p>
+      <w:pPr>
+        <w:rPr/>
+      </w:pPr>
+      <w:r>
+        <w:rPr/>
+        <w:drawing>
+          <wp:inline distB="114300" distT="114300" distL="114300" distR="114300">
+            <wp:extent cx="3480491" cy="4357612"/>
+            <wp:effectExtent b="0" l="0" r="0" t="0"/>
+            <wp:docPr id="27" name="image28.png"/>
+            <a:graphic>
+              <a:graphicData uri="http://schemas.openxmlformats.org/drawingml/2006/picture">
+                <pic:pic>
+                  <pic:nvPicPr>
+                    <pic:cNvPr id="0" name="image28.png"/>
+                    <pic:cNvPicPr preferRelativeResize="0"/>
+                  </pic:nvPicPr>
+                  <pic:blipFill>
+                    <a:blip r:embed="rId36"/>
+                    <a:srcRect b="0" l="0" r="0" t="0"/>
+                    <a:stretch>
+                      <a:fillRect/>
+                    </a:stretch>
+                  </pic:blipFill>
+                  <pic:spPr>
+                    <a:xfrm>
+                      <a:off x="0" y="0"/>
+                      <a:ext cx="3480491" cy="4357612"/>
+                    </a:xfrm>
+                    <a:prstGeom prst="rect"/>
+                    <a:ln/>
+                  </pic:spPr>
+                </pic:pic>
+              </a:graphicData>
+            </a:graphic>
+          </wp:inline>
+        </w:drawing>
+      </w:r>
+      <w:r>
+        <w:rPr>
+          <w:rtl w:val="0"/>
+        </w:rPr>
+      </w:r>
+    </w:p>
+    <w:p>
+      <w:pPr>
+        <w:rPr/>
+      </w:pPr>
+      <w:r>
+        <w:rPr>
+          <w:rtl w:val="0"/>
+        </w:rPr>
+      </w:r>
+    </w:p>
+    <w:p>
+      <w:pPr>
+        <w:rPr/>
+      </w:pPr>
+      <w:r>
+        <w:rPr>
+          <w:rtl w:val="0"/>
+        </w:rPr>
+        <w:t xml:space="preserve">Ces explications détaillées sont aussi réalisées lors de l’étape de </w:t>
+      </w:r>
+      <w:r>
+        <w:rPr>
+          <w:rtl w:val="0"/>
+        </w:rPr>
+        <w:t xml:space="preserve">dénormalisation</w:t>
+      </w:r>
+      <w:r>
+        <w:rPr>
+          <w:rtl w:val="0"/>
+        </w:rPr>
+        <w:t xml:space="preserve"> des données stockés du </w:t>
+      </w:r>
+      <w:r>
+        <w:rPr>
+          <w:rtl w:val="0"/>
+        </w:rPr>
+        <w:t xml:space="preserve">datalake</w:t>
+      </w:r>
+      <w:r>
+        <w:rPr>
+          <w:rtl w:val="0"/>
+        </w:rPr>
+        <w:t xml:space="preserve"> vers la base de données de dénormalisation.</w:t>
+      </w:r>
+    </w:p>
+    <w:p>
+      <w:pPr>
+        <w:rPr/>
+      </w:pPr>
+      <w:r>
+        <w:rPr>
+          <w:rtl w:val="0"/>
+        </w:rPr>
+      </w:r>
+    </w:p>
+    <w:p>
+      <w:pPr>
+        <w:rPr/>
+      </w:pPr>
+      <w:r>
+        <w:rPr>
+          <w:rtl w:val="0"/>
+        </w:rPr>
+      </w:r>
+    </w:p>
+    <w:p>
+      <w:pPr>
+        <w:numPr>
+          <w:ilvl w:val="0"/>
+          <w:numId w:val="11"/>
+        </w:numPr>
+        <w:ind w:left="720" w:hanging="360"/>
+        <w:rPr>
+          <w:u w:val="none"/>
+        </w:rPr>
+      </w:pPr>
+      <w:r>
+        <w:rPr>
+          <w:rtl w:val="0"/>
+        </w:rPr>
+        <w:t xml:space="preserve">Dataviz</w:t>
+      </w:r>
+    </w:p>
+    <w:p>
+      <w:pPr>
+        <w:rPr/>
+      </w:pPr>
+      <w:r>
+        <w:rPr>
+          <w:rtl w:val="0"/>
+        </w:rPr>
+      </w:r>
+    </w:p>
+    <w:p>
+      <w:pPr>
+        <w:rPr/>
+      </w:pPr>
+      <w:r>
+        <w:rPr>
+          <w:rtl w:val="0"/>
+        </w:rPr>
+        <w:t xml:space="preserve">La section de datavisualisation permet de fournir tous les éléments techniques permettant de comprendre et de recréer l’ensemble des visualisations par rapport aux données en bases de données.</w:t>
+      </w:r>
+    </w:p>
+    <w:p>
+      <w:pPr>
+        <w:rPr/>
+      </w:pPr>
+      <w:r>
+        <w:rPr>
+          <w:rtl w:val="0"/>
+        </w:rPr>
+      </w:r>
+    </w:p>
+    <w:p>
+      <w:pPr>
+        <w:rPr/>
+      </w:pPr>
+      <w:r>
+        <w:rPr/>
+        <w:drawing>
+          <wp:inline distB="114300" distT="114300" distL="114300" distR="114300">
+            <wp:extent cx="4252228" cy="3609449"/>
+            <wp:effectExtent b="0" l="0" r="0" t="0"/>
+            <wp:docPr id="5" name="image21.png"/>
+            <a:graphic>
+              <a:graphicData uri="http://schemas.openxmlformats.org/drawingml/2006/picture">
+                <pic:pic>
+                  <pic:nvPicPr>
+                    <pic:cNvPr id="0" name="image21.png"/>
+                    <pic:cNvPicPr preferRelativeResize="0"/>
+                  </pic:nvPicPr>
+                  <pic:blipFill>
+                    <a:blip r:embed="rId37"/>
+                    <a:srcRect b="0" l="0" r="0" t="0"/>
+                    <a:stretch>
+                      <a:fillRect/>
+                    </a:stretch>
+                  </pic:blipFill>
+                  <pic:spPr>
+                    <a:xfrm>
+                      <a:off x="0" y="0"/>
+                      <a:ext cx="4252228" cy="3609449"/>
+                    </a:xfrm>
+                    <a:prstGeom prst="rect"/>
+                    <a:ln/>
+                  </pic:spPr>
+                </pic:pic>
+              </a:graphicData>
+            </a:graphic>
+          </wp:inline>
+        </w:drawing>
+      </w:r>
+      <w:r>
+        <w:rPr>
+          <w:rtl w:val="0"/>
+        </w:rPr>
+      </w:r>
+    </w:p>
+    <w:p>
+      <w:pPr>
+        <w:rPr/>
+      </w:pPr>
+      <w:r>
+        <w:rPr>
+          <w:rtl w:val="0"/>
+        </w:rPr>
+      </w:r>
+    </w:p>
+    <w:p>
+      <w:pPr>
+        <w:rPr/>
+      </w:pPr>
+      <w:r>
+        <w:rPr>
+          <w:rtl w:val="0"/>
+        </w:rPr>
+        <w:t xml:space="preserve">Pour chaque visualisation contenu dans le </w:t>
+      </w:r>
+      <w:r>
+        <w:rPr>
+          <w:rtl w:val="0"/>
+        </w:rPr>
+        <w:t xml:space="preserve">dashboard</w:t>
+      </w:r>
+      <w:r>
+        <w:rPr>
+          <w:rtl w:val="0"/>
+        </w:rPr>
+        <w:t xml:space="preserve"> de présentation, une explication est fournie afin de comprendre les collections et les colonnes utilisées, ainsi que les méthodes de calculs et les différents filtres pour recréer cette même visualisation.</w:t>
+      </w:r>
+    </w:p>
+    <w:p>
+      <w:pPr>
+        <w:rPr/>
+      </w:pPr>
+      <w:r>
+        <w:rPr>
+          <w:rtl w:val="0"/>
+        </w:rPr>
+        <w:t xml:space="preserve">Un screen de la page des paramètres lors de la création de la visualisation permet de facilement mieux le comprendre et le recréer si besoin.</w:t>
+      </w:r>
+    </w:p>
+    <w:p>
+      <w:pPr>
+        <w:rPr/>
+      </w:pPr>
+      <w:r>
+        <w:rPr>
+          <w:rtl w:val="0"/>
+        </w:rPr>
+      </w:r>
+    </w:p>
+    <w:p>
+      <w:pPr>
+        <w:rPr/>
+      </w:pPr>
+      <w:r>
+        <w:rPr>
+          <w:rtl w:val="0"/>
+        </w:rPr>
+      </w:r>
+    </w:p>
+    <w:p>
+      <w:pPr>
+        <w:numPr>
+          <w:ilvl w:val="0"/>
+          <w:numId w:val="4"/>
+        </w:numPr>
+        <w:ind w:left="720" w:hanging="360"/>
+        <w:rPr>
+          <w:u w:val="none"/>
+        </w:rPr>
+      </w:pPr>
+      <w:r>
+        <w:rPr>
+          <w:rtl w:val="0"/>
+        </w:rPr>
+        <w:t xml:space="preserve">Le schéma d’architecture</w:t>
+      </w:r>
+    </w:p>
+    <w:p>
+      <w:pPr>
+        <w:ind w:left="0" w:firstLine="0"/>
+        <w:rPr/>
+      </w:pPr>
+      <w:r>
+        <w:rPr>
+          <w:rtl w:val="0"/>
+        </w:rPr>
+      </w:r>
+    </w:p>
+    <w:p>
+      <w:pPr>
+        <w:ind w:left="0" w:firstLine="0"/>
+        <w:rPr/>
+      </w:pPr>
+      <w:r>
+        <w:rPr>
+          <w:rtl w:val="0"/>
+        </w:rPr>
+        <w:t xml:space="preserve">Cette section est dédiée à faire comprendre l’architecture globale de l’application.</w:t>
+        <w:br w:type="textWrapping"/>
+        <w:t xml:space="preserve">un schéma d’architecture est donc présenter avec les différents dockers, les serveurs Flask ainsi que la base de données mongoDB et l’espace de stockage cloud S3</w:t>
+      </w:r>
+    </w:p>
+    <w:p>
+      <w:pPr>
+        <w:ind w:left="0" w:firstLine="0"/>
+        <w:rPr/>
+      </w:pPr>
+      <w:r>
+        <w:rPr/>
+        <w:drawing>
+          <wp:inline distB="114300" distT="114300" distL="114300" distR="114300">
+            <wp:extent cx="4795838" cy="4182416"/>
+            <wp:effectExtent b="0" l="0" r="0" t="0"/>
+            <wp:docPr id="9" name="image1.png"/>
+            <a:graphic>
+              <a:graphicData uri="http://schemas.openxmlformats.org/drawingml/2006/picture">
+                <pic:pic>
+                  <pic:nvPicPr>
+                    <pic:cNvPr id="0" name="image1.png"/>
+                    <pic:cNvPicPr preferRelativeResize="0"/>
+                  </pic:nvPicPr>
+                  <pic:blipFill>
+                    <a:blip r:embed="rId38"/>
+                    <a:srcRect b="0" l="0" r="0" t="0"/>
+                    <a:stretch>
+                      <a:fillRect/>
+                    </a:stretch>
+                  </pic:blipFill>
+                  <pic:spPr>
+                    <a:xfrm>
+                      <a:off x="0" y="0"/>
+                      <a:ext cx="4795838" cy="4182416"/>
+                    </a:xfrm>
+                    <a:prstGeom prst="rect"/>
+                    <a:ln/>
+                  </pic:spPr>
+                </pic:pic>
+              </a:graphicData>
+            </a:graphic>
+          </wp:inline>
+        </w:drawing>
+      </w:r>
+      <w:r>
+        <w:rPr>
+          <w:rtl w:val="0"/>
+        </w:rPr>
+      </w:r>
+    </w:p>
+    <w:p>
+      <w:pPr>
+        <w:ind w:left="0" w:firstLine="0"/>
+        <w:rPr/>
+      </w:pPr>
+      <w:r>
+        <w:rPr>
+          <w:rtl w:val="0"/>
+        </w:rPr>
+      </w:r>
+    </w:p>
+    <w:p>
+      <w:pPr>
+        <w:ind w:left="0" w:firstLine="0"/>
+        <w:rPr/>
+      </w:pPr>
+      <w:r>
+        <w:rPr>
+          <w:rtl w:val="0"/>
+        </w:rPr>
+      </w:r>
+    </w:p>
+    <w:p>
+      <w:pPr>
+        <w:ind w:left="0" w:firstLine="0"/>
+        <w:rPr/>
+      </w:pPr>
+      <w:r>
+        <w:rPr>
+          <w:rtl w:val="0"/>
+        </w:rPr>
+        <w:t xml:space="preserve">Dans cette section, il est expliqué la partie du docker contenant toute la partie des ETLs, la partie du docker-compose contenant toute la partie de visualisation, ainsi que la partie centrale contenant MongoDB en cloud ainsi que l’espace de stockage cloud S3.</w:t>
+      </w:r>
+    </w:p>
+    <w:p>
+      <w:pPr>
+        <w:rPr/>
+      </w:pPr>
+      <w:r>
+        <w:rPr>
+          <w:rtl w:val="0"/>
+        </w:rPr>
+        <w:t xml:space="preserve"> </w:t>
+      </w:r>
+    </w:p>
+    <w:p>
+      <w:pPr>
+        <w:rPr/>
+      </w:pPr>
+      <w:r>
+        <w:rPr>
+          <w:rtl w:val="0"/>
+        </w:rPr>
       </w:r>
     </w:p>
     <w:p>
@@ -6019,10 +8035,16 @@
         <w:rPr>
           <w:rtl w:val="0"/>
         </w:rPr>
+        <w:t xml:space="preserve">ecriture</w:t>
+      </w:r>
+      <w:r>
+        <w:rPr>
+          <w:rtl w:val="0"/>
+        </w:rPr>
       </w:r>
     </w:p>
     <w:sectPr>
-      <w:footerReference r:id="rId27" w:type="default"/>
+      <w:footerReference r:id="rId39" w:type="default"/>
       <w:pgSz w:h="16834" w:w="11909" w:orient="portrait"/>
       <w:pgMar w:bottom="1440" w:top="1440" w:left="1440" w:right="1440" w:header="720" w:footer="720"/>
       <w:pgNumType w:start="1"/>
@@ -6628,6 +8650,556 @@
     </w:lvl>
   </w:abstractNum>
   <w:abstractNum w:abstractNumId="6">
+    <w:lvl w:ilvl="0">
+      <w:start w:val="1"/>
+      <w:numFmt w:val="bullet"/>
+      <w:lvlText w:val="-"/>
+      <w:lvlJc w:val="left"/>
+      <w:pPr>
+        <w:ind w:left="720" w:hanging="360"/>
+      </w:pPr>
+      <w:rPr>
+        <w:u w:val="none"/>
+      </w:rPr>
+    </w:lvl>
+    <w:lvl w:ilvl="1">
+      <w:start w:val="1"/>
+      <w:numFmt w:val="bullet"/>
+      <w:lvlText w:val="-"/>
+      <w:lvlJc w:val="left"/>
+      <w:pPr>
+        <w:ind w:left="1440" w:hanging="360"/>
+      </w:pPr>
+      <w:rPr>
+        <w:u w:val="none"/>
+      </w:rPr>
+    </w:lvl>
+    <w:lvl w:ilvl="2">
+      <w:start w:val="1"/>
+      <w:numFmt w:val="bullet"/>
+      <w:lvlText w:val="-"/>
+      <w:lvlJc w:val="left"/>
+      <w:pPr>
+        <w:ind w:left="2160" w:hanging="360"/>
+      </w:pPr>
+      <w:rPr>
+        <w:u w:val="none"/>
+      </w:rPr>
+    </w:lvl>
+    <w:lvl w:ilvl="3">
+      <w:start w:val="1"/>
+      <w:numFmt w:val="bullet"/>
+      <w:lvlText w:val="-"/>
+      <w:lvlJc w:val="left"/>
+      <w:pPr>
+        <w:ind w:left="2880" w:hanging="360"/>
+      </w:pPr>
+      <w:rPr>
+        <w:u w:val="none"/>
+      </w:rPr>
+    </w:lvl>
+    <w:lvl w:ilvl="4">
+      <w:start w:val="1"/>
+      <w:numFmt w:val="bullet"/>
+      <w:lvlText w:val="-"/>
+      <w:lvlJc w:val="left"/>
+      <w:pPr>
+        <w:ind w:left="3600" w:hanging="360"/>
+      </w:pPr>
+      <w:rPr>
+        <w:u w:val="none"/>
+      </w:rPr>
+    </w:lvl>
+    <w:lvl w:ilvl="5">
+      <w:start w:val="1"/>
+      <w:numFmt w:val="bullet"/>
+      <w:lvlText w:val="-"/>
+      <w:lvlJc w:val="left"/>
+      <w:pPr>
+        <w:ind w:left="4320" w:hanging="360"/>
+      </w:pPr>
+      <w:rPr>
+        <w:u w:val="none"/>
+      </w:rPr>
+    </w:lvl>
+    <w:lvl w:ilvl="6">
+      <w:start w:val="1"/>
+      <w:numFmt w:val="bullet"/>
+      <w:lvlText w:val="-"/>
+      <w:lvlJc w:val="left"/>
+      <w:pPr>
+        <w:ind w:left="5040" w:hanging="360"/>
+      </w:pPr>
+      <w:rPr>
+        <w:u w:val="none"/>
+      </w:rPr>
+    </w:lvl>
+    <w:lvl w:ilvl="7">
+      <w:start w:val="1"/>
+      <w:numFmt w:val="bullet"/>
+      <w:lvlText w:val="-"/>
+      <w:lvlJc w:val="left"/>
+      <w:pPr>
+        <w:ind w:left="5760" w:hanging="360"/>
+      </w:pPr>
+      <w:rPr>
+        <w:u w:val="none"/>
+      </w:rPr>
+    </w:lvl>
+    <w:lvl w:ilvl="8">
+      <w:start w:val="1"/>
+      <w:numFmt w:val="bullet"/>
+      <w:lvlText w:val="-"/>
+      <w:lvlJc w:val="left"/>
+      <w:pPr>
+        <w:ind w:left="6480" w:hanging="360"/>
+      </w:pPr>
+      <w:rPr>
+        <w:u w:val="none"/>
+      </w:rPr>
+    </w:lvl>
+  </w:abstractNum>
+  <w:abstractNum w:abstractNumId="7">
+    <w:lvl w:ilvl="0">
+      <w:start w:val="1"/>
+      <w:numFmt w:val="bullet"/>
+      <w:lvlText w:val="-"/>
+      <w:lvlJc w:val="left"/>
+      <w:pPr>
+        <w:ind w:left="720" w:hanging="360"/>
+      </w:pPr>
+      <w:rPr>
+        <w:u w:val="none"/>
+      </w:rPr>
+    </w:lvl>
+    <w:lvl w:ilvl="1">
+      <w:start w:val="1"/>
+      <w:numFmt w:val="bullet"/>
+      <w:lvlText w:val="-"/>
+      <w:lvlJc w:val="left"/>
+      <w:pPr>
+        <w:ind w:left="1440" w:hanging="360"/>
+      </w:pPr>
+      <w:rPr>
+        <w:u w:val="none"/>
+      </w:rPr>
+    </w:lvl>
+    <w:lvl w:ilvl="2">
+      <w:start w:val="1"/>
+      <w:numFmt w:val="bullet"/>
+      <w:lvlText w:val="-"/>
+      <w:lvlJc w:val="left"/>
+      <w:pPr>
+        <w:ind w:left="2160" w:hanging="360"/>
+      </w:pPr>
+      <w:rPr>
+        <w:u w:val="none"/>
+      </w:rPr>
+    </w:lvl>
+    <w:lvl w:ilvl="3">
+      <w:start w:val="1"/>
+      <w:numFmt w:val="bullet"/>
+      <w:lvlText w:val="-"/>
+      <w:lvlJc w:val="left"/>
+      <w:pPr>
+        <w:ind w:left="2880" w:hanging="360"/>
+      </w:pPr>
+      <w:rPr>
+        <w:u w:val="none"/>
+      </w:rPr>
+    </w:lvl>
+    <w:lvl w:ilvl="4">
+      <w:start w:val="1"/>
+      <w:numFmt w:val="bullet"/>
+      <w:lvlText w:val="-"/>
+      <w:lvlJc w:val="left"/>
+      <w:pPr>
+        <w:ind w:left="3600" w:hanging="360"/>
+      </w:pPr>
+      <w:rPr>
+        <w:u w:val="none"/>
+      </w:rPr>
+    </w:lvl>
+    <w:lvl w:ilvl="5">
+      <w:start w:val="1"/>
+      <w:numFmt w:val="bullet"/>
+      <w:lvlText w:val="-"/>
+      <w:lvlJc w:val="left"/>
+      <w:pPr>
+        <w:ind w:left="4320" w:hanging="360"/>
+      </w:pPr>
+      <w:rPr>
+        <w:u w:val="none"/>
+      </w:rPr>
+    </w:lvl>
+    <w:lvl w:ilvl="6">
+      <w:start w:val="1"/>
+      <w:numFmt w:val="bullet"/>
+      <w:lvlText w:val="-"/>
+      <w:lvlJc w:val="left"/>
+      <w:pPr>
+        <w:ind w:left="5040" w:hanging="360"/>
+      </w:pPr>
+      <w:rPr>
+        <w:u w:val="none"/>
+      </w:rPr>
+    </w:lvl>
+    <w:lvl w:ilvl="7">
+      <w:start w:val="1"/>
+      <w:numFmt w:val="bullet"/>
+      <w:lvlText w:val="-"/>
+      <w:lvlJc w:val="left"/>
+      <w:pPr>
+        <w:ind w:left="5760" w:hanging="360"/>
+      </w:pPr>
+      <w:rPr>
+        <w:u w:val="none"/>
+      </w:rPr>
+    </w:lvl>
+    <w:lvl w:ilvl="8">
+      <w:start w:val="1"/>
+      <w:numFmt w:val="bullet"/>
+      <w:lvlText w:val="-"/>
+      <w:lvlJc w:val="left"/>
+      <w:pPr>
+        <w:ind w:left="6480" w:hanging="360"/>
+      </w:pPr>
+      <w:rPr>
+        <w:u w:val="none"/>
+      </w:rPr>
+    </w:lvl>
+  </w:abstractNum>
+  <w:abstractNum w:abstractNumId="8">
+    <w:lvl w:ilvl="0">
+      <w:start w:val="1"/>
+      <w:numFmt w:val="bullet"/>
+      <w:lvlText w:val="-"/>
+      <w:lvlJc w:val="left"/>
+      <w:pPr>
+        <w:ind w:left="720" w:hanging="360"/>
+      </w:pPr>
+      <w:rPr>
+        <w:u w:val="none"/>
+      </w:rPr>
+    </w:lvl>
+    <w:lvl w:ilvl="1">
+      <w:start w:val="1"/>
+      <w:numFmt w:val="bullet"/>
+      <w:lvlText w:val="-"/>
+      <w:lvlJc w:val="left"/>
+      <w:pPr>
+        <w:ind w:left="1440" w:hanging="360"/>
+      </w:pPr>
+      <w:rPr>
+        <w:u w:val="none"/>
+      </w:rPr>
+    </w:lvl>
+    <w:lvl w:ilvl="2">
+      <w:start w:val="1"/>
+      <w:numFmt w:val="bullet"/>
+      <w:lvlText w:val="-"/>
+      <w:lvlJc w:val="left"/>
+      <w:pPr>
+        <w:ind w:left="2160" w:hanging="360"/>
+      </w:pPr>
+      <w:rPr>
+        <w:u w:val="none"/>
+      </w:rPr>
+    </w:lvl>
+    <w:lvl w:ilvl="3">
+      <w:start w:val="1"/>
+      <w:numFmt w:val="bullet"/>
+      <w:lvlText w:val="-"/>
+      <w:lvlJc w:val="left"/>
+      <w:pPr>
+        <w:ind w:left="2880" w:hanging="360"/>
+      </w:pPr>
+      <w:rPr>
+        <w:u w:val="none"/>
+      </w:rPr>
+    </w:lvl>
+    <w:lvl w:ilvl="4">
+      <w:start w:val="1"/>
+      <w:numFmt w:val="bullet"/>
+      <w:lvlText w:val="-"/>
+      <w:lvlJc w:val="left"/>
+      <w:pPr>
+        <w:ind w:left="3600" w:hanging="360"/>
+      </w:pPr>
+      <w:rPr>
+        <w:u w:val="none"/>
+      </w:rPr>
+    </w:lvl>
+    <w:lvl w:ilvl="5">
+      <w:start w:val="1"/>
+      <w:numFmt w:val="bullet"/>
+      <w:lvlText w:val="-"/>
+      <w:lvlJc w:val="left"/>
+      <w:pPr>
+        <w:ind w:left="4320" w:hanging="360"/>
+      </w:pPr>
+      <w:rPr>
+        <w:u w:val="none"/>
+      </w:rPr>
+    </w:lvl>
+    <w:lvl w:ilvl="6">
+      <w:start w:val="1"/>
+      <w:numFmt w:val="bullet"/>
+      <w:lvlText w:val="-"/>
+      <w:lvlJc w:val="left"/>
+      <w:pPr>
+        <w:ind w:left="5040" w:hanging="360"/>
+      </w:pPr>
+      <w:rPr>
+        <w:u w:val="none"/>
+      </w:rPr>
+    </w:lvl>
+    <w:lvl w:ilvl="7">
+      <w:start w:val="1"/>
+      <w:numFmt w:val="bullet"/>
+      <w:lvlText w:val="-"/>
+      <w:lvlJc w:val="left"/>
+      <w:pPr>
+        <w:ind w:left="5760" w:hanging="360"/>
+      </w:pPr>
+      <w:rPr>
+        <w:u w:val="none"/>
+      </w:rPr>
+    </w:lvl>
+    <w:lvl w:ilvl="8">
+      <w:start w:val="1"/>
+      <w:numFmt w:val="bullet"/>
+      <w:lvlText w:val="-"/>
+      <w:lvlJc w:val="left"/>
+      <w:pPr>
+        <w:ind w:left="6480" w:hanging="360"/>
+      </w:pPr>
+      <w:rPr>
+        <w:u w:val="none"/>
+      </w:rPr>
+    </w:lvl>
+  </w:abstractNum>
+  <w:abstractNum w:abstractNumId="9">
+    <w:lvl w:ilvl="0">
+      <w:start w:val="1"/>
+      <w:numFmt w:val="bullet"/>
+      <w:lvlText w:val="-"/>
+      <w:lvlJc w:val="left"/>
+      <w:pPr>
+        <w:ind w:left="720" w:hanging="360"/>
+      </w:pPr>
+      <w:rPr>
+        <w:u w:val="none"/>
+      </w:rPr>
+    </w:lvl>
+    <w:lvl w:ilvl="1">
+      <w:start w:val="1"/>
+      <w:numFmt w:val="bullet"/>
+      <w:lvlText w:val="-"/>
+      <w:lvlJc w:val="left"/>
+      <w:pPr>
+        <w:ind w:left="1440" w:hanging="360"/>
+      </w:pPr>
+      <w:rPr>
+        <w:u w:val="none"/>
+      </w:rPr>
+    </w:lvl>
+    <w:lvl w:ilvl="2">
+      <w:start w:val="1"/>
+      <w:numFmt w:val="bullet"/>
+      <w:lvlText w:val="-"/>
+      <w:lvlJc w:val="left"/>
+      <w:pPr>
+        <w:ind w:left="2160" w:hanging="360"/>
+      </w:pPr>
+      <w:rPr>
+        <w:u w:val="none"/>
+      </w:rPr>
+    </w:lvl>
+    <w:lvl w:ilvl="3">
+      <w:start w:val="1"/>
+      <w:numFmt w:val="bullet"/>
+      <w:lvlText w:val="-"/>
+      <w:lvlJc w:val="left"/>
+      <w:pPr>
+        <w:ind w:left="2880" w:hanging="360"/>
+      </w:pPr>
+      <w:rPr>
+        <w:u w:val="none"/>
+      </w:rPr>
+    </w:lvl>
+    <w:lvl w:ilvl="4">
+      <w:start w:val="1"/>
+      <w:numFmt w:val="bullet"/>
+      <w:lvlText w:val="-"/>
+      <w:lvlJc w:val="left"/>
+      <w:pPr>
+        <w:ind w:left="3600" w:hanging="360"/>
+      </w:pPr>
+      <w:rPr>
+        <w:u w:val="none"/>
+      </w:rPr>
+    </w:lvl>
+    <w:lvl w:ilvl="5">
+      <w:start w:val="1"/>
+      <w:numFmt w:val="bullet"/>
+      <w:lvlText w:val="-"/>
+      <w:lvlJc w:val="left"/>
+      <w:pPr>
+        <w:ind w:left="4320" w:hanging="360"/>
+      </w:pPr>
+      <w:rPr>
+        <w:u w:val="none"/>
+      </w:rPr>
+    </w:lvl>
+    <w:lvl w:ilvl="6">
+      <w:start w:val="1"/>
+      <w:numFmt w:val="bullet"/>
+      <w:lvlText w:val="-"/>
+      <w:lvlJc w:val="left"/>
+      <w:pPr>
+        <w:ind w:left="5040" w:hanging="360"/>
+      </w:pPr>
+      <w:rPr>
+        <w:u w:val="none"/>
+      </w:rPr>
+    </w:lvl>
+    <w:lvl w:ilvl="7">
+      <w:start w:val="1"/>
+      <w:numFmt w:val="bullet"/>
+      <w:lvlText w:val="-"/>
+      <w:lvlJc w:val="left"/>
+      <w:pPr>
+        <w:ind w:left="5760" w:hanging="360"/>
+      </w:pPr>
+      <w:rPr>
+        <w:u w:val="none"/>
+      </w:rPr>
+    </w:lvl>
+    <w:lvl w:ilvl="8">
+      <w:start w:val="1"/>
+      <w:numFmt w:val="bullet"/>
+      <w:lvlText w:val="-"/>
+      <w:lvlJc w:val="left"/>
+      <w:pPr>
+        <w:ind w:left="6480" w:hanging="360"/>
+      </w:pPr>
+      <w:rPr>
+        <w:u w:val="none"/>
+      </w:rPr>
+    </w:lvl>
+  </w:abstractNum>
+  <w:abstractNum w:abstractNumId="10">
+    <w:lvl w:ilvl="0">
+      <w:start w:val="1"/>
+      <w:numFmt w:val="bullet"/>
+      <w:lvlText w:val="-"/>
+      <w:lvlJc w:val="left"/>
+      <w:pPr>
+        <w:ind w:left="720" w:hanging="360"/>
+      </w:pPr>
+      <w:rPr>
+        <w:u w:val="none"/>
+      </w:rPr>
+    </w:lvl>
+    <w:lvl w:ilvl="1">
+      <w:start w:val="1"/>
+      <w:numFmt w:val="bullet"/>
+      <w:lvlText w:val="-"/>
+      <w:lvlJc w:val="left"/>
+      <w:pPr>
+        <w:ind w:left="1440" w:hanging="360"/>
+      </w:pPr>
+      <w:rPr>
+        <w:u w:val="none"/>
+      </w:rPr>
+    </w:lvl>
+    <w:lvl w:ilvl="2">
+      <w:start w:val="1"/>
+      <w:numFmt w:val="bullet"/>
+      <w:lvlText w:val="-"/>
+      <w:lvlJc w:val="left"/>
+      <w:pPr>
+        <w:ind w:left="2160" w:hanging="360"/>
+      </w:pPr>
+      <w:rPr>
+        <w:u w:val="none"/>
+      </w:rPr>
+    </w:lvl>
+    <w:lvl w:ilvl="3">
+      <w:start w:val="1"/>
+      <w:numFmt w:val="bullet"/>
+      <w:lvlText w:val="-"/>
+      <w:lvlJc w:val="left"/>
+      <w:pPr>
+        <w:ind w:left="2880" w:hanging="360"/>
+      </w:pPr>
+      <w:rPr>
+        <w:u w:val="none"/>
+      </w:rPr>
+    </w:lvl>
+    <w:lvl w:ilvl="4">
+      <w:start w:val="1"/>
+      <w:numFmt w:val="bullet"/>
+      <w:lvlText w:val="-"/>
+      <w:lvlJc w:val="left"/>
+      <w:pPr>
+        <w:ind w:left="3600" w:hanging="360"/>
+      </w:pPr>
+      <w:rPr>
+        <w:u w:val="none"/>
+      </w:rPr>
+    </w:lvl>
+    <w:lvl w:ilvl="5">
+      <w:start w:val="1"/>
+      <w:numFmt w:val="bullet"/>
+      <w:lvlText w:val="-"/>
+      <w:lvlJc w:val="left"/>
+      <w:pPr>
+        <w:ind w:left="4320" w:hanging="360"/>
+      </w:pPr>
+      <w:rPr>
+        <w:u w:val="none"/>
+      </w:rPr>
+    </w:lvl>
+    <w:lvl w:ilvl="6">
+      <w:start w:val="1"/>
+      <w:numFmt w:val="bullet"/>
+      <w:lvlText w:val="-"/>
+      <w:lvlJc w:val="left"/>
+      <w:pPr>
+        <w:ind w:left="5040" w:hanging="360"/>
+      </w:pPr>
+      <w:rPr>
+        <w:u w:val="none"/>
+      </w:rPr>
+    </w:lvl>
+    <w:lvl w:ilvl="7">
+      <w:start w:val="1"/>
+      <w:numFmt w:val="bullet"/>
+      <w:lvlText w:val="-"/>
+      <w:lvlJc w:val="left"/>
+      <w:pPr>
+        <w:ind w:left="5760" w:hanging="360"/>
+      </w:pPr>
+      <w:rPr>
+        <w:u w:val="none"/>
+      </w:rPr>
+    </w:lvl>
+    <w:lvl w:ilvl="8">
+      <w:start w:val="1"/>
+      <w:numFmt w:val="bullet"/>
+      <w:lvlText w:val="-"/>
+      <w:lvlJc w:val="left"/>
+      <w:pPr>
+        <w:ind w:left="6480" w:hanging="360"/>
+      </w:pPr>
+      <w:rPr>
+        <w:u w:val="none"/>
+      </w:rPr>
+    </w:lvl>
+  </w:abstractNum>
+  <w:abstractNum w:abstractNumId="11">
     <w:lvl w:ilvl="0">
       <w:start w:val="1"/>
       <w:numFmt w:val="bullet"/>
@@ -6754,6 +9326,21 @@
   </w:num>
   <w:num w:numId="6">
     <w:abstractNumId w:val="6"/>
+  </w:num>
+  <w:num w:numId="7">
+    <w:abstractNumId w:val="7"/>
+  </w:num>
+  <w:num w:numId="8">
+    <w:abstractNumId w:val="8"/>
+  </w:num>
+  <w:num w:numId="9">
+    <w:abstractNumId w:val="9"/>
+  </w:num>
+  <w:num w:numId="10">
+    <w:abstractNumId w:val="10"/>
+  </w:num>
+  <w:num w:numId="11">
+    <w:abstractNumId w:val="11"/>
   </w:num>
 </w:numbering>
 </file>

</xml_diff>